<commit_message>
Crown 1.1 - Humble Pig
</commit_message>
<xml_diff>
--- a/docs/Book.docx
+++ b/docs/Book.docx
@@ -458,7 +458,7 @@
           <w:szCs w:val="42"/>
           <w:lang w:val="en-US" w:eastAsia="zh-CN" w:bidi="hi-IN"/>
         </w:rPr>
-        <w:t>Version 1.0 – Humble Pig</w:t>
+        <w:t>Version 1.1 – Humble Pig</w:t>
       </w:r>
     </w:p>
     <w:p>
@@ -902,7 +902,7 @@
           <w:rFonts w:ascii="Arial" w:hAnsi="Arial"/>
           <w:lang w:val="en-US" w:eastAsia="zh-CN" w:bidi="hi-IN"/>
         </w:rPr>
-        <w:t>1. Install these softwares first:     GNU Make, Node.js 12+, NPM 8+, GCC</w:t>
+        <w:t>1. Install these softwares first:     GNU Make, Node.js 12+, NPM 8+, Wget, GCC</w:t>
       </w:r>
     </w:p>
     <w:p>
@@ -1003,7 +1003,7 @@
           <w:lang w:val="en-US" w:eastAsia="zh-CN" w:bidi="hi-IN"/>
         </w:rPr>
         <w:tab/>
-        <w:t>sudo apt install clang gcc nodejs npm make</w:t>
+        <w:t>sudo apt install clang gcc nodejs npm make wget</w:t>
       </w:r>
     </w:p>
     <w:p>
@@ -1169,10 +1169,42 @@
         <w:jc w:val="left"/>
         <w:rPr>
           <w:rFonts w:ascii="Courier New" w:hAnsi="Courier New"/>
+        </w:rPr>
+      </w:pPr>
+      <w:r>
+        <w:rPr>
+          <w:rFonts w:ascii="Courier New" w:hAnsi="Courier New"/>
+        </w:rPr>
+        <w:t>/usr/local/bin/lua</w:t>
+      </w:r>
+    </w:p>
+    <w:p>
+      <w:pPr>
+        <w:pStyle w:val="Normal"/>
+        <w:bidi w:val="0"/>
+        <w:jc w:val="left"/>
+        <w:rPr>
+          <w:rFonts w:ascii="Courier New" w:hAnsi="Courier New"/>
+        </w:rPr>
+      </w:pPr>
+      <w:r>
+        <w:rPr>
+          <w:rFonts w:ascii="Courier New" w:hAnsi="Courier New"/>
           <w:sz w:val="22"/>
           <w:szCs w:val="22"/>
           <w:lang w:val="en-US" w:eastAsia="zh-CN" w:bidi="hi-IN"/>
         </w:rPr>
+        <w:t>/usr/local/bin/luac</w:t>
+      </w:r>
+    </w:p>
+    <w:p>
+      <w:pPr>
+        <w:pStyle w:val="Normal"/>
+        <w:bidi w:val="0"/>
+        <w:jc w:val="left"/>
+        <w:rPr>
+          <w:rFonts w:ascii="Courier New" w:hAnsi="Courier New"/>
+        </w:rPr>
       </w:pPr>
       <w:r>
         <w:rPr>
@@ -1181,6 +1213,7 @@
           <w:szCs w:val="22"/>
           <w:lang w:val="en-US" w:eastAsia="zh-CN" w:bidi="hi-IN"/>
         </w:rPr>
+        <w:t>/usr/local/bin/king</w:t>
       </w:r>
     </w:p>
     <w:p>
@@ -1195,12 +1228,9 @@
       </w:pPr>
       <w:r>
         <w:rPr>
-          <w:rFonts w:ascii="Arial" w:hAnsi="Arial"/>
           <w:sz w:val="22"/>
           <w:szCs w:val="22"/>
-          <w:lang w:val="en-US" w:eastAsia="zh-CN" w:bidi="hi-IN"/>
-        </w:rPr>
-        <w:t>4. To compile a source file</w:t>
+        </w:rPr>
       </w:r>
     </w:p>
     <w:p>
@@ -1215,12 +1245,12 @@
       </w:pPr>
       <w:r>
         <w:rPr>
-          <w:rFonts w:ascii="Courier New" w:hAnsi="Courier New"/>
+          <w:rFonts w:ascii="Arial" w:hAnsi="Arial"/>
           <w:sz w:val="22"/>
           <w:szCs w:val="22"/>
           <w:lang w:val="en-US" w:eastAsia="zh-CN" w:bidi="hi-IN"/>
         </w:rPr>
-        <w:t>crown &lt;file&gt;.crown</w:t>
+        <w:t>4. To compile a source file</w:t>
       </w:r>
     </w:p>
     <w:p>
@@ -1231,15 +1261,16 @@
         <w:rPr>
           <w:sz w:val="22"/>
           <w:szCs w:val="22"/>
-          <w:lang w:val="en-US" w:eastAsia="zh-CN" w:bidi="hi-IN"/>
-        </w:rPr>
-      </w:pPr>
-      <w:r>
-        <w:rPr>
+        </w:rPr>
+      </w:pPr>
+      <w:r>
+        <w:rPr>
+          <w:rFonts w:ascii="Courier New" w:hAnsi="Courier New"/>
           <w:sz w:val="22"/>
           <w:szCs w:val="22"/>
           <w:lang w:val="en-US" w:eastAsia="zh-CN" w:bidi="hi-IN"/>
         </w:rPr>
+        <w:t>crown &lt;file&gt;.crown</w:t>
       </w:r>
     </w:p>
     <w:p>
@@ -1250,16 +1281,15 @@
         <w:rPr>
           <w:sz w:val="22"/>
           <w:szCs w:val="22"/>
-        </w:rPr>
-      </w:pPr>
-      <w:r>
-        <w:rPr>
-          <w:rFonts w:ascii="Arial" w:hAnsi="Arial"/>
+          <w:lang w:val="en-US" w:eastAsia="zh-CN" w:bidi="hi-IN"/>
+        </w:rPr>
+      </w:pPr>
+      <w:r>
+        <w:rPr>
           <w:sz w:val="22"/>
           <w:szCs w:val="22"/>
           <w:lang w:val="en-US" w:eastAsia="zh-CN" w:bidi="hi-IN"/>
         </w:rPr>
-        <w:t>You can uninstall Crown Compiler and TinyCC by running:</w:t>
       </w:r>
     </w:p>
     <w:p>
@@ -1274,24 +1304,76 @@
       </w:pPr>
       <w:r>
         <w:rPr>
-          <w:rFonts w:ascii="Courier New" w:hAnsi="Courier New"/>
+          <w:rFonts w:ascii="Arial" w:hAnsi="Arial"/>
           <w:sz w:val="22"/>
           <w:szCs w:val="22"/>
           <w:lang w:val="en-US" w:eastAsia="zh-CN" w:bidi="hi-IN"/>
         </w:rPr>
+        <w:t>You can uninstall Crown Compiler by running:</w:t>
+      </w:r>
+    </w:p>
+    <w:p>
+      <w:pPr>
+        <w:pStyle w:val="Normal"/>
+        <w:bidi w:val="0"/>
+        <w:jc w:val="left"/>
+        <w:rPr>
+          <w:sz w:val="22"/>
+          <w:szCs w:val="22"/>
+        </w:rPr>
+      </w:pPr>
+      <w:r>
+        <w:rPr>
+          <w:rFonts w:ascii="Courier New" w:hAnsi="Courier New"/>
+          <w:sz w:val="22"/>
+          <w:szCs w:val="22"/>
+          <w:lang w:val="en-US" w:eastAsia="zh-CN" w:bidi="hi-IN"/>
+        </w:rPr>
         <w:t>sudo make remove</w:t>
       </w:r>
-      <w:r>
-        <w:br w:type="page"/>
-      </w:r>
-    </w:p>
-    <w:p>
-      <w:pPr>
-        <w:pStyle w:val="Normal"/>
-        <w:bidi w:val="0"/>
-        <w:jc w:val="left"/>
-        <w:rPr>
-          <w:lang w:val="en-US" w:eastAsia="zh-CN" w:bidi="hi-IN"/>
+    </w:p>
+    <w:p>
+      <w:pPr>
+        <w:pStyle w:val="Normal"/>
+        <w:bidi w:val="0"/>
+        <w:jc w:val="left"/>
+        <w:rPr>
+          <w:sz w:val="22"/>
+          <w:szCs w:val="22"/>
+        </w:rPr>
+      </w:pPr>
+      <w:r>
+        <w:rPr>
+          <w:sz w:val="22"/>
+          <w:szCs w:val="22"/>
+        </w:rPr>
+      </w:r>
+    </w:p>
+    <w:p>
+      <w:pPr>
+        <w:pStyle w:val="Normal"/>
+        <w:bidi w:val="0"/>
+        <w:jc w:val="left"/>
+        <w:rPr>
+          <w:sz w:val="22"/>
+          <w:szCs w:val="22"/>
+        </w:rPr>
+      </w:pPr>
+      <w:r>
+        <w:rPr>
+          <w:sz w:val="22"/>
+          <w:szCs w:val="22"/>
+        </w:rPr>
+      </w:r>
+    </w:p>
+    <w:p>
+      <w:pPr>
+        <w:pStyle w:val="Normal"/>
+        <w:bidi w:val="0"/>
+        <w:jc w:val="left"/>
+        <w:rPr>
+          <w:sz w:val="22"/>
+          <w:szCs w:val="22"/>
         </w:rPr>
       </w:pPr>
       <w:r>
@@ -3840,6 +3922,24 @@
       </w:pPr>
       <w:r>
         <w:rPr>
+          <w:lang w:val="en-US" w:eastAsia="zh-CN" w:bidi="hi-IN"/>
+        </w:rPr>
+      </w:r>
+      <w:r>
+        <w:br w:type="page"/>
+      </w:r>
+    </w:p>
+    <w:p>
+      <w:pPr>
+        <w:pStyle w:val="Normal"/>
+        <w:bidi w:val="0"/>
+        <w:jc w:val="left"/>
+        <w:rPr>
+          <w:lang w:val="en-US" w:eastAsia="zh-CN" w:bidi="hi-IN"/>
+        </w:rPr>
+      </w:pPr>
+      <w:r>
+        <w:rPr>
           <w:rFonts w:ascii="Arial" w:hAnsi="Arial"/>
           <w:lang w:val="en-US" w:eastAsia="zh-CN" w:bidi="hi-IN"/>
         </w:rPr>
@@ -5219,23 +5319,6 @@
         <w:bidi w:val="0"/>
         <w:jc w:val="left"/>
         <w:rPr>
-          <w:rFonts w:ascii="Courier New" w:hAnsi="Courier New"/>
-          <w:lang w:val="en-US" w:eastAsia="zh-CN" w:bidi="hi-IN"/>
-        </w:rPr>
-      </w:pPr>
-      <w:r>
-        <w:rPr>
-          <w:rFonts w:ascii="Courier New" w:hAnsi="Courier New"/>
-          <w:lang w:val="en-US" w:eastAsia="zh-CN" w:bidi="hi-IN"/>
-        </w:rPr>
-      </w:r>
-    </w:p>
-    <w:p>
-      <w:pPr>
-        <w:pStyle w:val="Normal"/>
-        <w:bidi w:val="0"/>
-        <w:jc w:val="left"/>
-        <w:rPr>
           <w:lang w:val="en-US" w:eastAsia="zh-CN" w:bidi="hi-IN"/>
         </w:rPr>
       </w:pPr>
@@ -6093,23 +6176,6 @@
         <w:bidi w:val="0"/>
         <w:jc w:val="left"/>
         <w:rPr>
-          <w:rFonts w:ascii="Courier New" w:hAnsi="Courier New"/>
-          <w:lang w:val="en-US" w:eastAsia="zh-CN" w:bidi="hi-IN"/>
-        </w:rPr>
-      </w:pPr>
-      <w:r>
-        <w:rPr>
-          <w:rFonts w:ascii="Courier New" w:hAnsi="Courier New"/>
-          <w:lang w:val="en-US" w:eastAsia="zh-CN" w:bidi="hi-IN"/>
-        </w:rPr>
-      </w:r>
-    </w:p>
-    <w:p>
-      <w:pPr>
-        <w:pStyle w:val="Normal"/>
-        <w:bidi w:val="0"/>
-        <w:jc w:val="left"/>
-        <w:rPr>
           <w:lang w:val="en-US" w:eastAsia="zh-CN" w:bidi="hi-IN"/>
         </w:rPr>
       </w:pPr>
@@ -6170,55 +6236,6 @@
           <w:lang w:val="en-US" w:eastAsia="zh-CN" w:bidi="hi-IN"/>
         </w:rPr>
         <w:t>print(“%i”, factorial)</w:t>
-      </w:r>
-    </w:p>
-    <w:p>
-      <w:pPr>
-        <w:pStyle w:val="Normal"/>
-        <w:bidi w:val="0"/>
-        <w:jc w:val="left"/>
-        <w:rPr>
-          <w:rFonts w:ascii="Courier New" w:hAnsi="Courier New"/>
-          <w:lang w:val="en-US" w:eastAsia="zh-CN" w:bidi="hi-IN"/>
-        </w:rPr>
-      </w:pPr>
-      <w:r>
-        <w:rPr>
-          <w:rFonts w:ascii="Courier New" w:hAnsi="Courier New"/>
-          <w:lang w:val="en-US" w:eastAsia="zh-CN" w:bidi="hi-IN"/>
-        </w:rPr>
-      </w:r>
-    </w:p>
-    <w:p>
-      <w:pPr>
-        <w:pStyle w:val="Normal"/>
-        <w:bidi w:val="0"/>
-        <w:jc w:val="left"/>
-        <w:rPr>
-          <w:rFonts w:ascii="Courier New" w:hAnsi="Courier New"/>
-          <w:lang w:val="en-US" w:eastAsia="zh-CN" w:bidi="hi-IN"/>
-        </w:rPr>
-      </w:pPr>
-      <w:r>
-        <w:rPr>
-          <w:rFonts w:ascii="Courier New" w:hAnsi="Courier New"/>
-          <w:lang w:val="en-US" w:eastAsia="zh-CN" w:bidi="hi-IN"/>
-        </w:rPr>
-      </w:r>
-    </w:p>
-    <w:p>
-      <w:pPr>
-        <w:pStyle w:val="Normal"/>
-        <w:bidi w:val="0"/>
-        <w:jc w:val="left"/>
-        <w:rPr>
-          <w:lang w:val="en-US" w:eastAsia="zh-CN" w:bidi="hi-IN"/>
-        </w:rPr>
-      </w:pPr>
-      <w:r>
-        <w:rPr>
-          <w:lang w:val="en-US" w:eastAsia="zh-CN" w:bidi="hi-IN"/>
-        </w:rPr>
       </w:r>
       <w:r>
         <w:br w:type="page"/>
@@ -7418,46 +7435,54 @@
         </w:rPr>
       </w:pPr>
       <w:r>
-        <w:rPr/>
-      </w:r>
-    </w:p>
-    <w:p>
-      <w:pPr>
-        <w:pStyle w:val="Normal"/>
-        <w:bidi w:val="0"/>
-        <w:jc w:val="left"/>
-        <w:rPr>
-          <w:lang w:val="en-US" w:eastAsia="zh-CN" w:bidi="hi-IN"/>
-        </w:rPr>
-      </w:pPr>
-      <w:r>
-        <w:rPr/>
-      </w:r>
-    </w:p>
-    <w:p>
-      <w:pPr>
-        <w:pStyle w:val="Normal"/>
-        <w:bidi w:val="0"/>
-        <w:jc w:val="left"/>
-        <w:rPr>
-          <w:lang w:val="en-US" w:eastAsia="zh-CN" w:bidi="hi-IN"/>
-        </w:rPr>
-      </w:pPr>
-      <w:r>
-        <w:rPr/>
-      </w:r>
-    </w:p>
-    <w:p>
-      <w:pPr>
-        <w:pStyle w:val="Normal"/>
-        <w:bidi w:val="0"/>
-        <w:jc w:val="left"/>
-        <w:rPr>
-          <w:lang w:val="en-US" w:eastAsia="zh-CN" w:bidi="hi-IN"/>
-        </w:rPr>
-      </w:pPr>
-      <w:r>
-        <w:rPr/>
+        <w:rPr>
+          <w:lang w:val="en-US" w:eastAsia="zh-CN" w:bidi="hi-IN"/>
+        </w:rPr>
+      </w:r>
+    </w:p>
+    <w:p>
+      <w:pPr>
+        <w:pStyle w:val="Normal"/>
+        <w:bidi w:val="0"/>
+        <w:jc w:val="left"/>
+        <w:rPr>
+          <w:lang w:val="en-US" w:eastAsia="zh-CN" w:bidi="hi-IN"/>
+        </w:rPr>
+      </w:pPr>
+      <w:r>
+        <w:rPr>
+          <w:lang w:val="en-US" w:eastAsia="zh-CN" w:bidi="hi-IN"/>
+        </w:rPr>
+      </w:r>
+    </w:p>
+    <w:p>
+      <w:pPr>
+        <w:pStyle w:val="Normal"/>
+        <w:bidi w:val="0"/>
+        <w:jc w:val="left"/>
+        <w:rPr>
+          <w:lang w:val="en-US" w:eastAsia="zh-CN" w:bidi="hi-IN"/>
+        </w:rPr>
+      </w:pPr>
+      <w:r>
+        <w:rPr>
+          <w:lang w:val="en-US" w:eastAsia="zh-CN" w:bidi="hi-IN"/>
+        </w:rPr>
+      </w:r>
+    </w:p>
+    <w:p>
+      <w:pPr>
+        <w:pStyle w:val="Normal"/>
+        <w:bidi w:val="0"/>
+        <w:jc w:val="left"/>
+        <w:rPr>
+          <w:lang w:val="en-US" w:eastAsia="zh-CN" w:bidi="hi-IN"/>
+        </w:rPr>
+      </w:pPr>
+      <w:r>
+        <w:rPr>
+          <w:lang w:val="en-US" w:eastAsia="zh-CN" w:bidi="hi-IN"/>
+        </w:rPr>
       </w:r>
     </w:p>
     <w:p>
@@ -7897,7 +7922,9 @@
         </w:rPr>
       </w:pPr>
       <w:r>
-        <w:rPr/>
+        <w:rPr>
+          <w:lang w:val="en-US" w:eastAsia="zh-CN" w:bidi="hi-IN"/>
+        </w:rPr>
       </w:r>
       <w:r>
         <w:br w:type="page"/>
@@ -11840,32 +11867,149 @@
         <w:bidi w:val="0"/>
         <w:jc w:val="left"/>
         <w:rPr>
+          <w:lang w:val="en-US" w:eastAsia="zh-CN" w:bidi="hi-IN"/>
+        </w:rPr>
+      </w:pPr>
+      <w:r>
+        <w:rPr>
           <w:rFonts w:ascii="Arial" w:hAnsi="Arial"/>
           <w:b/>
           <w:bCs/>
           <w:lang w:val="en-US" w:eastAsia="zh-CN" w:bidi="hi-IN"/>
         </w:rPr>
-      </w:pPr>
-      <w:r>
-        <w:rPr>
-          <w:rFonts w:ascii="Arial" w:hAnsi="Arial"/>
+        <w:t>Import custom external modules</w:t>
+      </w:r>
+    </w:p>
+    <w:p>
+      <w:pPr>
+        <w:pStyle w:val="Normal"/>
+        <w:bidi w:val="0"/>
+        <w:jc w:val="left"/>
+        <w:rPr>
+          <w:lang w:val="en-US" w:eastAsia="zh-CN" w:bidi="hi-IN"/>
+        </w:rPr>
+      </w:pPr>
+      <w:r>
+        <w:rPr>
+          <w:rFonts w:ascii="Arial" w:hAnsi="Arial"/>
+          <w:sz w:val="21"/>
+          <w:szCs w:val="21"/>
+          <w:lang w:val="en-US" w:eastAsia="zh-CN" w:bidi="hi-IN"/>
+        </w:rPr>
+        <w:t>Import C external module libraries from local path, such as</w:t>
+      </w:r>
+    </w:p>
+    <w:p>
+      <w:pPr>
+        <w:pStyle w:val="Normal"/>
+        <w:bidi w:val="0"/>
+        <w:jc w:val="left"/>
+        <w:rPr>
+          <w:lang w:val="en-US" w:eastAsia="zh-CN" w:bidi="hi-IN"/>
+        </w:rPr>
+      </w:pPr>
+      <w:r>
+        <w:rPr>
+          <w:rFonts w:ascii="Arial" w:hAnsi="Arial"/>
+          <w:sz w:val="21"/>
+          <w:szCs w:val="21"/>
+          <w:lang w:val="en-US" w:eastAsia="zh-CN" w:bidi="hi-IN"/>
+        </w:rPr>
+        <w:t>Lua Programming Language Modules.</w:t>
+      </w:r>
+    </w:p>
+    <w:p>
+      <w:pPr>
+        <w:pStyle w:val="Normal"/>
+        <w:bidi w:val="0"/>
+        <w:jc w:val="left"/>
+        <w:rPr>
+          <w:lang w:val="en-US" w:eastAsia="zh-CN" w:bidi="hi-IN"/>
+        </w:rPr>
+      </w:pPr>
+      <w:r>
+        <w:rPr>
+          <w:rFonts w:ascii="Courier New" w:hAnsi="Courier New"/>
           <w:b/>
           <w:bCs/>
-          <w:lang w:val="en-US" w:eastAsia="zh-CN" w:bidi="hi-IN"/>
-        </w:rPr>
-      </w:r>
-    </w:p>
-    <w:p>
-      <w:pPr>
-        <w:pStyle w:val="Normal"/>
-        <w:bidi w:val="0"/>
-        <w:jc w:val="left"/>
-        <w:rPr>
-          <w:lang w:val="en-US" w:eastAsia="zh-CN" w:bidi="hi-IN"/>
-        </w:rPr>
-      </w:pPr>
-      <w:r>
-        <w:rPr>
+          <w:sz w:val="18"/>
+          <w:szCs w:val="18"/>
+        </w:rPr>
+        <w:t>Path:  ../lua/src/lua.h</w:t>
+      </w:r>
+      <w:r>
+        <w:rPr/>
+        <w:t xml:space="preserve"> </w:t>
+      </w:r>
+    </w:p>
+    <w:p>
+      <w:pPr>
+        <w:pStyle w:val="Normal"/>
+        <w:bidi w:val="0"/>
+        <w:jc w:val="left"/>
+        <w:rPr>
+          <w:rFonts w:ascii="Arial" w:hAnsi="Arial"/>
+          <w:sz w:val="21"/>
+          <w:szCs w:val="21"/>
+          <w:lang w:val="en-US" w:eastAsia="zh-CN" w:bidi="hi-IN"/>
+        </w:rPr>
+      </w:pPr>
+      <w:r>
+        <w:rPr>
+          <w:rFonts w:ascii="Arial" w:hAnsi="Arial"/>
+          <w:sz w:val="21"/>
+          <w:szCs w:val="21"/>
+          <w:lang w:val="en-US" w:eastAsia="zh-CN" w:bidi="hi-IN"/>
+        </w:rPr>
+      </w:r>
+    </w:p>
+    <w:p>
+      <w:pPr>
+        <w:pStyle w:val="Normal"/>
+        <w:bidi w:val="0"/>
+        <w:jc w:val="left"/>
+        <w:rPr>
+          <w:lang w:val="en-US" w:eastAsia="zh-CN" w:bidi="hi-IN"/>
+        </w:rPr>
+      </w:pPr>
+      <w:r>
+        <w:rPr>
+          <w:rFonts w:ascii="Courier New" w:hAnsi="Courier New"/>
+          <w:lang w:val="en-US" w:eastAsia="zh-CN" w:bidi="hi-IN"/>
+        </w:rPr>
+        <w:t>import_module “../lua/src/lua.h”</w:t>
+      </w:r>
+    </w:p>
+    <w:p>
+      <w:pPr>
+        <w:pStyle w:val="Normal"/>
+        <w:bidi w:val="0"/>
+        <w:jc w:val="left"/>
+        <w:rPr>
+          <w:rFonts w:ascii="Courier New" w:hAnsi="Courier New"/>
+          <w:lang w:val="en-US" w:eastAsia="zh-CN" w:bidi="hi-IN"/>
+        </w:rPr>
+      </w:pPr>
+      <w:r>
+        <w:rPr>
+          <w:rFonts w:ascii="Courier New" w:hAnsi="Courier New"/>
+          <w:lang w:val="en-US" w:eastAsia="zh-CN" w:bidi="hi-IN"/>
+        </w:rPr>
+      </w:r>
+    </w:p>
+    <w:p>
+      <w:pPr>
+        <w:pStyle w:val="Normal"/>
+        <w:bidi w:val="0"/>
+        <w:jc w:val="left"/>
+        <w:rPr>
+          <w:rFonts w:ascii="Courier New" w:hAnsi="Courier New"/>
+          <w:lang w:val="en-US" w:eastAsia="zh-CN" w:bidi="hi-IN"/>
+        </w:rPr>
+      </w:pPr>
+      <w:r>
+        <w:rPr>
+          <w:rFonts w:ascii="Courier New" w:hAnsi="Courier New"/>
           <w:lang w:val="en-US" w:eastAsia="zh-CN" w:bidi="hi-IN"/>
         </w:rPr>
       </w:r>
@@ -11886,7 +12030,7 @@
           <w:bCs/>
           <w:lang w:val="en-US" w:eastAsia="zh-CN" w:bidi="hi-IN"/>
         </w:rPr>
-        <w:t>Import custom external modules</w:t>
+        <w:t>Install and Uninstall modules from the web with King</w:t>
       </w:r>
     </w:p>
     <w:p>
@@ -11903,62 +12047,343 @@
           <w:rFonts w:ascii="Arial" w:hAnsi="Arial"/>
           <w:sz w:val="21"/>
           <w:szCs w:val="21"/>
-          <w:lang w:val="en-US" w:eastAsia="zh-CN" w:bidi="hi-IN"/>
-        </w:rPr>
-        <w:t>Import C external module libraries, such as</w:t>
-      </w:r>
-    </w:p>
-    <w:p>
-      <w:pPr>
-        <w:pStyle w:val="Normal"/>
-        <w:bidi w:val="0"/>
-        <w:jc w:val="left"/>
-        <w:rPr>
-          <w:lang w:val="en-US" w:eastAsia="zh-CN" w:bidi="hi-IN"/>
-        </w:rPr>
-      </w:pPr>
+        </w:rPr>
+        <w:t>Download and install C module libraries from the web and store inside a local repository.</w:t>
+      </w:r>
+    </w:p>
+    <w:p>
+      <w:pPr>
+        <w:pStyle w:val="Normal"/>
+        <w:bidi w:val="0"/>
+        <w:jc w:val="left"/>
+        <w:rPr>
+          <w:lang w:val="en-US" w:eastAsia="zh-CN" w:bidi="hi-IN"/>
+        </w:rPr>
+      </w:pPr>
+      <w:r>
+        <w:rPr>
+          <w:rFonts w:ascii="Courier New" w:hAnsi="Courier New"/>
+          <w:b/>
+          <w:bCs/>
+          <w:sz w:val="18"/>
+          <w:szCs w:val="18"/>
+        </w:rPr>
+        <w:t>King’s repository:  /usr/local/lib/crown</w:t>
+      </w:r>
       <w:r>
         <w:rPr>
           <w:rFonts w:ascii="Arial" w:hAnsi="Arial"/>
           <w:sz w:val="21"/>
           <w:szCs w:val="21"/>
-          <w:lang w:val="en-US" w:eastAsia="zh-CN" w:bidi="hi-IN"/>
-        </w:rPr>
-        <w:t>Lua Programming Language Modules.</w:t>
-      </w:r>
-    </w:p>
-    <w:p>
-      <w:pPr>
-        <w:pStyle w:val="Normal"/>
-        <w:bidi w:val="0"/>
-        <w:jc w:val="left"/>
+        </w:rPr>
+        <w:t xml:space="preserve"> </w:t>
+      </w:r>
+    </w:p>
+    <w:p>
+      <w:pPr>
+        <w:pStyle w:val="Normal"/>
+        <w:bidi w:val="0"/>
+        <w:jc w:val="left"/>
+        <w:rPr>
+          <w:rFonts w:ascii="Courier New" w:hAnsi="Courier New"/>
+          <w:lang w:val="en-US" w:eastAsia="zh-CN" w:bidi="hi-IN"/>
+        </w:rPr>
+      </w:pPr>
+      <w:r>
+        <w:rPr>
+          <w:rFonts w:ascii="Courier New" w:hAnsi="Courier New"/>
+          <w:lang w:val="en-US" w:eastAsia="zh-CN" w:bidi="hi-IN"/>
+        </w:rPr>
+      </w:r>
+    </w:p>
+    <w:p>
+      <w:pPr>
+        <w:pStyle w:val="Normal"/>
+        <w:bidi w:val="0"/>
+        <w:jc w:val="left"/>
+        <w:rPr>
+          <w:rFonts w:ascii="Courier New" w:hAnsi="Courier New"/>
+        </w:rPr>
+      </w:pPr>
+      <w:r>
+        <w:rPr>
+          <w:rFonts w:ascii="Courier New" w:hAnsi="Courier New"/>
+        </w:rPr>
+        <w:t xml:space="preserve">king --install </w:t>
+      </w:r>
+      <w:hyperlink r:id="rId3">
+        <w:r>
+          <w:rPr>
+            <w:rStyle w:val="InternetLink"/>
+            <w:rFonts w:ascii="Courier New" w:hAnsi="Courier New"/>
+          </w:rPr>
+          <w:t>http://example.com/this.h</w:t>
+        </w:r>
+      </w:hyperlink>
+      <w:r>
+        <w:rPr>
+          <w:rFonts w:ascii="Courier New" w:hAnsi="Courier New"/>
+        </w:rPr>
+        <w:t xml:space="preserve"> -o this.h</w:t>
+      </w:r>
+    </w:p>
+    <w:p>
+      <w:pPr>
+        <w:pStyle w:val="Normal"/>
+        <w:bidi w:val="0"/>
+        <w:jc w:val="left"/>
+        <w:rPr>
+          <w:rFonts w:ascii="Courier New" w:hAnsi="Courier New"/>
+        </w:rPr>
+      </w:pPr>
+      <w:r>
+        <w:rPr>
+          <w:rFonts w:ascii="Courier New" w:hAnsi="Courier New"/>
+        </w:rPr>
+        <w:t xml:space="preserve">king --uninstall </w:t>
+      </w:r>
+      <w:r>
+        <w:rPr>
+          <w:rFonts w:ascii="Courier New" w:hAnsi="Courier New"/>
+          <w:b w:val="false"/>
+          <w:bCs w:val="false"/>
+        </w:rPr>
+        <w:t>this.h</w:t>
+      </w:r>
+    </w:p>
+    <w:p>
+      <w:pPr>
+        <w:pStyle w:val="Normal"/>
+        <w:bidi w:val="0"/>
+        <w:jc w:val="left"/>
+        <w:rPr>
+          <w:rFonts w:ascii="Courier New" w:hAnsi="Courier New"/>
+        </w:rPr>
+      </w:pPr>
+      <w:r>
+        <w:rPr>
+          <w:rFonts w:ascii="Courier New" w:hAnsi="Courier New"/>
+        </w:rPr>
+      </w:r>
+    </w:p>
+    <w:p>
+      <w:pPr>
+        <w:pStyle w:val="Normal"/>
+        <w:bidi w:val="0"/>
+        <w:jc w:val="left"/>
+        <w:rPr>
+          <w:rFonts w:ascii="Courier New" w:hAnsi="Courier New"/>
+        </w:rPr>
+      </w:pPr>
+      <w:r>
+        <w:rPr>
+          <w:rFonts w:ascii="Courier New" w:hAnsi="Courier New"/>
+        </w:rPr>
+      </w:r>
+    </w:p>
+    <w:p>
+      <w:pPr>
+        <w:pStyle w:val="Normal"/>
+        <w:bidi w:val="0"/>
+        <w:jc w:val="left"/>
+        <w:rPr>
+          <w:lang w:val="en-US" w:eastAsia="zh-CN" w:bidi="hi-IN"/>
+        </w:rPr>
+      </w:pPr>
+      <w:r>
+        <w:rPr>
+          <w:rFonts w:ascii="Arial" w:hAnsi="Arial"/>
+          <w:b/>
+          <w:bCs/>
+          <w:lang w:val="en-US" w:eastAsia="zh-CN" w:bidi="hi-IN"/>
+        </w:rPr>
+        <w:t>Include King installed modules</w:t>
+      </w:r>
+    </w:p>
+    <w:p>
+      <w:pPr>
+        <w:pStyle w:val="Normal"/>
+        <w:bidi w:val="0"/>
+        <w:jc w:val="left"/>
+        <w:rPr>
+          <w:lang w:val="en-US" w:eastAsia="zh-CN" w:bidi="hi-IN"/>
+        </w:rPr>
+      </w:pPr>
+      <w:r>
         <w:rPr>
           <w:rFonts w:ascii="Arial" w:hAnsi="Arial"/>
           <w:sz w:val="21"/>
           <w:szCs w:val="21"/>
           <w:lang w:val="en-US" w:eastAsia="zh-CN" w:bidi="hi-IN"/>
         </w:rPr>
-      </w:pPr>
-      <w:r>
+        <w:t xml:space="preserve">Import C external module libraries from king’s local repository. </w:t>
+      </w:r>
+    </w:p>
+    <w:p>
+      <w:pPr>
+        <w:pStyle w:val="Normal"/>
+        <w:bidi w:val="0"/>
+        <w:jc w:val="left"/>
+        <w:rPr>
+          <w:b/>
+          <w:bCs/>
+          <w:sz w:val="18"/>
+          <w:szCs w:val="18"/>
+        </w:rPr>
+      </w:pPr>
+      <w:r>
+        <w:rPr>
+          <w:rFonts w:ascii="Courier New" w:hAnsi="Courier New"/>
+          <w:b/>
+          <w:bCs/>
+          <w:sz w:val="18"/>
+          <w:szCs w:val="18"/>
+        </w:rPr>
+        <w:t>King’s repository:  /usr/local/lib/crown</w:t>
+      </w:r>
+    </w:p>
+    <w:p>
+      <w:pPr>
+        <w:pStyle w:val="Normal"/>
+        <w:bidi w:val="0"/>
+        <w:jc w:val="left"/>
+        <w:rPr>
+          <w:b/>
+          <w:bCs/>
+          <w:sz w:val="18"/>
+          <w:szCs w:val="18"/>
+        </w:rPr>
+      </w:pPr>
+      <w:r>
+        <w:rPr>
+          <w:rFonts w:ascii="Courier New" w:hAnsi="Courier New"/>
+          <w:b/>
+          <w:bCs/>
+          <w:sz w:val="18"/>
+          <w:szCs w:val="18"/>
+        </w:rPr>
+        <w:t xml:space="preserve">Path:  /usr/local/lib/crown/this.h </w:t>
+      </w:r>
+    </w:p>
+    <w:p>
+      <w:pPr>
+        <w:pStyle w:val="Normal"/>
+        <w:bidi w:val="0"/>
+        <w:jc w:val="left"/>
+        <w:rPr>
+          <w:b/>
+          <w:bCs/>
+          <w:sz w:val="18"/>
+          <w:szCs w:val="18"/>
+        </w:rPr>
+      </w:pPr>
+      <w:r>
+        <w:rPr>
+          <w:b/>
+          <w:bCs/>
+          <w:sz w:val="18"/>
+          <w:szCs w:val="18"/>
+        </w:rPr>
+      </w:r>
+    </w:p>
+    <w:p>
+      <w:pPr>
+        <w:pStyle w:val="Normal"/>
+        <w:bidi w:val="0"/>
+        <w:jc w:val="left"/>
         <w:rPr>
           <w:rFonts w:ascii="Arial" w:hAnsi="Arial"/>
           <w:sz w:val="21"/>
           <w:szCs w:val="21"/>
           <w:lang w:val="en-US" w:eastAsia="zh-CN" w:bidi="hi-IN"/>
         </w:rPr>
-      </w:r>
-    </w:p>
-    <w:p>
-      <w:pPr>
-        <w:pStyle w:val="Normal"/>
-        <w:bidi w:val="0"/>
-        <w:jc w:val="left"/>
+      </w:pPr>
+      <w:r>
         <w:rPr>
           <w:rFonts w:ascii="Arial" w:hAnsi="Arial"/>
           <w:sz w:val="21"/>
           <w:szCs w:val="21"/>
           <w:lang w:val="en-US" w:eastAsia="zh-CN" w:bidi="hi-IN"/>
         </w:rPr>
+      </w:r>
+    </w:p>
+    <w:p>
+      <w:pPr>
+        <w:pStyle w:val="Normal"/>
+        <w:bidi w:val="0"/>
+        <w:jc w:val="left"/>
+        <w:rPr>
+          <w:rFonts w:ascii="Courier New" w:hAnsi="Courier New"/>
+        </w:rPr>
+      </w:pPr>
+      <w:r>
+        <w:rPr>
+          <w:rFonts w:ascii="Courier New" w:hAnsi="Courier New"/>
+        </w:rPr>
+        <w:t>include “this.h”</w:t>
+      </w:r>
+    </w:p>
+    <w:p>
+      <w:pPr>
+        <w:pStyle w:val="Normal"/>
+        <w:bidi w:val="0"/>
+        <w:jc w:val="left"/>
+        <w:rPr>
+          <w:rFonts w:ascii="Courier New" w:hAnsi="Courier New"/>
+          <w:lang w:val="en-US" w:eastAsia="zh-CN" w:bidi="hi-IN"/>
+        </w:rPr>
+      </w:pPr>
+      <w:r>
+        <w:rPr>
+          <w:rFonts w:ascii="Courier New" w:hAnsi="Courier New"/>
+          <w:lang w:val="en-US" w:eastAsia="zh-CN" w:bidi="hi-IN"/>
+        </w:rPr>
+      </w:r>
+    </w:p>
+    <w:p>
+      <w:pPr>
+        <w:pStyle w:val="Normal"/>
+        <w:bidi w:val="0"/>
+        <w:jc w:val="left"/>
+        <w:rPr>
+          <w:rFonts w:ascii="Courier New" w:hAnsi="Courier New"/>
+          <w:lang w:val="en-US" w:eastAsia="zh-CN" w:bidi="hi-IN"/>
+        </w:rPr>
+      </w:pPr>
+      <w:r>
+        <w:rPr>
+          <w:rFonts w:ascii="Courier New" w:hAnsi="Courier New"/>
+          <w:lang w:val="en-US" w:eastAsia="zh-CN" w:bidi="hi-IN"/>
+        </w:rPr>
+      </w:r>
+    </w:p>
+    <w:p>
+      <w:pPr>
+        <w:pStyle w:val="Normal"/>
+        <w:bidi w:val="0"/>
+        <w:jc w:val="left"/>
+        <w:rPr>
+          <w:lang w:val="en-US" w:eastAsia="zh-CN" w:bidi="hi-IN"/>
+        </w:rPr>
+      </w:pPr>
+      <w:r>
+        <w:rPr>
+          <w:rFonts w:ascii="Arial" w:hAnsi="Arial"/>
+          <w:b/>
+          <w:bCs/>
+          <w:lang w:val="en-US" w:eastAsia="zh-CN" w:bidi="hi-IN"/>
+        </w:rPr>
+        <w:t>Call C native functions</w:t>
+      </w:r>
+    </w:p>
+    <w:p>
+      <w:pPr>
+        <w:pStyle w:val="Normal"/>
+        <w:bidi w:val="0"/>
+        <w:jc w:val="left"/>
+        <w:rPr>
+          <w:lang w:val="en-US" w:eastAsia="zh-CN" w:bidi="hi-IN"/>
+        </w:rPr>
       </w:pPr>
       <w:r>
         <w:rPr>
@@ -11967,57 +12392,100 @@
           <w:szCs w:val="21"/>
           <w:lang w:val="en-US" w:eastAsia="zh-CN" w:bidi="hi-IN"/>
         </w:rPr>
-      </w:r>
-    </w:p>
-    <w:p>
-      <w:pPr>
-        <w:pStyle w:val="Normal"/>
-        <w:bidi w:val="0"/>
-        <w:jc w:val="left"/>
-        <w:rPr>
-          <w:lang w:val="en-US" w:eastAsia="zh-CN" w:bidi="hi-IN"/>
-        </w:rPr>
-      </w:pPr>
-      <w:r>
-        <w:rPr>
-          <w:rFonts w:ascii="Courier New" w:hAnsi="Courier New"/>
-          <w:lang w:val="en-US" w:eastAsia="zh-CN" w:bidi="hi-IN"/>
-        </w:rPr>
-        <w:t>import_module “lua.h”</w:t>
-      </w:r>
-    </w:p>
-    <w:p>
-      <w:pPr>
-        <w:pStyle w:val="Normal"/>
-        <w:bidi w:val="0"/>
-        <w:jc w:val="left"/>
-        <w:rPr>
-          <w:rFonts w:ascii="Courier New" w:hAnsi="Courier New"/>
-          <w:lang w:val="en-US" w:eastAsia="zh-CN" w:bidi="hi-IN"/>
-        </w:rPr>
-      </w:pPr>
-      <w:r>
-        <w:rPr>
-          <w:rFonts w:ascii="Courier New" w:hAnsi="Courier New"/>
-          <w:lang w:val="en-US" w:eastAsia="zh-CN" w:bidi="hi-IN"/>
-        </w:rPr>
-      </w:r>
-    </w:p>
-    <w:p>
-      <w:pPr>
-        <w:pStyle w:val="Normal"/>
-        <w:bidi w:val="0"/>
-        <w:jc w:val="left"/>
-        <w:rPr>
-          <w:rFonts w:ascii="Courier New" w:hAnsi="Courier New"/>
-          <w:lang w:val="en-US" w:eastAsia="zh-CN" w:bidi="hi-IN"/>
-        </w:rPr>
-      </w:pPr>
-      <w:r>
-        <w:rPr>
-          <w:rFonts w:ascii="Courier New" w:hAnsi="Courier New"/>
-          <w:lang w:val="en-US" w:eastAsia="zh-CN" w:bidi="hi-IN"/>
-        </w:rPr>
+        <w:t>Call native C functions without changing anything.</w:t>
+      </w:r>
+    </w:p>
+    <w:p>
+      <w:pPr>
+        <w:pStyle w:val="Normal"/>
+        <w:bidi w:val="0"/>
+        <w:jc w:val="left"/>
+        <w:rPr>
+          <w:rFonts w:ascii="Arial" w:hAnsi="Arial"/>
+          <w:sz w:val="21"/>
+          <w:szCs w:val="21"/>
+          <w:lang w:val="en-US" w:eastAsia="zh-CN" w:bidi="hi-IN"/>
+        </w:rPr>
+      </w:pPr>
+      <w:r>
+        <w:rPr>
+          <w:rFonts w:ascii="Arial" w:hAnsi="Arial"/>
+          <w:sz w:val="21"/>
+          <w:szCs w:val="21"/>
+          <w:lang w:val="en-US" w:eastAsia="zh-CN" w:bidi="hi-IN"/>
+        </w:rPr>
+      </w:r>
+    </w:p>
+    <w:p>
+      <w:pPr>
+        <w:pStyle w:val="Normal"/>
+        <w:bidi w:val="0"/>
+        <w:jc w:val="left"/>
+        <w:rPr>
+          <w:rFonts w:ascii="Arial" w:hAnsi="Arial"/>
+          <w:sz w:val="21"/>
+          <w:szCs w:val="21"/>
+          <w:lang w:val="en-US" w:eastAsia="zh-CN" w:bidi="hi-IN"/>
+        </w:rPr>
+      </w:pPr>
+      <w:r>
+        <w:rPr>
+          <w:rFonts w:ascii="Arial" w:hAnsi="Arial"/>
+          <w:sz w:val="21"/>
+          <w:szCs w:val="21"/>
+          <w:lang w:val="en-US" w:eastAsia="zh-CN" w:bidi="hi-IN"/>
+        </w:rPr>
+      </w:r>
+    </w:p>
+    <w:p>
+      <w:pPr>
+        <w:pStyle w:val="Normal"/>
+        <w:bidi w:val="0"/>
+        <w:jc w:val="left"/>
+        <w:rPr>
+          <w:lang w:val="en-US" w:eastAsia="zh-CN" w:bidi="hi-IN"/>
+        </w:rPr>
+      </w:pPr>
+      <w:r>
+        <w:rPr>
+          <w:rFonts w:ascii="Courier New" w:hAnsi="Courier New"/>
+          <w:lang w:val="en-US" w:eastAsia="zh-CN" w:bidi="hi-IN"/>
+        </w:rPr>
+        <w:t>system(“ls”)</w:t>
+      </w:r>
+    </w:p>
+    <w:p>
+      <w:pPr>
+        <w:pStyle w:val="Normal"/>
+        <w:bidi w:val="0"/>
+        <w:jc w:val="left"/>
+        <w:rPr>
+          <w:lang w:val="en-US" w:eastAsia="zh-CN" w:bidi="hi-IN"/>
+        </w:rPr>
+      </w:pPr>
+      <w:r>
+        <w:rPr>
+          <w:rFonts w:ascii="Courier New" w:hAnsi="Courier New"/>
+          <w:lang w:val="en-US" w:eastAsia="zh-CN" w:bidi="hi-IN"/>
+        </w:rPr>
+        <w:t>system(“pause”)</w:t>
+      </w:r>
+    </w:p>
+    <w:p>
+      <w:pPr>
+        <w:pStyle w:val="Normal"/>
+        <w:bidi w:val="0"/>
+        <w:jc w:val="left"/>
+        <w:rPr>
+          <w:lang w:val="en-US" w:eastAsia="zh-CN" w:bidi="hi-IN"/>
+        </w:rPr>
+      </w:pPr>
+      <w:r>
+        <w:rPr>
+          <w:rFonts w:ascii="Courier New" w:hAnsi="Courier New"/>
+          <w:lang w:val="en-US" w:eastAsia="zh-CN" w:bidi="hi-IN"/>
+        </w:rPr>
+        <w:t>system(“free -h”)</w:t>
       </w:r>
     </w:p>
     <w:p>
@@ -12053,7 +12521,7 @@
           <w:bCs/>
           <w:lang w:val="en-US" w:eastAsia="zh-CN" w:bidi="hi-IN"/>
         </w:rPr>
-        <w:t>Call C native functions</w:t>
+        <w:t>Create structures</w:t>
       </w:r>
     </w:p>
     <w:p>
@@ -12072,41 +12540,57 @@
           <w:szCs w:val="21"/>
           <w:lang w:val="en-US" w:eastAsia="zh-CN" w:bidi="hi-IN"/>
         </w:rPr>
-        <w:t>Call native C functions without changing anything.</w:t>
-      </w:r>
-    </w:p>
-    <w:p>
-      <w:pPr>
-        <w:pStyle w:val="Normal"/>
-        <w:bidi w:val="0"/>
-        <w:jc w:val="left"/>
+        <w:t>Create pseudo-classes, then you can</w:t>
+      </w:r>
+    </w:p>
+    <w:p>
+      <w:pPr>
+        <w:pStyle w:val="Normal"/>
+        <w:bidi w:val="0"/>
+        <w:jc w:val="left"/>
+        <w:rPr>
+          <w:lang w:val="en-US" w:eastAsia="zh-CN" w:bidi="hi-IN"/>
+        </w:rPr>
+      </w:pPr>
+      <w:r>
         <w:rPr>
           <w:rFonts w:ascii="Arial" w:hAnsi="Arial"/>
           <w:sz w:val="21"/>
           <w:szCs w:val="21"/>
           <w:lang w:val="en-US" w:eastAsia="zh-CN" w:bidi="hi-IN"/>
         </w:rPr>
-      </w:pPr>
-      <w:r>
+        <w:t>create pseudo-objects from them.</w:t>
+      </w:r>
+    </w:p>
+    <w:p>
+      <w:pPr>
+        <w:pStyle w:val="Normal"/>
+        <w:bidi w:val="0"/>
+        <w:jc w:val="left"/>
         <w:rPr>
           <w:rFonts w:ascii="Arial" w:hAnsi="Arial"/>
           <w:sz w:val="21"/>
           <w:szCs w:val="21"/>
           <w:lang w:val="en-US" w:eastAsia="zh-CN" w:bidi="hi-IN"/>
         </w:rPr>
-      </w:r>
-    </w:p>
-    <w:p>
-      <w:pPr>
-        <w:pStyle w:val="Normal"/>
-        <w:bidi w:val="0"/>
-        <w:jc w:val="left"/>
+      </w:pPr>
+      <w:r>
         <w:rPr>
           <w:rFonts w:ascii="Arial" w:hAnsi="Arial"/>
           <w:sz w:val="21"/>
           <w:szCs w:val="21"/>
           <w:lang w:val="en-US" w:eastAsia="zh-CN" w:bidi="hi-IN"/>
         </w:rPr>
+      </w:r>
+    </w:p>
+    <w:p>
+      <w:pPr>
+        <w:pStyle w:val="Normal"/>
+        <w:bidi w:val="0"/>
+        <w:jc w:val="left"/>
+        <w:rPr>
+          <w:lang w:val="en-US" w:eastAsia="zh-CN" w:bidi="hi-IN"/>
+        </w:rPr>
       </w:pPr>
       <w:r>
         <w:rPr>
@@ -12115,213 +12599,41 @@
           <w:szCs w:val="21"/>
           <w:lang w:val="en-US" w:eastAsia="zh-CN" w:bidi="hi-IN"/>
         </w:rPr>
-      </w:r>
-    </w:p>
-    <w:p>
-      <w:pPr>
-        <w:pStyle w:val="Normal"/>
-        <w:bidi w:val="0"/>
-        <w:jc w:val="left"/>
-        <w:rPr>
-          <w:lang w:val="en-US" w:eastAsia="zh-CN" w:bidi="hi-IN"/>
-        </w:rPr>
-      </w:pPr>
-      <w:r>
-        <w:rPr>
-          <w:rFonts w:ascii="Courier New" w:hAnsi="Courier New"/>
-          <w:lang w:val="en-US" w:eastAsia="zh-CN" w:bidi="hi-IN"/>
-        </w:rPr>
-        <w:t>system(“ls”)</w:t>
-      </w:r>
-    </w:p>
-    <w:p>
-      <w:pPr>
-        <w:pStyle w:val="Normal"/>
-        <w:bidi w:val="0"/>
-        <w:jc w:val="left"/>
-        <w:rPr>
-          <w:lang w:val="en-US" w:eastAsia="zh-CN" w:bidi="hi-IN"/>
-        </w:rPr>
-      </w:pPr>
-      <w:r>
-        <w:rPr>
-          <w:rFonts w:ascii="Courier New" w:hAnsi="Courier New"/>
-          <w:lang w:val="en-US" w:eastAsia="zh-CN" w:bidi="hi-IN"/>
-        </w:rPr>
-        <w:t>system(“pause”)</w:t>
-      </w:r>
-    </w:p>
-    <w:p>
-      <w:pPr>
-        <w:pStyle w:val="Normal"/>
-        <w:bidi w:val="0"/>
-        <w:jc w:val="left"/>
-        <w:rPr>
-          <w:lang w:val="en-US" w:eastAsia="zh-CN" w:bidi="hi-IN"/>
-        </w:rPr>
-      </w:pPr>
-      <w:r>
-        <w:rPr>
-          <w:rFonts w:ascii="Courier New" w:hAnsi="Courier New"/>
-          <w:lang w:val="en-US" w:eastAsia="zh-CN" w:bidi="hi-IN"/>
-        </w:rPr>
-        <w:t>system(“free -h”)</w:t>
-      </w:r>
-    </w:p>
-    <w:p>
-      <w:pPr>
-        <w:pStyle w:val="Normal"/>
-        <w:bidi w:val="0"/>
-        <w:jc w:val="left"/>
-        <w:rPr>
-          <w:rFonts w:ascii="Courier New" w:hAnsi="Courier New"/>
-          <w:lang w:val="en-US" w:eastAsia="zh-CN" w:bidi="hi-IN"/>
-        </w:rPr>
-      </w:pPr>
-      <w:r>
-        <w:rPr>
-          <w:rFonts w:ascii="Courier New" w:hAnsi="Courier New"/>
-          <w:lang w:val="en-US" w:eastAsia="zh-CN" w:bidi="hi-IN"/>
-        </w:rPr>
-      </w:r>
-    </w:p>
-    <w:p>
-      <w:pPr>
-        <w:pStyle w:val="Normal"/>
-        <w:bidi w:val="0"/>
-        <w:jc w:val="left"/>
-        <w:rPr>
-          <w:rFonts w:ascii="Courier New" w:hAnsi="Courier New"/>
-          <w:lang w:val="en-US" w:eastAsia="zh-CN" w:bidi="hi-IN"/>
-        </w:rPr>
-      </w:pPr>
-      <w:r>
-        <w:rPr>
-          <w:rFonts w:ascii="Courier New" w:hAnsi="Courier New"/>
-          <w:lang w:val="en-US" w:eastAsia="zh-CN" w:bidi="hi-IN"/>
-        </w:rPr>
-      </w:r>
-    </w:p>
-    <w:p>
-      <w:pPr>
-        <w:pStyle w:val="Normal"/>
-        <w:bidi w:val="0"/>
-        <w:jc w:val="left"/>
-        <w:rPr>
-          <w:lang w:val="en-US" w:eastAsia="zh-CN" w:bidi="hi-IN"/>
-        </w:rPr>
-      </w:pPr>
-      <w:r>
-        <w:rPr>
-          <w:rFonts w:ascii="Arial" w:hAnsi="Arial"/>
+        <w:t>A. Here we are creating the structure</w:t>
+      </w:r>
+    </w:p>
+    <w:p>
+      <w:pPr>
+        <w:pStyle w:val="Normal"/>
+        <w:bidi w:val="0"/>
+        <w:jc w:val="left"/>
+        <w:rPr>
+          <w:lang w:val="en-US" w:eastAsia="zh-CN" w:bidi="hi-IN"/>
+        </w:rPr>
+      </w:pPr>
+      <w:r>
+        <w:rPr>
+          <w:rFonts w:ascii="Courier New" w:hAnsi="Courier New"/>
+          <w:i/>
+          <w:iCs/>
+          <w:lang w:val="en-US" w:eastAsia="zh-CN" w:bidi="hi-IN"/>
+        </w:rPr>
+        <w:t>struct</w:t>
+      </w:r>
+      <w:r>
+        <w:rPr>
+          <w:rFonts w:ascii="Courier New" w:hAnsi="Courier New"/>
+          <w:lang w:val="en-US" w:eastAsia="zh-CN" w:bidi="hi-IN"/>
+        </w:rPr>
+        <w:t xml:space="preserve"> </w:t>
+      </w:r>
+      <w:r>
+        <w:rPr>
+          <w:rFonts w:ascii="Courier New" w:hAnsi="Courier New"/>
           <w:b/>
           <w:bCs/>
           <w:lang w:val="en-US" w:eastAsia="zh-CN" w:bidi="hi-IN"/>
         </w:rPr>
-        <w:t>Create structures</w:t>
-      </w:r>
-    </w:p>
-    <w:p>
-      <w:pPr>
-        <w:pStyle w:val="Normal"/>
-        <w:bidi w:val="0"/>
-        <w:jc w:val="left"/>
-        <w:rPr>
-          <w:lang w:val="en-US" w:eastAsia="zh-CN" w:bidi="hi-IN"/>
-        </w:rPr>
-      </w:pPr>
-      <w:r>
-        <w:rPr>
-          <w:rFonts w:ascii="Arial" w:hAnsi="Arial"/>
-          <w:sz w:val="21"/>
-          <w:szCs w:val="21"/>
-          <w:lang w:val="en-US" w:eastAsia="zh-CN" w:bidi="hi-IN"/>
-        </w:rPr>
-        <w:t>Create pseudo-classes, then you can</w:t>
-      </w:r>
-    </w:p>
-    <w:p>
-      <w:pPr>
-        <w:pStyle w:val="Normal"/>
-        <w:bidi w:val="0"/>
-        <w:jc w:val="left"/>
-        <w:rPr>
-          <w:lang w:val="en-US" w:eastAsia="zh-CN" w:bidi="hi-IN"/>
-        </w:rPr>
-      </w:pPr>
-      <w:r>
-        <w:rPr>
-          <w:rFonts w:ascii="Arial" w:hAnsi="Arial"/>
-          <w:sz w:val="21"/>
-          <w:szCs w:val="21"/>
-          <w:lang w:val="en-US" w:eastAsia="zh-CN" w:bidi="hi-IN"/>
-        </w:rPr>
-        <w:t>create pseudo-objects from them.</w:t>
-      </w:r>
-    </w:p>
-    <w:p>
-      <w:pPr>
-        <w:pStyle w:val="Normal"/>
-        <w:bidi w:val="0"/>
-        <w:jc w:val="left"/>
-        <w:rPr>
-          <w:rFonts w:ascii="Arial" w:hAnsi="Arial"/>
-          <w:sz w:val="21"/>
-          <w:szCs w:val="21"/>
-          <w:lang w:val="en-US" w:eastAsia="zh-CN" w:bidi="hi-IN"/>
-        </w:rPr>
-      </w:pPr>
-      <w:r>
-        <w:rPr>
-          <w:rFonts w:ascii="Arial" w:hAnsi="Arial"/>
-          <w:sz w:val="21"/>
-          <w:szCs w:val="21"/>
-          <w:lang w:val="en-US" w:eastAsia="zh-CN" w:bidi="hi-IN"/>
-        </w:rPr>
-      </w:r>
-    </w:p>
-    <w:p>
-      <w:pPr>
-        <w:pStyle w:val="Normal"/>
-        <w:bidi w:val="0"/>
-        <w:jc w:val="left"/>
-        <w:rPr>
-          <w:lang w:val="en-US" w:eastAsia="zh-CN" w:bidi="hi-IN"/>
-        </w:rPr>
-      </w:pPr>
-      <w:r>
-        <w:rPr>
-          <w:rFonts w:ascii="Arial" w:hAnsi="Arial"/>
-          <w:sz w:val="21"/>
-          <w:szCs w:val="21"/>
-          <w:lang w:val="en-US" w:eastAsia="zh-CN" w:bidi="hi-IN"/>
-        </w:rPr>
-        <w:t>A. Here we are creating the structure</w:t>
-      </w:r>
-    </w:p>
-    <w:p>
-      <w:pPr>
-        <w:pStyle w:val="Normal"/>
-        <w:bidi w:val="0"/>
-        <w:jc w:val="left"/>
-        <w:rPr>
-          <w:lang w:val="en-US" w:eastAsia="zh-CN" w:bidi="hi-IN"/>
-        </w:rPr>
-      </w:pPr>
-      <w:r>
-        <w:rPr>
-          <w:rFonts w:ascii="Courier New" w:hAnsi="Courier New"/>
-          <w:lang w:val="en-US" w:eastAsia="zh-CN" w:bidi="hi-IN"/>
-        </w:rPr>
-        <w:t xml:space="preserve">struct </w:t>
-      </w:r>
-      <w:r>
-        <w:rPr>
-          <w:rFonts w:ascii="Courier New" w:hAnsi="Courier New"/>
-          <w:b/>
-          <w:bCs/>
-          <w:lang w:val="en-US" w:eastAsia="zh-CN" w:bidi="hi-IN"/>
-        </w:rPr>
         <w:t>Vehicle</w:t>
       </w:r>
       <w:r>
@@ -12419,40 +12731,6 @@
           <w:lang w:val="en-US" w:eastAsia="zh-CN" w:bidi="hi-IN"/>
         </w:rPr>
         <w:t>endstruct</w:t>
-      </w:r>
-    </w:p>
-    <w:p>
-      <w:pPr>
-        <w:pStyle w:val="Normal"/>
-        <w:bidi w:val="0"/>
-        <w:jc w:val="left"/>
-        <w:rPr>
-          <w:rFonts w:ascii="Courier New" w:hAnsi="Courier New"/>
-          <w:lang w:val="en-US" w:eastAsia="zh-CN" w:bidi="hi-IN"/>
-        </w:rPr>
-      </w:pPr>
-      <w:r>
-        <w:rPr>
-          <w:rFonts w:ascii="Courier New" w:hAnsi="Courier New"/>
-          <w:lang w:val="en-US" w:eastAsia="zh-CN" w:bidi="hi-IN"/>
-        </w:rPr>
-      </w:r>
-    </w:p>
-    <w:p>
-      <w:pPr>
-        <w:pStyle w:val="Normal"/>
-        <w:bidi w:val="0"/>
-        <w:jc w:val="left"/>
-        <w:rPr>
-          <w:rFonts w:ascii="Courier New" w:hAnsi="Courier New"/>
-          <w:lang w:val="en-US" w:eastAsia="zh-CN" w:bidi="hi-IN"/>
-        </w:rPr>
-      </w:pPr>
-      <w:r>
-        <w:rPr>
-          <w:rFonts w:ascii="Courier New" w:hAnsi="Courier New"/>
-          <w:lang w:val="en-US" w:eastAsia="zh-CN" w:bidi="hi-IN"/>
-        </w:rPr>
       </w:r>
     </w:p>
     <w:p>
@@ -13739,29 +14017,1117 @@
       </w:pPr>
       <w:r>
         <w:rPr>
+          <w:lang w:val="en-US" w:eastAsia="zh-CN" w:bidi="hi-IN"/>
+        </w:rPr>
+      </w:r>
+      <w:r>
+        <w:br w:type="page"/>
+      </w:r>
+    </w:p>
+    <w:p>
+      <w:pPr>
+        <w:pStyle w:val="Normal"/>
+        <w:bidi w:val="0"/>
+        <w:jc w:val="left"/>
+        <w:rPr>
+          <w:lang w:val="en-US" w:eastAsia="zh-CN" w:bidi="hi-IN"/>
+        </w:rPr>
+      </w:pPr>
+      <w:r>
+        <w:rPr>
           <w:rFonts w:ascii="Arial" w:hAnsi="Arial"/>
           <w:b/>
           <w:bCs/>
           <w:lang w:val="en-US" w:eastAsia="zh-CN" w:bidi="hi-IN"/>
         </w:rPr>
+        <w:t>Create libraries for Lua Programming Language</w:t>
+      </w:r>
+    </w:p>
+    <w:p>
+      <w:pPr>
+        <w:pStyle w:val="Normal"/>
+        <w:bidi w:val="0"/>
+        <w:jc w:val="left"/>
+        <w:rPr>
+          <w:lang w:val="en-US" w:eastAsia="zh-CN" w:bidi="hi-IN"/>
+        </w:rPr>
+      </w:pPr>
+      <w:r>
+        <w:rPr>
+          <w:rFonts w:ascii="Arial" w:hAnsi="Arial"/>
+          <w:sz w:val="21"/>
+          <w:szCs w:val="21"/>
+          <w:lang w:val="en-US" w:eastAsia="zh-CN" w:bidi="hi-IN"/>
+        </w:rPr>
+        <w:t>Create libraries in Crown for using inside Lua code.</w:t>
+      </w:r>
+    </w:p>
+    <w:p>
+      <w:pPr>
+        <w:pStyle w:val="Normal"/>
+        <w:bidi w:val="0"/>
+        <w:jc w:val="left"/>
+        <w:rPr>
+          <w:lang w:val="en-US" w:eastAsia="zh-CN" w:bidi="hi-IN"/>
+        </w:rPr>
+      </w:pPr>
+      <w:r>
+        <w:rPr>
+          <w:lang w:val="en-US" w:eastAsia="zh-CN" w:bidi="hi-IN"/>
+        </w:rPr>
+      </w:r>
+    </w:p>
+    <w:p>
+      <w:pPr>
+        <w:pStyle w:val="Normal"/>
+        <w:bidi w:val="0"/>
+        <w:jc w:val="left"/>
+        <w:rPr>
+          <w:rFonts w:ascii="Arial" w:hAnsi="Arial"/>
+          <w:sz w:val="18"/>
+          <w:szCs w:val="18"/>
+          <w:lang w:val="en-US" w:eastAsia="zh-CN" w:bidi="hi-IN"/>
+        </w:rPr>
+      </w:pPr>
+      <w:r>
+        <w:rPr>
+          <w:rFonts w:ascii="Arial" w:hAnsi="Arial"/>
+          <w:sz w:val="18"/>
+          <w:szCs w:val="18"/>
+          <w:lang w:val="en-US" w:eastAsia="zh-CN" w:bidi="hi-IN"/>
+        </w:rPr>
+        <w:t>The function return must be always 1 (this is not an error return code),</w:t>
+      </w:r>
+    </w:p>
+    <w:p>
+      <w:pPr>
+        <w:pStyle w:val="Normal"/>
+        <w:bidi w:val="0"/>
+        <w:jc w:val="left"/>
+        <w:rPr>
+          <w:rFonts w:ascii="Arial" w:hAnsi="Arial"/>
+          <w:sz w:val="18"/>
+          <w:szCs w:val="18"/>
+          <w:lang w:val="en-US" w:eastAsia="zh-CN" w:bidi="hi-IN"/>
+        </w:rPr>
+      </w:pPr>
+      <w:r>
+        <w:rPr>
+          <w:rFonts w:ascii="Arial" w:hAnsi="Arial"/>
+          <w:sz w:val="18"/>
+          <w:szCs w:val="18"/>
+          <w:lang w:val="en-US" w:eastAsia="zh-CN" w:bidi="hi-IN"/>
+        </w:rPr>
+        <w:t>it’s just to add one more element to Lua’s Virtual Stack.</w:t>
+      </w:r>
+    </w:p>
+    <w:p>
+      <w:pPr>
+        <w:pStyle w:val="Normal"/>
+        <w:bidi w:val="0"/>
+        <w:jc w:val="left"/>
+        <w:rPr>
+          <w:lang w:val="en-US" w:eastAsia="zh-CN" w:bidi="hi-IN"/>
+        </w:rPr>
+      </w:pPr>
+      <w:r>
+        <w:rPr>
+          <w:lang w:val="en-US" w:eastAsia="zh-CN" w:bidi="hi-IN"/>
+        </w:rPr>
+      </w:r>
+    </w:p>
+    <w:p>
+      <w:pPr>
+        <w:pStyle w:val="Normal"/>
+        <w:bidi w:val="0"/>
+        <w:jc w:val="left"/>
+        <w:rPr>
+          <w:lang w:val="en-US" w:eastAsia="zh-CN" w:bidi="hi-IN"/>
+        </w:rPr>
+      </w:pPr>
+      <w:r>
+        <w:rPr>
+          <w:lang w:val="en-US" w:eastAsia="zh-CN" w:bidi="hi-IN"/>
+        </w:rPr>
+      </w:r>
+    </w:p>
+    <w:p>
+      <w:pPr>
+        <w:pStyle w:val="Normal"/>
+        <w:bidi w:val="0"/>
+        <w:jc w:val="left"/>
+        <w:rPr>
+          <w:lang w:val="en-US" w:eastAsia="zh-CN" w:bidi="hi-IN"/>
+        </w:rPr>
+      </w:pPr>
+      <w:r>
+        <w:rPr>
+          <w:rFonts w:ascii="Arial" w:hAnsi="Arial"/>
+          <w:sz w:val="21"/>
+          <w:szCs w:val="21"/>
+          <w:lang w:val="en-US" w:eastAsia="zh-CN" w:bidi="hi-IN"/>
+        </w:rPr>
+        <w:t>You can also use all Lua API functions inside Crown code</w:t>
+      </w:r>
+    </w:p>
+    <w:p>
+      <w:pPr>
+        <w:pStyle w:val="Normal"/>
+        <w:bidi w:val="0"/>
+        <w:jc w:val="left"/>
+        <w:rPr>
+          <w:lang w:val="en-US" w:eastAsia="zh-CN" w:bidi="hi-IN"/>
+        </w:rPr>
+      </w:pPr>
+      <w:r>
+        <w:rPr>
+          <w:rFonts w:ascii="Arial" w:hAnsi="Arial"/>
+          <w:sz w:val="21"/>
+          <w:szCs w:val="21"/>
+          <w:lang w:val="en-US" w:eastAsia="zh-CN" w:bidi="hi-IN"/>
+        </w:rPr>
+        <w:t>without changing any parameter. Such as:</w:t>
+      </w:r>
+    </w:p>
+    <w:p>
+      <w:pPr>
+        <w:pStyle w:val="Normal"/>
+        <w:bidi w:val="0"/>
+        <w:jc w:val="left"/>
+        <w:rPr>
+          <w:lang w:val="en-US" w:eastAsia="zh-CN" w:bidi="hi-IN"/>
+        </w:rPr>
+      </w:pPr>
+      <w:r>
+        <w:rPr>
+          <w:lang w:val="en-US" w:eastAsia="zh-CN" w:bidi="hi-IN"/>
+        </w:rPr>
+      </w:r>
+    </w:p>
+    <w:p>
+      <w:pPr>
+        <w:pStyle w:val="Normal"/>
+        <w:numPr>
+          <w:ilvl w:val="0"/>
+          <w:numId w:val="2"/>
+        </w:numPr>
+        <w:bidi w:val="0"/>
+        <w:jc w:val="left"/>
+        <w:rPr>
+          <w:lang w:val="en-US" w:eastAsia="zh-CN" w:bidi="hi-IN"/>
+        </w:rPr>
+      </w:pPr>
+      <w:r>
+        <w:rPr>
+          <w:rFonts w:ascii="Arial" w:hAnsi="Arial"/>
+          <w:sz w:val="21"/>
+          <w:szCs w:val="21"/>
+          <w:lang w:val="en-US" w:eastAsia="zh-CN" w:bidi="hi-IN"/>
+        </w:rPr>
+        <w:t>lua_pushstring(L, msg)</w:t>
+      </w:r>
+    </w:p>
+    <w:p>
+      <w:pPr>
+        <w:pStyle w:val="Normal"/>
+        <w:numPr>
+          <w:ilvl w:val="0"/>
+          <w:numId w:val="2"/>
+        </w:numPr>
+        <w:bidi w:val="0"/>
+        <w:jc w:val="left"/>
+        <w:rPr>
+          <w:lang w:val="en-US" w:eastAsia="zh-CN" w:bidi="hi-IN"/>
+        </w:rPr>
+      </w:pPr>
+      <w:r>
+        <w:rPr>
+          <w:rFonts w:ascii="Arial" w:hAnsi="Arial"/>
+          <w:sz w:val="21"/>
+          <w:szCs w:val="21"/>
+          <w:lang w:val="en-US" w:eastAsia="zh-CN" w:bidi="hi-IN"/>
+        </w:rPr>
+        <w:t>lua_checkstring(L, 1, NULL)</w:t>
+      </w:r>
+    </w:p>
+    <w:p>
+      <w:pPr>
+        <w:pStyle w:val="Normal"/>
+        <w:numPr>
+          <w:ilvl w:val="0"/>
+          <w:numId w:val="2"/>
+        </w:numPr>
+        <w:bidi w:val="0"/>
+        <w:jc w:val="left"/>
+        <w:rPr>
+          <w:lang w:val="en-US" w:eastAsia="zh-CN" w:bidi="hi-IN"/>
+        </w:rPr>
+      </w:pPr>
+      <w:r>
+        <w:rPr>
+          <w:rFonts w:ascii="Arial" w:hAnsi="Arial"/>
+          <w:sz w:val="21"/>
+          <w:szCs w:val="21"/>
+          <w:lang w:val="en-US" w:eastAsia="zh-CN" w:bidi="hi-IN"/>
+        </w:rPr>
+        <w:t>lua_setglobal(L, “a”)</w:t>
+      </w:r>
+    </w:p>
+    <w:p>
+      <w:pPr>
+        <w:pStyle w:val="Normal"/>
+        <w:numPr>
+          <w:ilvl w:val="0"/>
+          <w:numId w:val="0"/>
+        </w:numPr>
+        <w:bidi w:val="0"/>
+        <w:ind w:left="720" w:hanging="0"/>
+        <w:jc w:val="left"/>
+        <w:rPr>
+          <w:lang w:val="en-US" w:eastAsia="zh-CN" w:bidi="hi-IN"/>
+        </w:rPr>
+      </w:pPr>
+      <w:r>
+        <w:rPr>
+          <w:lang w:val="en-US" w:eastAsia="zh-CN" w:bidi="hi-IN"/>
+        </w:rPr>
+      </w:r>
+    </w:p>
+    <w:p>
+      <w:pPr>
+        <w:pStyle w:val="Normal"/>
+        <w:bidi w:val="0"/>
+        <w:jc w:val="left"/>
+        <w:rPr>
+          <w:lang w:val="en-US" w:eastAsia="zh-CN" w:bidi="hi-IN"/>
+        </w:rPr>
+      </w:pPr>
+      <w:r>
+        <w:rPr>
+          <w:rFonts w:ascii="Arial" w:hAnsi="Arial"/>
+          <w:sz w:val="21"/>
+          <w:szCs w:val="21"/>
+          <w:lang w:val="en-US" w:eastAsia="zh-CN" w:bidi="hi-IN"/>
+        </w:rPr>
+        <w:t>And so on…</w:t>
+      </w:r>
+    </w:p>
+    <w:p>
+      <w:pPr>
+        <w:pStyle w:val="Normal"/>
+        <w:bidi w:val="0"/>
+        <w:jc w:val="left"/>
+        <w:rPr>
+          <w:b/>
+          <w:bCs/>
+          <w:sz w:val="18"/>
+          <w:szCs w:val="18"/>
+        </w:rPr>
+      </w:pPr>
+      <w:r>
+        <w:rPr>
+          <w:rFonts w:ascii="Courier New" w:hAnsi="Courier New"/>
+          <w:b/>
+          <w:bCs/>
+          <w:sz w:val="18"/>
+          <w:szCs w:val="18"/>
+        </w:rPr>
+        <w:t>*Remember, in Crown we don’t use semi-column (;) at the end of the line.</w:t>
+      </w:r>
+    </w:p>
+    <w:p>
+      <w:pPr>
+        <w:pStyle w:val="Normal"/>
+        <w:bidi w:val="0"/>
+        <w:jc w:val="left"/>
+        <w:rPr>
+          <w:rFonts w:ascii="Courier New" w:hAnsi="Courier New"/>
+          <w:b/>
+          <w:bCs/>
+          <w:sz w:val="14"/>
+          <w:szCs w:val="14"/>
+        </w:rPr>
+      </w:pPr>
+      <w:r>
+        <w:rPr>
+          <w:rFonts w:ascii="Courier New" w:hAnsi="Courier New"/>
+          <w:b/>
+          <w:bCs/>
+          <w:sz w:val="14"/>
+          <w:szCs w:val="14"/>
+        </w:rPr>
+        <w:t xml:space="preserve">See more about this at: </w:t>
+      </w:r>
+      <w:r>
+        <w:fldChar w:fldCharType="begin"/>
+      </w:r>
+      <w:r>
+        <w:rPr>
+          <w:rStyle w:val="InternetLink"/>
+          <w:sz w:val="14"/>
+          <w:b/>
+          <w:szCs w:val="14"/>
+          <w:bCs/>
+          <w:rFonts w:ascii="Courier New" w:hAnsi="Courier New"/>
+        </w:rPr>
+        <w:instrText xml:space="preserve"> HYPERLINK "https://www.lua.org/manual/5.2/pt/manual.html" \l "luaL_addchar"</w:instrText>
+      </w:r>
+      <w:r>
+        <w:rPr>
+          <w:rStyle w:val="InternetLink"/>
+          <w:sz w:val="14"/>
+          <w:b/>
+          <w:szCs w:val="14"/>
+          <w:bCs/>
+          <w:rFonts w:ascii="Courier New" w:hAnsi="Courier New"/>
+        </w:rPr>
+        <w:fldChar w:fldCharType="separate"/>
+      </w:r>
+      <w:r>
+        <w:rPr>
+          <w:rStyle w:val="InternetLink"/>
+          <w:rFonts w:ascii="Courier New" w:hAnsi="Courier New"/>
+          <w:b/>
+          <w:bCs/>
+          <w:sz w:val="14"/>
+          <w:szCs w:val="14"/>
+        </w:rPr>
+        <w:t>https://www.lua.org/manual/5.2/pt/manual.html#luaL_addchar</w:t>
+      </w:r>
+      <w:r>
+        <w:rPr>
+          <w:rStyle w:val="InternetLink"/>
+          <w:sz w:val="14"/>
+          <w:b/>
+          <w:szCs w:val="14"/>
+          <w:bCs/>
+          <w:rFonts w:ascii="Courier New" w:hAnsi="Courier New"/>
+        </w:rPr>
+        <w:fldChar w:fldCharType="end"/>
+      </w:r>
+    </w:p>
+    <w:p>
+      <w:pPr>
+        <w:pStyle w:val="Normal"/>
+        <w:bidi w:val="0"/>
+        <w:jc w:val="left"/>
+        <w:rPr>
+          <w:b/>
+          <w:bCs/>
+          <w:sz w:val="18"/>
+          <w:szCs w:val="18"/>
+        </w:rPr>
+      </w:pPr>
+      <w:r>
+        <w:rPr>
+          <w:b/>
+          <w:bCs/>
+          <w:sz w:val="18"/>
+          <w:szCs w:val="18"/>
+        </w:rPr>
+      </w:r>
+    </w:p>
+    <w:p>
+      <w:pPr>
+        <w:pStyle w:val="Normal"/>
+        <w:bidi w:val="0"/>
+        <w:jc w:val="left"/>
+        <w:rPr>
+          <w:b/>
+          <w:bCs/>
+          <w:sz w:val="18"/>
+          <w:szCs w:val="18"/>
+        </w:rPr>
+      </w:pPr>
+      <w:r>
+        <w:rPr>
+          <w:b/>
+          <w:bCs/>
+          <w:sz w:val="18"/>
+          <w:szCs w:val="18"/>
+        </w:rPr>
+      </w:r>
+    </w:p>
+    <w:p>
+      <w:pPr>
+        <w:pStyle w:val="Normal"/>
+        <w:bidi w:val="0"/>
+        <w:jc w:val="left"/>
+        <w:rPr>
+          <w:b/>
+          <w:bCs/>
+          <w:sz w:val="18"/>
+          <w:szCs w:val="18"/>
+        </w:rPr>
+      </w:pPr>
+      <w:r>
+        <w:rPr>
+          <w:b/>
+          <w:bCs/>
+          <w:sz w:val="18"/>
+          <w:szCs w:val="18"/>
+        </w:rPr>
+      </w:r>
+    </w:p>
+    <w:p>
+      <w:pPr>
+        <w:pStyle w:val="Normal"/>
+        <w:bidi w:val="0"/>
+        <w:jc w:val="left"/>
+        <w:rPr>
+          <w:b/>
+          <w:bCs/>
+          <w:sz w:val="18"/>
+          <w:szCs w:val="18"/>
+        </w:rPr>
+      </w:pPr>
+      <w:r>
+        <w:rPr>
+          <w:b/>
+          <w:bCs/>
+          <w:sz w:val="18"/>
+          <w:szCs w:val="18"/>
+        </w:rPr>
+      </w:r>
+    </w:p>
+    <w:p>
+      <w:pPr>
+        <w:pStyle w:val="Normal"/>
+        <w:bidi w:val="0"/>
+        <w:jc w:val="left"/>
+        <w:rPr>
+          <w:rFonts w:ascii="Arial" w:hAnsi="Arial"/>
+          <w:b/>
+          <w:bCs/>
+          <w:sz w:val="18"/>
+          <w:szCs w:val="18"/>
+        </w:rPr>
+      </w:pPr>
+      <w:r>
+        <w:rPr>
+          <w:rFonts w:ascii="Arial" w:hAnsi="Arial"/>
+          <w:b/>
+          <w:bCs/>
+          <w:sz w:val="18"/>
+          <w:szCs w:val="18"/>
+        </w:rPr>
+        <w:t>Compiling Lua shared library:</w:t>
+      </w:r>
+    </w:p>
+    <w:p>
+      <w:pPr>
+        <w:pStyle w:val="Normal"/>
+        <w:bidi w:val="0"/>
+        <w:jc w:val="left"/>
+        <w:rPr>
+          <w:b/>
+          <w:bCs/>
+          <w:sz w:val="18"/>
+          <w:szCs w:val="18"/>
+        </w:rPr>
+      </w:pPr>
+      <w:r>
+        <w:rPr>
+          <w:rFonts w:ascii="Courier New" w:hAnsi="Courier New"/>
+          <w:b/>
+          <w:bCs/>
+          <w:sz w:val="18"/>
+          <w:szCs w:val="18"/>
+        </w:rPr>
+        <w:t>Compiling:   crown</w:t>
+      </w:r>
+      <w:r>
+        <w:rPr>
+          <w:rFonts w:ascii="Courier New" w:hAnsi="Courier New"/>
+          <w:b w:val="false"/>
+          <w:bCs w:val="false"/>
+          <w:sz w:val="18"/>
+          <w:szCs w:val="18"/>
+        </w:rPr>
+        <w:t xml:space="preserve"> mylibrary.crown</w:t>
+      </w:r>
+    </w:p>
+    <w:p>
+      <w:pPr>
+        <w:pStyle w:val="Normal"/>
+        <w:bidi w:val="0"/>
+        <w:jc w:val="left"/>
+        <w:rPr>
+          <w:b/>
+          <w:bCs/>
+          <w:sz w:val="18"/>
+          <w:szCs w:val="18"/>
+        </w:rPr>
+      </w:pPr>
+      <w:r>
+        <w:rPr>
+          <w:rFonts w:ascii="Courier New" w:hAnsi="Courier New"/>
+          <w:b/>
+          <w:bCs/>
+          <w:sz w:val="18"/>
+          <w:szCs w:val="18"/>
+        </w:rPr>
+        <w:t>Requiring:   require(“mylibrary”)</w:t>
+      </w:r>
+    </w:p>
+    <w:p>
+      <w:pPr>
+        <w:pStyle w:val="Normal"/>
+        <w:bidi w:val="0"/>
+        <w:jc w:val="left"/>
+        <w:rPr>
+          <w:b/>
+          <w:bCs/>
+          <w:sz w:val="18"/>
+          <w:szCs w:val="18"/>
+        </w:rPr>
+      </w:pPr>
+      <w:r>
+        <w:rPr>
+          <w:b/>
+          <w:bCs/>
+          <w:sz w:val="18"/>
+          <w:szCs w:val="18"/>
+        </w:rPr>
+      </w:r>
+    </w:p>
+    <w:p>
+      <w:pPr>
+        <w:pStyle w:val="Normal"/>
+        <w:bidi w:val="0"/>
+        <w:jc w:val="left"/>
+        <w:rPr>
+          <w:b/>
+          <w:bCs/>
+          <w:sz w:val="18"/>
+          <w:szCs w:val="18"/>
+        </w:rPr>
+      </w:pPr>
+      <w:r>
+        <w:rPr>
+          <w:b/>
+          <w:bCs/>
+          <w:sz w:val="18"/>
+          <w:szCs w:val="18"/>
+        </w:rPr>
+      </w:r>
+    </w:p>
+    <w:p>
+      <w:pPr>
+        <w:pStyle w:val="Normal"/>
+        <w:bidi w:val="0"/>
+        <w:jc w:val="left"/>
+        <w:rPr>
+          <w:rFonts w:ascii="Courier New" w:hAnsi="Courier New"/>
+        </w:rPr>
+      </w:pPr>
+      <w:r>
+        <w:rPr>
+          <w:rFonts w:ascii="Courier New" w:hAnsi="Courier New"/>
+        </w:rPr>
+        <w:t>using crown</w:t>
+      </w:r>
+    </w:p>
+    <w:p>
+      <w:pPr>
+        <w:pStyle w:val="Normal"/>
+        <w:bidi w:val="0"/>
+        <w:jc w:val="left"/>
+        <w:rPr>
+          <w:rFonts w:ascii="Courier New" w:hAnsi="Courier New"/>
+        </w:rPr>
+      </w:pPr>
+      <w:r>
+        <w:rPr>
+          <w:rFonts w:ascii="Courier New" w:hAnsi="Courier New"/>
+        </w:rPr>
+        <w:t>using gcc</w:t>
+      </w:r>
+    </w:p>
+    <w:p>
+      <w:pPr>
+        <w:pStyle w:val="Normal"/>
+        <w:bidi w:val="0"/>
+        <w:jc w:val="left"/>
+        <w:rPr>
+          <w:rFonts w:ascii="Courier New" w:hAnsi="Courier New"/>
+        </w:rPr>
+      </w:pPr>
+      <w:r>
+        <w:rPr>
+          <w:rFonts w:ascii="Courier New" w:hAnsi="Courier New"/>
+        </w:rPr>
+        <w:t>using lua</w:t>
+      </w:r>
+    </w:p>
+    <w:p>
+      <w:pPr>
+        <w:pStyle w:val="Normal"/>
+        <w:bidi w:val="0"/>
+        <w:jc w:val="left"/>
+        <w:rPr>
+          <w:rFonts w:ascii="Courier New" w:hAnsi="Courier New"/>
+        </w:rPr>
+      </w:pPr>
+      <w:r>
+        <w:rPr>
+          <w:rFonts w:ascii="Courier New" w:hAnsi="Courier New"/>
+        </w:rPr>
+      </w:r>
+    </w:p>
+    <w:p>
+      <w:pPr>
+        <w:pStyle w:val="Normal"/>
+        <w:bidi w:val="0"/>
+        <w:jc w:val="left"/>
+        <w:rPr>
+          <w:rFonts w:ascii="Courier New" w:hAnsi="Courier New"/>
+        </w:rPr>
+      </w:pPr>
+      <w:r>
+        <w:rPr>
+          <w:rFonts w:ascii="Courier New" w:hAnsi="Courier New"/>
+        </w:rPr>
+        <w:t>include “lua.h”</w:t>
+      </w:r>
+    </w:p>
+    <w:p>
+      <w:pPr>
+        <w:pStyle w:val="Normal"/>
+        <w:bidi w:val="0"/>
+        <w:jc w:val="left"/>
+        <w:rPr>
+          <w:rFonts w:ascii="Courier New" w:hAnsi="Courier New"/>
+        </w:rPr>
+      </w:pPr>
+      <w:r>
+        <w:rPr>
+          <w:rFonts w:ascii="Courier New" w:hAnsi="Courier New"/>
+        </w:rPr>
+        <w:t>include “lauxlib.h”</w:t>
+      </w:r>
+    </w:p>
+    <w:p>
+      <w:pPr>
+        <w:pStyle w:val="Normal"/>
+        <w:bidi w:val="0"/>
+        <w:jc w:val="left"/>
+        <w:rPr>
+          <w:rFonts w:ascii="Courier New" w:hAnsi="Courier New"/>
+        </w:rPr>
+      </w:pPr>
+      <w:r>
+        <w:rPr>
+          <w:rFonts w:ascii="Courier New" w:hAnsi="Courier New"/>
+        </w:rPr>
+      </w:r>
+    </w:p>
+    <w:p>
+      <w:pPr>
+        <w:pStyle w:val="Normal"/>
+        <w:bidi w:val="0"/>
+        <w:jc w:val="left"/>
+        <w:rPr>
+          <w:rFonts w:ascii="Courier New" w:hAnsi="Courier New"/>
+        </w:rPr>
+      </w:pPr>
+      <w:r>
+        <w:rPr>
+          <w:rFonts w:ascii="Courier New" w:hAnsi="Courier New"/>
+        </w:rPr>
+        <w:t>fn helloworld(lua_State *L) -&gt; int do</w:t>
+      </w:r>
+    </w:p>
+    <w:p>
+      <w:pPr>
+        <w:pStyle w:val="Normal"/>
+        <w:bidi w:val="0"/>
+        <w:jc w:val="left"/>
+        <w:rPr>
+          <w:rFonts w:ascii="Courier New" w:hAnsi="Courier New"/>
+        </w:rPr>
+      </w:pPr>
+      <w:r>
+        <w:rPr>
+          <w:rFonts w:ascii="Courier New" w:hAnsi="Courier New"/>
+        </w:rPr>
+        <w:tab/>
+        <w:t>print(“This is our hello world”)</w:t>
+      </w:r>
+    </w:p>
+    <w:p>
+      <w:pPr>
+        <w:pStyle w:val="Normal"/>
+        <w:bidi w:val="0"/>
+        <w:jc w:val="left"/>
+        <w:rPr>
+          <w:rFonts w:ascii="Courier New" w:hAnsi="Courier New"/>
+        </w:rPr>
+      </w:pPr>
+      <w:r>
+        <w:rPr>
+          <w:rFonts w:ascii="Courier New" w:hAnsi="Courier New"/>
+        </w:rPr>
+        <w:tab/>
+        <w:t>return 1</w:t>
+      </w:r>
+    </w:p>
+    <w:p>
+      <w:pPr>
+        <w:pStyle w:val="Normal"/>
+        <w:bidi w:val="0"/>
+        <w:jc w:val="left"/>
+        <w:rPr>
+          <w:rFonts w:ascii="Courier New" w:hAnsi="Courier New"/>
+        </w:rPr>
+      </w:pPr>
+      <w:r>
+        <w:rPr>
+          <w:rFonts w:ascii="Courier New" w:hAnsi="Courier New"/>
+        </w:rPr>
+        <w:t>end</w:t>
+      </w:r>
+    </w:p>
+    <w:p>
+      <w:pPr>
+        <w:pStyle w:val="Normal"/>
+        <w:bidi w:val="0"/>
+        <w:jc w:val="left"/>
+        <w:rPr>
+          <w:rFonts w:ascii="Courier New" w:hAnsi="Courier New"/>
+        </w:rPr>
+      </w:pPr>
+      <w:r>
+        <w:rPr>
+          <w:rFonts w:ascii="Courier New" w:hAnsi="Courier New"/>
+        </w:rPr>
+      </w:r>
+    </w:p>
+    <w:p>
+      <w:pPr>
+        <w:pStyle w:val="Normal"/>
+        <w:bidi w:val="0"/>
+        <w:jc w:val="left"/>
+        <w:rPr>
+          <w:rFonts w:ascii="Courier New" w:hAnsi="Courier New"/>
+        </w:rPr>
+      </w:pPr>
+      <w:r>
+        <w:rPr>
+          <w:rFonts w:ascii="Courier New" w:hAnsi="Courier New"/>
+        </w:rPr>
+        <w:t>lua_Stack lua_func do</w:t>
+      </w:r>
+    </w:p>
+    <w:p>
+      <w:pPr>
+        <w:pStyle w:val="Normal"/>
+        <w:bidi w:val="0"/>
+        <w:jc w:val="left"/>
+        <w:rPr>
+          <w:rFonts w:ascii="Courier New" w:hAnsi="Courier New"/>
+        </w:rPr>
+      </w:pPr>
+      <w:r>
+        <w:rPr>
+          <w:rFonts w:ascii="Courier New" w:hAnsi="Courier New"/>
+        </w:rPr>
+        <w:tab/>
+        <w:t>lua_Reg helloworld</w:t>
+      </w:r>
+    </w:p>
+    <w:p>
+      <w:pPr>
+        <w:pStyle w:val="Normal"/>
+        <w:bidi w:val="0"/>
+        <w:jc w:val="left"/>
+        <w:rPr>
+          <w:rFonts w:ascii="Courier New" w:hAnsi="Courier New"/>
+        </w:rPr>
+      </w:pPr>
+      <w:r>
+        <w:rPr>
+          <w:rFonts w:ascii="Courier New" w:hAnsi="Courier New"/>
+        </w:rPr>
+        <w:tab/>
+        <w:t>lua_Reg null</w:t>
+      </w:r>
+    </w:p>
+    <w:p>
+      <w:pPr>
+        <w:pStyle w:val="Normal"/>
+        <w:bidi w:val="0"/>
+        <w:jc w:val="left"/>
+        <w:rPr>
+          <w:rFonts w:ascii="Courier New" w:hAnsi="Courier New"/>
+        </w:rPr>
+      </w:pPr>
+      <w:r>
+        <w:rPr>
+          <w:rFonts w:ascii="Courier New" w:hAnsi="Courier New"/>
+        </w:rPr>
+        <w:t>end</w:t>
+      </w:r>
+    </w:p>
+    <w:p>
+      <w:pPr>
+        <w:pStyle w:val="Normal"/>
+        <w:bidi w:val="0"/>
+        <w:jc w:val="left"/>
+        <w:rPr>
+          <w:rFonts w:ascii="Arial" w:hAnsi="Arial"/>
+          <w:b/>
+          <w:bCs/>
+          <w:lang w:val="en-US" w:eastAsia="zh-CN" w:bidi="hi-IN"/>
+        </w:rPr>
+      </w:pPr>
+      <w:r>
+        <w:rPr>
+          <w:rFonts w:ascii="Arial" w:hAnsi="Arial"/>
+          <w:b/>
+          <w:bCs/>
+          <w:lang w:val="en-US" w:eastAsia="zh-CN" w:bidi="hi-IN"/>
+        </w:rPr>
+      </w:r>
+    </w:p>
+    <w:p>
+      <w:pPr>
+        <w:pStyle w:val="Normal"/>
+        <w:bidi w:val="0"/>
+        <w:jc w:val="left"/>
+        <w:rPr>
+          <w:rFonts w:ascii="Arial" w:hAnsi="Arial"/>
+          <w:b/>
+          <w:bCs/>
+          <w:lang w:val="en-US" w:eastAsia="zh-CN" w:bidi="hi-IN"/>
+        </w:rPr>
+      </w:pPr>
+      <w:r>
+        <w:rPr>
+          <w:rFonts w:ascii="Arial" w:hAnsi="Arial"/>
+          <w:b/>
+          <w:bCs/>
+          <w:lang w:val="en-US" w:eastAsia="zh-CN" w:bidi="hi-IN"/>
+        </w:rPr>
+      </w:r>
+    </w:p>
+    <w:p>
+      <w:pPr>
+        <w:pStyle w:val="Normal"/>
+        <w:bidi w:val="0"/>
+        <w:jc w:val="left"/>
+        <w:rPr>
+          <w:rFonts w:ascii="Arial" w:hAnsi="Arial"/>
+          <w:b/>
+          <w:bCs/>
+          <w:lang w:val="en-US" w:eastAsia="zh-CN" w:bidi="hi-IN"/>
+        </w:rPr>
+      </w:pPr>
+      <w:r>
+        <w:rPr>
+          <w:rFonts w:ascii="Arial" w:hAnsi="Arial"/>
+          <w:b/>
+          <w:bCs/>
+          <w:lang w:val="en-US" w:eastAsia="zh-CN" w:bidi="hi-IN"/>
+        </w:rPr>
+      </w:r>
+    </w:p>
+    <w:p>
+      <w:pPr>
+        <w:pStyle w:val="Normal"/>
+        <w:bidi w:val="0"/>
+        <w:jc w:val="left"/>
+        <w:rPr>
+          <w:rFonts w:ascii="Arial" w:hAnsi="Arial"/>
+          <w:b/>
+          <w:bCs/>
+          <w:sz w:val="18"/>
+          <w:szCs w:val="18"/>
+        </w:rPr>
+      </w:pPr>
+      <w:r>
+        <w:rPr>
+          <w:rFonts w:ascii="Arial" w:hAnsi="Arial"/>
+          <w:b/>
+          <w:bCs/>
+          <w:sz w:val="18"/>
+          <w:szCs w:val="18"/>
+          <w:lang w:val="en-US" w:eastAsia="zh-CN" w:bidi="hi-IN"/>
+        </w:rPr>
+        <w:t>Use in Lua code:</w:t>
+      </w:r>
+    </w:p>
+    <w:p>
+      <w:pPr>
+        <w:pStyle w:val="Normal"/>
+        <w:bidi w:val="0"/>
+        <w:jc w:val="left"/>
+        <w:rPr>
+          <w:b w:val="false"/>
+          <w:bCs w:val="false"/>
+          <w:sz w:val="18"/>
+          <w:szCs w:val="18"/>
+        </w:rPr>
+      </w:pPr>
+      <w:r>
+        <w:rPr>
+          <w:rFonts w:ascii="Courier New" w:hAnsi="Courier New"/>
+          <w:b/>
+          <w:bCs/>
+          <w:sz w:val="18"/>
+          <w:szCs w:val="18"/>
+          <w:lang w:val="en-US" w:eastAsia="zh-CN" w:bidi="hi-IN"/>
+        </w:rPr>
+        <w:t>require(</w:t>
+      </w:r>
+      <w:r>
+        <w:rPr>
+          <w:rFonts w:ascii="Courier New" w:hAnsi="Courier New"/>
+          <w:b w:val="false"/>
+          <w:bCs w:val="false"/>
+          <w:sz w:val="18"/>
+          <w:szCs w:val="18"/>
+          <w:lang w:val="en-US" w:eastAsia="zh-CN" w:bidi="hi-IN"/>
+        </w:rPr>
+        <w:t>“mylibrary”</w:t>
+      </w:r>
+      <w:r>
+        <w:rPr>
+          <w:rFonts w:ascii="Courier New" w:hAnsi="Courier New"/>
+          <w:b/>
+          <w:bCs/>
+          <w:sz w:val="18"/>
+          <w:szCs w:val="18"/>
+          <w:lang w:val="en-US" w:eastAsia="zh-CN" w:bidi="hi-IN"/>
+        </w:rPr>
+        <w:t>)</w:t>
+      </w:r>
+    </w:p>
+    <w:p>
+      <w:pPr>
+        <w:pStyle w:val="Normal"/>
+        <w:bidi w:val="0"/>
+        <w:jc w:val="left"/>
+        <w:rPr>
+          <w:b w:val="false"/>
+          <w:bCs w:val="false"/>
+          <w:sz w:val="18"/>
+          <w:szCs w:val="18"/>
+        </w:rPr>
+      </w:pPr>
+      <w:r>
+        <w:rPr>
+          <w:rFonts w:ascii="Courier New" w:hAnsi="Courier New"/>
+          <w:b w:val="false"/>
+          <w:bCs w:val="false"/>
+          <w:i/>
+          <w:iCs/>
+          <w:sz w:val="18"/>
+          <w:szCs w:val="18"/>
+          <w:lang w:val="en-US" w:eastAsia="zh-CN" w:bidi="hi-IN"/>
+        </w:rPr>
+        <w:t>mylibrary</w:t>
+      </w:r>
+      <w:r>
+        <w:rPr>
+          <w:rFonts w:ascii="Courier New" w:hAnsi="Courier New"/>
+          <w:b w:val="false"/>
+          <w:bCs w:val="false"/>
+          <w:sz w:val="18"/>
+          <w:szCs w:val="18"/>
+          <w:lang w:val="en-US" w:eastAsia="zh-CN" w:bidi="hi-IN"/>
+        </w:rPr>
+        <w:t>.helloworld</w:t>
+      </w:r>
+      <w:r>
+        <w:rPr>
+          <w:rFonts w:ascii="Courier New" w:hAnsi="Courier New"/>
+          <w:b/>
+          <w:bCs/>
+          <w:sz w:val="18"/>
+          <w:szCs w:val="18"/>
+          <w:lang w:val="en-US" w:eastAsia="zh-CN" w:bidi="hi-IN"/>
+        </w:rPr>
+        <w:t>()</w:t>
+      </w:r>
+    </w:p>
+    <w:p>
+      <w:pPr>
+        <w:pStyle w:val="Normal"/>
+        <w:bidi w:val="0"/>
+        <w:jc w:val="center"/>
+        <w:rPr>
+          <w:lang w:val="en-US" w:eastAsia="zh-CN" w:bidi="hi-IN"/>
+        </w:rPr>
+      </w:pPr>
+      <w:r>
+        <w:rPr>
+          <w:lang w:val="en-US" w:eastAsia="zh-CN" w:bidi="hi-IN"/>
+        </w:rPr>
+      </w:r>
+    </w:p>
+    <w:p>
+      <w:pPr>
+        <w:pStyle w:val="Normal"/>
+        <w:bidi w:val="0"/>
+        <w:jc w:val="center"/>
+        <w:rPr>
+          <w:lang w:val="en-US" w:eastAsia="zh-CN" w:bidi="hi-IN"/>
+        </w:rPr>
+      </w:pPr>
+      <w:r>
+        <w:rPr>
+          <w:lang w:val="en-US" w:eastAsia="zh-CN" w:bidi="hi-IN"/>
+        </w:rPr>
+      </w:r>
+    </w:p>
+    <w:p>
+      <w:pPr>
+        <w:pStyle w:val="Normal"/>
+        <w:bidi w:val="0"/>
+        <w:jc w:val="center"/>
+        <w:rPr>
+          <w:lang w:val="en-US" w:eastAsia="zh-CN" w:bidi="hi-IN"/>
+        </w:rPr>
+      </w:pPr>
+      <w:r>
+        <w:rPr>
+          <w:lang w:val="en-US" w:eastAsia="zh-CN" w:bidi="hi-IN"/>
+        </w:rPr>
+      </w:r>
+    </w:p>
+    <w:p>
+      <w:pPr>
+        <w:pStyle w:val="Normal"/>
+        <w:bidi w:val="0"/>
+        <w:jc w:val="center"/>
+        <w:rPr>
+          <w:lang w:val="en-US" w:eastAsia="zh-CN" w:bidi="hi-IN"/>
+        </w:rPr>
+      </w:pPr>
+      <w:r>
+        <w:rPr>
+          <w:lang w:val="en-US" w:eastAsia="zh-CN" w:bidi="hi-IN"/>
+        </w:rPr>
+      </w:r>
+    </w:p>
+    <w:p>
+      <w:pPr>
+        <w:pStyle w:val="Normal"/>
+        <w:bidi w:val="0"/>
+        <w:jc w:val="center"/>
+        <w:rPr>
+          <w:lang w:val="en-US" w:eastAsia="zh-CN" w:bidi="hi-IN"/>
+        </w:rPr>
+      </w:pPr>
+      <w:r>
+        <w:rPr>
+          <w:rFonts w:ascii="Arial" w:hAnsi="Arial"/>
+          <w:b/>
+          <w:bCs/>
+          <w:lang w:val="en-US" w:eastAsia="zh-CN" w:bidi="hi-IN"/>
+        </w:rPr>
         <w:t>THE END</w:t>
-      </w:r>
-    </w:p>
-    <w:p>
-      <w:pPr>
-        <w:pStyle w:val="Normal"/>
-        <w:bidi w:val="0"/>
-        <w:jc w:val="center"/>
-        <w:rPr>
-          <w:rFonts w:ascii="Courier New" w:hAnsi="Courier New"/>
-          <w:lang w:val="en-US" w:eastAsia="zh-CN" w:bidi="hi-IN"/>
-        </w:rPr>
-      </w:pPr>
-      <w:r>
-        <w:rPr>
-          <w:rFonts w:ascii="Courier New" w:hAnsi="Courier New"/>
-          <w:lang w:val="en-US" w:eastAsia="zh-CN" w:bidi="hi-IN"/>
-        </w:rPr>
       </w:r>
     </w:p>
     <w:p>
@@ -16252,6 +17618,143 @@
   <w:abstractNum w:abstractNumId="2">
     <w:lvl w:ilvl="0">
       <w:start w:val="1"/>
+      <w:numFmt w:val="bullet"/>
+      <w:lvlText w:val=""/>
+      <w:lvlJc w:val="left"/>
+      <w:pPr>
+        <w:tabs>
+          <w:tab w:val="num" w:pos="720"/>
+        </w:tabs>
+        <w:ind w:left="720" w:hanging="360"/>
+      </w:pPr>
+      <w:rPr>
+        <w:rFonts w:ascii="Symbol" w:hAnsi="Symbol" w:cs="Symbol" w:hint="default"/>
+      </w:rPr>
+    </w:lvl>
+    <w:lvl w:ilvl="1">
+      <w:start w:val="1"/>
+      <w:numFmt w:val="bullet"/>
+      <w:lvlText w:val="◦"/>
+      <w:lvlJc w:val="left"/>
+      <w:pPr>
+        <w:tabs>
+          <w:tab w:val="num" w:pos="1080"/>
+        </w:tabs>
+        <w:ind w:left="1080" w:hanging="360"/>
+      </w:pPr>
+      <w:rPr>
+        <w:rFonts w:ascii="OpenSymbol" w:hAnsi="OpenSymbol" w:cs="OpenSymbol" w:hint="default"/>
+      </w:rPr>
+    </w:lvl>
+    <w:lvl w:ilvl="2">
+      <w:start w:val="1"/>
+      <w:numFmt w:val="bullet"/>
+      <w:lvlText w:val="▪"/>
+      <w:lvlJc w:val="left"/>
+      <w:pPr>
+        <w:tabs>
+          <w:tab w:val="num" w:pos="1440"/>
+        </w:tabs>
+        <w:ind w:left="1440" w:hanging="360"/>
+      </w:pPr>
+      <w:rPr>
+        <w:rFonts w:ascii="OpenSymbol" w:hAnsi="OpenSymbol" w:cs="OpenSymbol" w:hint="default"/>
+      </w:rPr>
+    </w:lvl>
+    <w:lvl w:ilvl="3">
+      <w:start w:val="1"/>
+      <w:numFmt w:val="bullet"/>
+      <w:lvlText w:val=""/>
+      <w:lvlJc w:val="left"/>
+      <w:pPr>
+        <w:tabs>
+          <w:tab w:val="num" w:pos="1800"/>
+        </w:tabs>
+        <w:ind w:left="1800" w:hanging="360"/>
+      </w:pPr>
+      <w:rPr>
+        <w:rFonts w:ascii="Symbol" w:hAnsi="Symbol" w:cs="Symbol" w:hint="default"/>
+      </w:rPr>
+    </w:lvl>
+    <w:lvl w:ilvl="4">
+      <w:start w:val="1"/>
+      <w:numFmt w:val="bullet"/>
+      <w:lvlText w:val="◦"/>
+      <w:lvlJc w:val="left"/>
+      <w:pPr>
+        <w:tabs>
+          <w:tab w:val="num" w:pos="2160"/>
+        </w:tabs>
+        <w:ind w:left="2160" w:hanging="360"/>
+      </w:pPr>
+      <w:rPr>
+        <w:rFonts w:ascii="OpenSymbol" w:hAnsi="OpenSymbol" w:cs="OpenSymbol" w:hint="default"/>
+      </w:rPr>
+    </w:lvl>
+    <w:lvl w:ilvl="5">
+      <w:start w:val="1"/>
+      <w:numFmt w:val="bullet"/>
+      <w:lvlText w:val="▪"/>
+      <w:lvlJc w:val="left"/>
+      <w:pPr>
+        <w:tabs>
+          <w:tab w:val="num" w:pos="2520"/>
+        </w:tabs>
+        <w:ind w:left="2520" w:hanging="360"/>
+      </w:pPr>
+      <w:rPr>
+        <w:rFonts w:ascii="OpenSymbol" w:hAnsi="OpenSymbol" w:cs="OpenSymbol" w:hint="default"/>
+      </w:rPr>
+    </w:lvl>
+    <w:lvl w:ilvl="6">
+      <w:start w:val="1"/>
+      <w:numFmt w:val="bullet"/>
+      <w:lvlText w:val=""/>
+      <w:lvlJc w:val="left"/>
+      <w:pPr>
+        <w:tabs>
+          <w:tab w:val="num" w:pos="2880"/>
+        </w:tabs>
+        <w:ind w:left="2880" w:hanging="360"/>
+      </w:pPr>
+      <w:rPr>
+        <w:rFonts w:ascii="Symbol" w:hAnsi="Symbol" w:cs="Symbol" w:hint="default"/>
+      </w:rPr>
+    </w:lvl>
+    <w:lvl w:ilvl="7">
+      <w:start w:val="1"/>
+      <w:numFmt w:val="bullet"/>
+      <w:lvlText w:val="◦"/>
+      <w:lvlJc w:val="left"/>
+      <w:pPr>
+        <w:tabs>
+          <w:tab w:val="num" w:pos="3240"/>
+        </w:tabs>
+        <w:ind w:left="3240" w:hanging="360"/>
+      </w:pPr>
+      <w:rPr>
+        <w:rFonts w:ascii="OpenSymbol" w:hAnsi="OpenSymbol" w:cs="OpenSymbol" w:hint="default"/>
+      </w:rPr>
+    </w:lvl>
+    <w:lvl w:ilvl="8">
+      <w:start w:val="1"/>
+      <w:numFmt w:val="bullet"/>
+      <w:lvlText w:val="▪"/>
+      <w:lvlJc w:val="left"/>
+      <w:pPr>
+        <w:tabs>
+          <w:tab w:val="num" w:pos="3600"/>
+        </w:tabs>
+        <w:ind w:left="3600" w:hanging="360"/>
+      </w:pPr>
+      <w:rPr>
+        <w:rFonts w:ascii="OpenSymbol" w:hAnsi="OpenSymbol" w:cs="OpenSymbol" w:hint="default"/>
+      </w:rPr>
+    </w:lvl>
+  </w:abstractNum>
+  <w:abstractNum w:abstractNumId="3">
+    <w:lvl w:ilvl="0">
+      <w:start w:val="1"/>
       <w:numFmt w:val="none"/>
       <w:suff w:val="nothing"/>
       <w:lvlText w:val=""/>
@@ -16373,6 +17876,9 @@
   </w:num>
   <w:num w:numId="2">
     <w:abstractNumId w:val="2"/>
+  </w:num>
+  <w:num w:numId="3">
+    <w:abstractNumId w:val="3"/>
   </w:num>
 </w:numbering>
 </file>
@@ -16419,6 +17925,13 @@
     <w:qFormat/>
     <w:rPr>
       <w:rFonts w:ascii="OpenSymbol" w:hAnsi="OpenSymbol" w:eastAsia="OpenSymbol" w:cs="OpenSymbol"/>
+    </w:rPr>
+  </w:style>
+  <w:style w:type="character" w:styleId="InternetLink">
+    <w:name w:val="Hyperlink"/>
+    <w:rPr>
+      <w:color w:val="000080"/>
+      <w:u w:val="single"/>
     </w:rPr>
   </w:style>
   <w:style w:type="paragraph" w:styleId="Heading">

</xml_diff>

<commit_message>
Added -DLUA_USE_MACOSX Compatibility and i386 on Node.js 4.x
</commit_message>
<xml_diff>
--- a/docs/Book.docx
+++ b/docs/Book.docx
@@ -458,7 +458,29 @@
           <w:szCs w:val="42"/>
           <w:lang w:val="en-US" w:eastAsia="zh-CN" w:bidi="hi-IN"/>
         </w:rPr>
-        <w:t>Version 1.3 – Humble Pig</w:t>
+        <w:t>Version 1.</w:t>
+      </w:r>
+      <w:r>
+        <w:rPr>
+          <w:rFonts w:ascii="Alef" w:hAnsi="Alef"/>
+          <w:b w:val="false"/>
+          <w:bCs w:val="false"/>
+          <w:sz w:val="42"/>
+          <w:szCs w:val="42"/>
+          <w:lang w:val="en-US" w:eastAsia="zh-CN" w:bidi="hi-IN"/>
+        </w:rPr>
+        <w:t>4</w:t>
+      </w:r>
+      <w:r>
+        <w:rPr>
+          <w:rFonts w:ascii="Alef" w:hAnsi="Alef"/>
+          <w:b w:val="false"/>
+          <w:bCs w:val="false"/>
+          <w:sz w:val="42"/>
+          <w:szCs w:val="42"/>
+          <w:lang w:val="en-US" w:eastAsia="zh-CN" w:bidi="hi-IN"/>
+        </w:rPr>
+        <w:t xml:space="preserve"> – Humble Pig</w:t>
       </w:r>
     </w:p>
     <w:p>
@@ -1063,25 +1085,7 @@
           <w:szCs w:val="21"/>
           <w:lang w:val="en-US" w:eastAsia="zh-CN" w:bidi="hi-IN"/>
         </w:rPr>
-        <w:t xml:space="preserve"> if you are running </w:t>
-      </w:r>
-      <w:r>
-        <w:rPr>
-          <w:rFonts w:ascii="Arial" w:hAnsi="Arial"/>
-          <w:sz w:val="21"/>
-          <w:szCs w:val="21"/>
-          <w:lang w:val="en-US" w:eastAsia="zh-CN" w:bidi="hi-IN"/>
-        </w:rPr>
-        <w:t xml:space="preserve">a </w:t>
-      </w:r>
-      <w:r>
-        <w:rPr>
-          <w:rFonts w:ascii="Arial" w:hAnsi="Arial"/>
-          <w:sz w:val="21"/>
-          <w:szCs w:val="21"/>
-          <w:lang w:val="en-US" w:eastAsia="zh-CN" w:bidi="hi-IN"/>
-        </w:rPr>
-        <w:t>Linux distro, run:</w:t>
+        <w:t xml:space="preserve"> if you are running a Linux distro, run:</w:t>
       </w:r>
     </w:p>
     <w:p>
@@ -9812,66 +9816,1505 @@
         <w:bidi w:val="0"/>
         <w:jc w:val="left"/>
         <w:rPr>
-          <w:rFonts w:ascii="Courier New" w:hAnsi="Courier New"/>
-          <w:lang w:val="en-US" w:eastAsia="zh-CN" w:bidi="hi-IN"/>
-        </w:rPr>
-      </w:pPr>
-      <w:r>
-        <w:rPr>
-          <w:rFonts w:ascii="Courier New" w:hAnsi="Courier New"/>
-          <w:lang w:val="en-US" w:eastAsia="zh-CN" w:bidi="hi-IN"/>
-        </w:rPr>
-      </w:r>
-    </w:p>
-    <w:p>
-      <w:pPr>
-        <w:pStyle w:val="Normal"/>
-        <w:bidi w:val="0"/>
-        <w:jc w:val="left"/>
-        <w:rPr>
-          <w:rFonts w:ascii="Courier New" w:hAnsi="Courier New"/>
-          <w:lang w:val="en-US" w:eastAsia="zh-CN" w:bidi="hi-IN"/>
-        </w:rPr>
-      </w:pPr>
-      <w:r>
-        <w:rPr>
-          <w:rFonts w:ascii="Courier New" w:hAnsi="Courier New"/>
-          <w:lang w:val="en-US" w:eastAsia="zh-CN" w:bidi="hi-IN"/>
-        </w:rPr>
-      </w:r>
-    </w:p>
-    <w:p>
-      <w:pPr>
-        <w:pStyle w:val="Normal"/>
-        <w:bidi w:val="0"/>
-        <w:jc w:val="left"/>
-        <w:rPr>
-          <w:rFonts w:ascii="Courier New" w:hAnsi="Courier New"/>
-          <w:lang w:val="en-US" w:eastAsia="zh-CN" w:bidi="hi-IN"/>
-        </w:rPr>
-      </w:pPr>
-      <w:r>
-        <w:rPr>
-          <w:rFonts w:ascii="Courier New" w:hAnsi="Courier New"/>
-          <w:lang w:val="en-US" w:eastAsia="zh-CN" w:bidi="hi-IN"/>
-        </w:rPr>
-      </w:r>
-    </w:p>
-    <w:p>
-      <w:pPr>
-        <w:pStyle w:val="Normal"/>
-        <w:bidi w:val="0"/>
-        <w:jc w:val="left"/>
-        <w:rPr>
-          <w:rFonts w:ascii="Courier New" w:hAnsi="Courier New"/>
-          <w:lang w:val="en-US" w:eastAsia="zh-CN" w:bidi="hi-IN"/>
-        </w:rPr>
-      </w:pPr>
-      <w:r>
-        <w:rPr>
-          <w:rFonts w:ascii="Courier New" w:hAnsi="Courier New"/>
-          <w:lang w:val="en-US" w:eastAsia="zh-CN" w:bidi="hi-IN"/>
-        </w:rPr>
+          <w:lang w:val="en-US" w:eastAsia="zh-CN" w:bidi="hi-IN"/>
+        </w:rPr>
+      </w:pPr>
+      <w:r>
+        <w:rPr>
+          <w:rFonts w:ascii="Arial" w:hAnsi="Arial"/>
+          <w:b/>
+          <w:bCs/>
+          <w:lang w:val="en-US" w:eastAsia="zh-CN" w:bidi="hi-IN"/>
+        </w:rPr>
+        <w:t xml:space="preserve">Putting string to </w:t>
+      </w:r>
+      <w:r>
+        <w:rPr>
+          <w:rFonts w:ascii="Arial" w:hAnsi="Arial"/>
+          <w:b/>
+          <w:bCs/>
+          <w:lang w:val="en-US" w:eastAsia="zh-CN" w:bidi="hi-IN"/>
+        </w:rPr>
+        <w:t>reverse</w:t>
+      </w:r>
+    </w:p>
+    <w:p>
+      <w:pPr>
+        <w:pStyle w:val="Normal"/>
+        <w:bidi w:val="0"/>
+        <w:jc w:val="left"/>
+        <w:rPr>
+          <w:lang w:val="en-US" w:eastAsia="zh-CN" w:bidi="hi-IN"/>
+        </w:rPr>
+      </w:pPr>
+      <w:r>
+        <w:rPr>
+          <w:rFonts w:ascii="Courier New" w:hAnsi="Courier New"/>
+          <w:lang w:val="en-US" w:eastAsia="zh-CN" w:bidi="hi-IN"/>
+        </w:rPr>
+        <w:t>String msg = “hello world”</w:t>
+      </w:r>
+    </w:p>
+    <w:p>
+      <w:pPr>
+        <w:pStyle w:val="Normal"/>
+        <w:bidi w:val="0"/>
+        <w:jc w:val="left"/>
+        <w:rPr>
+          <w:rFonts w:ascii="Courier New" w:hAnsi="Courier New"/>
+          <w:lang w:val="en-US" w:eastAsia="zh-CN" w:bidi="hi-IN"/>
+        </w:rPr>
+      </w:pPr>
+      <w:r>
+        <w:rPr>
+          <w:rFonts w:ascii="Courier New" w:hAnsi="Courier New"/>
+          <w:lang w:val="en-US" w:eastAsia="zh-CN" w:bidi="hi-IN"/>
+        </w:rPr>
+      </w:r>
+    </w:p>
+    <w:p>
+      <w:pPr>
+        <w:pStyle w:val="Normal"/>
+        <w:bidi w:val="0"/>
+        <w:jc w:val="left"/>
+        <w:rPr>
+          <w:lang w:val="en-US" w:eastAsia="zh-CN" w:bidi="hi-IN"/>
+        </w:rPr>
+      </w:pPr>
+      <w:r>
+        <w:rPr>
+          <w:rFonts w:ascii="Courier New" w:hAnsi="Courier New"/>
+          <w:lang w:val="en-US" w:eastAsia="zh-CN" w:bidi="hi-IN"/>
+        </w:rPr>
+        <w:t xml:space="preserve">String </w:t>
+      </w:r>
+      <w:r>
+        <w:rPr>
+          <w:rFonts w:ascii="Courier New" w:hAnsi="Courier New"/>
+          <w:lang w:val="en-US" w:eastAsia="zh-CN" w:bidi="hi-IN"/>
+        </w:rPr>
+        <w:t>rev</w:t>
+      </w:r>
+      <w:r>
+        <w:rPr>
+          <w:rFonts w:ascii="Courier New" w:hAnsi="Courier New"/>
+          <w:lang w:val="en-US" w:eastAsia="zh-CN" w:bidi="hi-IN"/>
+        </w:rPr>
+        <w:t xml:space="preserve"> = </w:t>
+      </w:r>
+      <w:r>
+        <w:rPr>
+          <w:rFonts w:ascii="Courier New" w:hAnsi="Courier New"/>
+          <w:b w:val="false"/>
+          <w:bCs w:val="false"/>
+          <w:lang w:val="en-US" w:eastAsia="zh-CN" w:bidi="hi-IN"/>
+        </w:rPr>
+        <w:t>String</w:t>
+      </w:r>
+      <w:r>
+        <w:rPr>
+          <w:rFonts w:ascii="Courier New" w:hAnsi="Courier New"/>
+          <w:lang w:val="en-US" w:eastAsia="zh-CN" w:bidi="hi-IN"/>
+        </w:rPr>
+        <w:t>.</w:t>
+      </w:r>
+      <w:r>
+        <w:rPr>
+          <w:rFonts w:ascii="Courier New" w:hAnsi="Courier New"/>
+          <w:lang w:val="en-US" w:eastAsia="zh-CN" w:bidi="hi-IN"/>
+        </w:rPr>
+        <w:t>reverse</w:t>
+      </w:r>
+      <w:r>
+        <w:rPr>
+          <w:rFonts w:ascii="Courier New" w:hAnsi="Courier New"/>
+          <w:lang w:val="en-US" w:eastAsia="zh-CN" w:bidi="hi-IN"/>
+        </w:rPr>
+        <w:t>(msg)</w:t>
+      </w:r>
+    </w:p>
+    <w:p>
+      <w:pPr>
+        <w:pStyle w:val="Normal"/>
+        <w:bidi w:val="0"/>
+        <w:jc w:val="left"/>
+        <w:rPr>
+          <w:rFonts w:ascii="Courier New" w:hAnsi="Courier New"/>
+        </w:rPr>
+      </w:pPr>
+      <w:r>
+        <w:rPr>
+          <w:rFonts w:ascii="Courier New" w:hAnsi="Courier New"/>
+        </w:rPr>
+        <w:t xml:space="preserve">print(“%s \n”, </w:t>
+      </w:r>
+      <w:r>
+        <w:rPr>
+          <w:rFonts w:ascii="Courier New" w:hAnsi="Courier New"/>
+        </w:rPr>
+        <w:t>rev</w:t>
+      </w:r>
+      <w:r>
+        <w:rPr>
+          <w:rFonts w:ascii="Courier New" w:hAnsi="Courier New"/>
+        </w:rPr>
+        <w:t>)</w:t>
+      </w:r>
+    </w:p>
+    <w:p>
+      <w:pPr>
+        <w:pStyle w:val="Normal"/>
+        <w:bidi w:val="0"/>
+        <w:jc w:val="left"/>
+        <w:rPr>
+          <w:rFonts w:ascii="Courier New" w:hAnsi="Courier New"/>
+          <w:lang w:val="en-US" w:eastAsia="zh-CN" w:bidi="hi-IN"/>
+        </w:rPr>
+      </w:pPr>
+      <w:r>
+        <w:rPr>
+          <w:rFonts w:ascii="Courier New" w:hAnsi="Courier New"/>
+          <w:lang w:val="en-US" w:eastAsia="zh-CN" w:bidi="hi-IN"/>
+        </w:rPr>
+      </w:r>
+    </w:p>
+    <w:p>
+      <w:pPr>
+        <w:pStyle w:val="Normal"/>
+        <w:bidi w:val="0"/>
+        <w:jc w:val="left"/>
+        <w:rPr>
+          <w:rFonts w:ascii="Courier New" w:hAnsi="Courier New"/>
+          <w:lang w:val="en-US" w:eastAsia="zh-CN" w:bidi="hi-IN"/>
+        </w:rPr>
+      </w:pPr>
+      <w:r>
+        <w:rPr>
+          <w:rFonts w:ascii="Courier New" w:hAnsi="Courier New"/>
+          <w:lang w:val="en-US" w:eastAsia="zh-CN" w:bidi="hi-IN"/>
+        </w:rPr>
+      </w:r>
+    </w:p>
+    <w:p>
+      <w:pPr>
+        <w:pStyle w:val="Normal"/>
+        <w:bidi w:val="0"/>
+        <w:jc w:val="left"/>
+        <w:rPr>
+          <w:lang w:val="en-US" w:eastAsia="zh-CN" w:bidi="hi-IN"/>
+        </w:rPr>
+      </w:pPr>
+      <w:r>
+        <w:rPr>
+          <w:rFonts w:ascii="Arial" w:hAnsi="Arial"/>
+          <w:b/>
+          <w:bCs/>
+          <w:lang w:val="en-US" w:eastAsia="zh-CN" w:bidi="hi-IN"/>
+        </w:rPr>
+        <w:t>C</w:t>
+      </w:r>
+      <w:r>
+        <w:rPr>
+          <w:rFonts w:ascii="Arial" w:hAnsi="Arial"/>
+          <w:b/>
+          <w:bCs/>
+          <w:lang w:val="en-US" w:eastAsia="zh-CN" w:bidi="hi-IN"/>
+        </w:rPr>
+        <w:t>omparing strings I</w:t>
+      </w:r>
+    </w:p>
+    <w:p>
+      <w:pPr>
+        <w:pStyle w:val="Normal"/>
+        <w:bidi w:val="0"/>
+        <w:jc w:val="left"/>
+        <w:rPr>
+          <w:lang w:val="en-US" w:eastAsia="zh-CN" w:bidi="hi-IN"/>
+        </w:rPr>
+      </w:pPr>
+      <w:r>
+        <w:rPr>
+          <w:rFonts w:ascii="Courier New" w:hAnsi="Courier New"/>
+          <w:lang w:val="en-US" w:eastAsia="zh-CN" w:bidi="hi-IN"/>
+        </w:rPr>
+        <w:t>String msg = “hello world”</w:t>
+      </w:r>
+    </w:p>
+    <w:p>
+      <w:pPr>
+        <w:pStyle w:val="Normal"/>
+        <w:bidi w:val="0"/>
+        <w:jc w:val="left"/>
+        <w:rPr>
+          <w:lang w:val="en-US" w:eastAsia="zh-CN" w:bidi="hi-IN"/>
+        </w:rPr>
+      </w:pPr>
+      <w:r>
+        <w:rPr>
+          <w:rFonts w:ascii="Courier New" w:hAnsi="Courier New"/>
+          <w:lang w:val="en-US" w:eastAsia="zh-CN" w:bidi="hi-IN"/>
+        </w:rPr>
+        <w:t>String ex = “Hello world”</w:t>
+      </w:r>
+    </w:p>
+    <w:p>
+      <w:pPr>
+        <w:pStyle w:val="Normal"/>
+        <w:bidi w:val="0"/>
+        <w:jc w:val="left"/>
+        <w:rPr>
+          <w:rFonts w:ascii="Courier New" w:hAnsi="Courier New"/>
+          <w:lang w:val="en-US" w:eastAsia="zh-CN" w:bidi="hi-IN"/>
+        </w:rPr>
+      </w:pPr>
+      <w:r>
+        <w:rPr>
+          <w:rFonts w:ascii="Courier New" w:hAnsi="Courier New"/>
+          <w:lang w:val="en-US" w:eastAsia="zh-CN" w:bidi="hi-IN"/>
+        </w:rPr>
+      </w:r>
+    </w:p>
+    <w:p>
+      <w:pPr>
+        <w:pStyle w:val="Normal"/>
+        <w:bidi w:val="0"/>
+        <w:jc w:val="left"/>
+        <w:rPr>
+          <w:lang w:val="en-US" w:eastAsia="zh-CN" w:bidi="hi-IN"/>
+        </w:rPr>
+      </w:pPr>
+      <w:r>
+        <w:rPr>
+          <w:rFonts w:ascii="Courier New" w:hAnsi="Courier New"/>
+          <w:lang w:val="en-US" w:eastAsia="zh-CN" w:bidi="hi-IN"/>
+        </w:rPr>
+        <w:t xml:space="preserve">String </w:t>
+      </w:r>
+      <w:r>
+        <w:rPr>
+          <w:rFonts w:ascii="Courier New" w:hAnsi="Courier New"/>
+          <w:lang w:val="en-US" w:eastAsia="zh-CN" w:bidi="hi-IN"/>
+        </w:rPr>
+        <w:t>rev</w:t>
+      </w:r>
+      <w:r>
+        <w:rPr>
+          <w:rFonts w:ascii="Courier New" w:hAnsi="Courier New"/>
+          <w:lang w:val="en-US" w:eastAsia="zh-CN" w:bidi="hi-IN"/>
+        </w:rPr>
+        <w:t xml:space="preserve"> = </w:t>
+      </w:r>
+      <w:r>
+        <w:rPr>
+          <w:rFonts w:ascii="Courier New" w:hAnsi="Courier New"/>
+          <w:b/>
+          <w:bCs/>
+          <w:lang w:val="en-US" w:eastAsia="zh-CN" w:bidi="hi-IN"/>
+        </w:rPr>
+        <w:t>String</w:t>
+      </w:r>
+      <w:r>
+        <w:rPr>
+          <w:rFonts w:ascii="Courier New" w:hAnsi="Courier New"/>
+          <w:lang w:val="en-US" w:eastAsia="zh-CN" w:bidi="hi-IN"/>
+        </w:rPr>
+        <w:t>.</w:t>
+      </w:r>
+      <w:r>
+        <w:rPr>
+          <w:rFonts w:ascii="Courier New" w:hAnsi="Courier New"/>
+          <w:lang w:val="en-US" w:eastAsia="zh-CN" w:bidi="hi-IN"/>
+        </w:rPr>
+        <w:t>isEqual</w:t>
+      </w:r>
+      <w:r>
+        <w:rPr>
+          <w:rFonts w:ascii="Courier New" w:hAnsi="Courier New"/>
+          <w:lang w:val="en-US" w:eastAsia="zh-CN" w:bidi="hi-IN"/>
+        </w:rPr>
+        <w:t>(msg)</w:t>
+      </w:r>
+    </w:p>
+    <w:p>
+      <w:pPr>
+        <w:pStyle w:val="Normal"/>
+        <w:bidi w:val="0"/>
+        <w:jc w:val="left"/>
+        <w:rPr>
+          <w:lang w:val="en-US" w:eastAsia="zh-CN" w:bidi="hi-IN"/>
+        </w:rPr>
+      </w:pPr>
+      <w:r>
+        <w:rPr>
+          <w:rFonts w:ascii="Courier New" w:hAnsi="Courier New"/>
+          <w:lang w:val="en-US" w:eastAsia="zh-CN" w:bidi="hi-IN"/>
+        </w:rPr>
+        <w:t xml:space="preserve">if (rev </w:t>
+      </w:r>
+      <w:r>
+        <w:rPr>
+          <w:rFonts w:ascii="Courier New" w:hAnsi="Courier New"/>
+          <w:b/>
+          <w:bCs/>
+          <w:lang w:val="en-US" w:eastAsia="zh-CN" w:bidi="hi-IN"/>
+        </w:rPr>
+        <w:t>is</w:t>
+      </w:r>
+      <w:r>
+        <w:rPr>
+          <w:rFonts w:ascii="Courier New" w:hAnsi="Courier New"/>
+          <w:lang w:val="en-US" w:eastAsia="zh-CN" w:bidi="hi-IN"/>
+        </w:rPr>
+        <w:t xml:space="preserve"> true) do</w:t>
+      </w:r>
+    </w:p>
+    <w:p>
+      <w:pPr>
+        <w:pStyle w:val="Normal"/>
+        <w:bidi w:val="0"/>
+        <w:jc w:val="left"/>
+        <w:rPr>
+          <w:lang w:val="en-US" w:eastAsia="zh-CN" w:bidi="hi-IN"/>
+        </w:rPr>
+      </w:pPr>
+      <w:r>
+        <w:rPr>
+          <w:rFonts w:ascii="Courier New" w:hAnsi="Courier New"/>
+          <w:lang w:val="en-US" w:eastAsia="zh-CN" w:bidi="hi-IN"/>
+        </w:rPr>
+        <w:tab/>
+        <w:t>print(“Both strings are equal.”)</w:t>
+      </w:r>
+    </w:p>
+    <w:p>
+      <w:pPr>
+        <w:pStyle w:val="Normal"/>
+        <w:bidi w:val="0"/>
+        <w:jc w:val="left"/>
+        <w:rPr>
+          <w:lang w:val="en-US" w:eastAsia="zh-CN" w:bidi="hi-IN"/>
+        </w:rPr>
+      </w:pPr>
+      <w:r>
+        <w:rPr>
+          <w:rFonts w:ascii="Courier New" w:hAnsi="Courier New"/>
+          <w:lang w:val="en-US" w:eastAsia="zh-CN" w:bidi="hi-IN"/>
+        </w:rPr>
+        <w:t>else</w:t>
+      </w:r>
+    </w:p>
+    <w:p>
+      <w:pPr>
+        <w:pStyle w:val="Normal"/>
+        <w:bidi w:val="0"/>
+        <w:jc w:val="left"/>
+        <w:rPr>
+          <w:lang w:val="en-US" w:eastAsia="zh-CN" w:bidi="hi-IN"/>
+        </w:rPr>
+      </w:pPr>
+      <w:r>
+        <w:rPr>
+          <w:rFonts w:ascii="Courier New" w:hAnsi="Courier New"/>
+          <w:lang w:val="en-US" w:eastAsia="zh-CN" w:bidi="hi-IN"/>
+        </w:rPr>
+        <w:tab/>
+        <w:t>print(“Strings are not equal!”)</w:t>
+      </w:r>
+    </w:p>
+    <w:p>
+      <w:pPr>
+        <w:pStyle w:val="Normal"/>
+        <w:bidi w:val="0"/>
+        <w:jc w:val="left"/>
+        <w:rPr>
+          <w:lang w:val="en-US" w:eastAsia="zh-CN" w:bidi="hi-IN"/>
+        </w:rPr>
+      </w:pPr>
+      <w:r>
+        <w:rPr>
+          <w:rFonts w:ascii="Courier New" w:hAnsi="Courier New"/>
+          <w:lang w:val="en-US" w:eastAsia="zh-CN" w:bidi="hi-IN"/>
+        </w:rPr>
+        <w:t>end</w:t>
+      </w:r>
+    </w:p>
+    <w:p>
+      <w:pPr>
+        <w:pStyle w:val="Normal"/>
+        <w:bidi w:val="0"/>
+        <w:jc w:val="left"/>
+        <w:rPr>
+          <w:lang w:val="en-US" w:eastAsia="zh-CN" w:bidi="hi-IN"/>
+        </w:rPr>
+      </w:pPr>
+      <w:r>
+        <w:rPr/>
+      </w:r>
+    </w:p>
+    <w:p>
+      <w:pPr>
+        <w:pStyle w:val="Normal"/>
+        <w:bidi w:val="0"/>
+        <w:jc w:val="left"/>
+        <w:rPr>
+          <w:lang w:val="en-US" w:eastAsia="zh-CN" w:bidi="hi-IN"/>
+        </w:rPr>
+      </w:pPr>
+      <w:r>
+        <w:rPr/>
+      </w:r>
+    </w:p>
+    <w:p>
+      <w:pPr>
+        <w:pStyle w:val="Normal"/>
+        <w:bidi w:val="0"/>
+        <w:jc w:val="left"/>
+        <w:rPr>
+          <w:lang w:val="en-US" w:eastAsia="zh-CN" w:bidi="hi-IN"/>
+        </w:rPr>
+      </w:pPr>
+      <w:r>
+        <w:rPr>
+          <w:rFonts w:ascii="Arial" w:hAnsi="Arial"/>
+          <w:b/>
+          <w:bCs/>
+          <w:lang w:val="en-US" w:eastAsia="zh-CN" w:bidi="hi-IN"/>
+        </w:rPr>
+        <w:t>Comparing strings II</w:t>
+      </w:r>
+    </w:p>
+    <w:p>
+      <w:pPr>
+        <w:pStyle w:val="Normal"/>
+        <w:bidi w:val="0"/>
+        <w:jc w:val="left"/>
+        <w:rPr>
+          <w:lang w:val="en-US" w:eastAsia="zh-CN" w:bidi="hi-IN"/>
+        </w:rPr>
+      </w:pPr>
+      <w:r>
+        <w:rPr>
+          <w:rFonts w:ascii="Courier New" w:hAnsi="Courier New"/>
+          <w:lang w:val="en-US" w:eastAsia="zh-CN" w:bidi="hi-IN"/>
+        </w:rPr>
+        <w:t>String msg = “hello world”</w:t>
+      </w:r>
+    </w:p>
+    <w:p>
+      <w:pPr>
+        <w:pStyle w:val="Normal"/>
+        <w:bidi w:val="0"/>
+        <w:jc w:val="left"/>
+        <w:rPr>
+          <w:lang w:val="en-US" w:eastAsia="zh-CN" w:bidi="hi-IN"/>
+        </w:rPr>
+      </w:pPr>
+      <w:r>
+        <w:rPr>
+          <w:rFonts w:ascii="Courier New" w:hAnsi="Courier New"/>
+          <w:lang w:val="en-US" w:eastAsia="zh-CN" w:bidi="hi-IN"/>
+        </w:rPr>
+        <w:t>String ex = “Hello world”</w:t>
+      </w:r>
+    </w:p>
+    <w:p>
+      <w:pPr>
+        <w:pStyle w:val="Normal"/>
+        <w:bidi w:val="0"/>
+        <w:jc w:val="left"/>
+        <w:rPr>
+          <w:lang w:val="en-US" w:eastAsia="zh-CN" w:bidi="hi-IN"/>
+        </w:rPr>
+      </w:pPr>
+      <w:r>
+        <w:rPr>
+          <w:rFonts w:ascii="Courier New" w:hAnsi="Courier New"/>
+          <w:lang w:val="en-US" w:eastAsia="zh-CN" w:bidi="hi-IN"/>
+        </w:rPr>
+        <w:t xml:space="preserve">String </w:t>
+      </w:r>
+      <w:r>
+        <w:rPr>
+          <w:rFonts w:ascii="Courier New" w:hAnsi="Courier New"/>
+          <w:lang w:val="en-US" w:eastAsia="zh-CN" w:bidi="hi-IN"/>
+        </w:rPr>
+        <w:t>rev</w:t>
+      </w:r>
+      <w:r>
+        <w:rPr>
+          <w:rFonts w:ascii="Courier New" w:hAnsi="Courier New"/>
+          <w:lang w:val="en-US" w:eastAsia="zh-CN" w:bidi="hi-IN"/>
+        </w:rPr>
+        <w:t xml:space="preserve"> = </w:t>
+      </w:r>
+      <w:r>
+        <w:rPr>
+          <w:rFonts w:ascii="Courier New" w:hAnsi="Courier New"/>
+          <w:b/>
+          <w:bCs/>
+          <w:lang w:val="en-US" w:eastAsia="zh-CN" w:bidi="hi-IN"/>
+        </w:rPr>
+        <w:t>String</w:t>
+      </w:r>
+      <w:r>
+        <w:rPr>
+          <w:rFonts w:ascii="Courier New" w:hAnsi="Courier New"/>
+          <w:lang w:val="en-US" w:eastAsia="zh-CN" w:bidi="hi-IN"/>
+        </w:rPr>
+        <w:t>.</w:t>
+      </w:r>
+      <w:r>
+        <w:rPr>
+          <w:rFonts w:ascii="Courier New" w:hAnsi="Courier New"/>
+          <w:lang w:val="en-US" w:eastAsia="zh-CN" w:bidi="hi-IN"/>
+        </w:rPr>
+        <w:t>isEqual</w:t>
+      </w:r>
+      <w:r>
+        <w:rPr>
+          <w:rFonts w:ascii="Courier New" w:hAnsi="Courier New"/>
+          <w:lang w:val="en-US" w:eastAsia="zh-CN" w:bidi="hi-IN"/>
+        </w:rPr>
+        <w:t xml:space="preserve">(msg, </w:t>
+      </w:r>
+      <w:r>
+        <w:rPr>
+          <w:rFonts w:ascii="Courier New" w:hAnsi="Courier New"/>
+          <w:lang w:val="en-US" w:eastAsia="zh-CN" w:bidi="hi-IN"/>
+        </w:rPr>
+        <w:t>ex</w:t>
+      </w:r>
+      <w:r>
+        <w:rPr>
+          <w:rFonts w:ascii="Courier New" w:hAnsi="Courier New"/>
+          <w:lang w:val="en-US" w:eastAsia="zh-CN" w:bidi="hi-IN"/>
+        </w:rPr>
+        <w:t>)</w:t>
+      </w:r>
+    </w:p>
+    <w:p>
+      <w:pPr>
+        <w:pStyle w:val="Normal"/>
+        <w:bidi w:val="0"/>
+        <w:jc w:val="left"/>
+        <w:rPr>
+          <w:lang w:val="en-US" w:eastAsia="zh-CN" w:bidi="hi-IN"/>
+        </w:rPr>
+      </w:pPr>
+      <w:r>
+        <w:rPr/>
+      </w:r>
+    </w:p>
+    <w:p>
+      <w:pPr>
+        <w:pStyle w:val="Normal"/>
+        <w:bidi w:val="0"/>
+        <w:jc w:val="left"/>
+        <w:rPr>
+          <w:lang w:val="en-US" w:eastAsia="zh-CN" w:bidi="hi-IN"/>
+        </w:rPr>
+      </w:pPr>
+      <w:r>
+        <w:rPr>
+          <w:rFonts w:ascii="Courier New" w:hAnsi="Courier New"/>
+          <w:lang w:val="en-US" w:eastAsia="zh-CN" w:bidi="hi-IN"/>
+        </w:rPr>
+        <w:t>String e_msg = “hello world”</w:t>
+      </w:r>
+    </w:p>
+    <w:p>
+      <w:pPr>
+        <w:pStyle w:val="Normal"/>
+        <w:bidi w:val="0"/>
+        <w:jc w:val="left"/>
+        <w:rPr>
+          <w:lang w:val="en-US" w:eastAsia="zh-CN" w:bidi="hi-IN"/>
+        </w:rPr>
+      </w:pPr>
+      <w:r>
+        <w:rPr>
+          <w:rFonts w:ascii="Courier New" w:hAnsi="Courier New"/>
+          <w:lang w:val="en-US" w:eastAsia="zh-CN" w:bidi="hi-IN"/>
+        </w:rPr>
+        <w:t xml:space="preserve">String lw = </w:t>
+      </w:r>
+      <w:r>
+        <w:rPr>
+          <w:rFonts w:ascii="Courier New" w:hAnsi="Courier New"/>
+          <w:b/>
+          <w:bCs/>
+          <w:lang w:val="en-US" w:eastAsia="zh-CN" w:bidi="hi-IN"/>
+        </w:rPr>
+        <w:t>String</w:t>
+      </w:r>
+      <w:r>
+        <w:rPr>
+          <w:rFonts w:ascii="Courier New" w:hAnsi="Courier New"/>
+          <w:lang w:val="en-US" w:eastAsia="zh-CN" w:bidi="hi-IN"/>
+        </w:rPr>
+        <w:t>.isEqual(msg, e_msg)</w:t>
+      </w:r>
+    </w:p>
+    <w:p>
+      <w:pPr>
+        <w:pStyle w:val="Normal"/>
+        <w:bidi w:val="0"/>
+        <w:jc w:val="left"/>
+        <w:rPr>
+          <w:lang w:val="en-US" w:eastAsia="zh-CN" w:bidi="hi-IN"/>
+        </w:rPr>
+      </w:pPr>
+      <w:r>
+        <w:rPr/>
+      </w:r>
+    </w:p>
+    <w:p>
+      <w:pPr>
+        <w:pStyle w:val="Normal"/>
+        <w:bidi w:val="0"/>
+        <w:jc w:val="left"/>
+        <w:rPr>
+          <w:lang w:val="en-US" w:eastAsia="zh-CN" w:bidi="hi-IN"/>
+        </w:rPr>
+      </w:pPr>
+      <w:r>
+        <w:rPr>
+          <w:rFonts w:ascii="Courier New" w:hAnsi="Courier New"/>
+          <w:lang w:val="en-US" w:eastAsia="zh-CN" w:bidi="hi-IN"/>
+        </w:rPr>
+        <w:t xml:space="preserve">if (rev </w:t>
+      </w:r>
+      <w:r>
+        <w:rPr>
+          <w:rFonts w:ascii="Courier New" w:hAnsi="Courier New"/>
+          <w:b/>
+          <w:bCs/>
+          <w:lang w:val="en-US" w:eastAsia="zh-CN" w:bidi="hi-IN"/>
+        </w:rPr>
+        <w:t>is</w:t>
+      </w:r>
+      <w:r>
+        <w:rPr>
+          <w:rFonts w:ascii="Courier New" w:hAnsi="Courier New"/>
+          <w:lang w:val="en-US" w:eastAsia="zh-CN" w:bidi="hi-IN"/>
+        </w:rPr>
+        <w:t xml:space="preserve"> true </w:t>
+      </w:r>
+      <w:r>
+        <w:rPr>
+          <w:rFonts w:ascii="Courier New" w:hAnsi="Courier New"/>
+          <w:i/>
+          <w:iCs/>
+          <w:lang w:val="en-US" w:eastAsia="zh-CN" w:bidi="hi-IN"/>
+        </w:rPr>
+        <w:t>and</w:t>
+      </w:r>
+      <w:r>
+        <w:rPr>
+          <w:rFonts w:ascii="Courier New" w:hAnsi="Courier New"/>
+          <w:lang w:val="en-US" w:eastAsia="zh-CN" w:bidi="hi-IN"/>
+        </w:rPr>
+        <w:t xml:space="preserve"> lw </w:t>
+      </w:r>
+      <w:r>
+        <w:rPr>
+          <w:rFonts w:ascii="Courier New" w:hAnsi="Courier New"/>
+          <w:b/>
+          <w:bCs/>
+          <w:lang w:val="en-US" w:eastAsia="zh-CN" w:bidi="hi-IN"/>
+        </w:rPr>
+        <w:t>is</w:t>
+      </w:r>
+      <w:r>
+        <w:rPr>
+          <w:rFonts w:ascii="Courier New" w:hAnsi="Courier New"/>
+          <w:lang w:val="en-US" w:eastAsia="zh-CN" w:bidi="hi-IN"/>
+        </w:rPr>
+        <w:t xml:space="preserve"> true) do</w:t>
+      </w:r>
+    </w:p>
+    <w:p>
+      <w:pPr>
+        <w:pStyle w:val="Normal"/>
+        <w:bidi w:val="0"/>
+        <w:jc w:val="left"/>
+        <w:rPr>
+          <w:lang w:val="en-US" w:eastAsia="zh-CN" w:bidi="hi-IN"/>
+        </w:rPr>
+      </w:pPr>
+      <w:r>
+        <w:rPr>
+          <w:rFonts w:ascii="Courier New" w:hAnsi="Courier New"/>
+          <w:lang w:val="en-US" w:eastAsia="zh-CN" w:bidi="hi-IN"/>
+        </w:rPr>
+        <w:tab/>
+        <w:t>print(“All strings are equal.”)</w:t>
+      </w:r>
+    </w:p>
+    <w:p>
+      <w:pPr>
+        <w:pStyle w:val="Normal"/>
+        <w:bidi w:val="0"/>
+        <w:jc w:val="left"/>
+        <w:rPr>
+          <w:lang w:val="en-US" w:eastAsia="zh-CN" w:bidi="hi-IN"/>
+        </w:rPr>
+      </w:pPr>
+      <w:r>
+        <w:rPr>
+          <w:rFonts w:ascii="Courier New" w:hAnsi="Courier New"/>
+          <w:lang w:val="en-US" w:eastAsia="zh-CN" w:bidi="hi-IN"/>
+        </w:rPr>
+        <w:t>else</w:t>
+      </w:r>
+    </w:p>
+    <w:p>
+      <w:pPr>
+        <w:pStyle w:val="Normal"/>
+        <w:bidi w:val="0"/>
+        <w:jc w:val="left"/>
+        <w:rPr>
+          <w:lang w:val="en-US" w:eastAsia="zh-CN" w:bidi="hi-IN"/>
+        </w:rPr>
+      </w:pPr>
+      <w:r>
+        <w:rPr>
+          <w:rFonts w:ascii="Courier New" w:hAnsi="Courier New"/>
+          <w:lang w:val="en-US" w:eastAsia="zh-CN" w:bidi="hi-IN"/>
+        </w:rPr>
+        <w:tab/>
+        <w:t>print(“All strings are not equal!”)</w:t>
+      </w:r>
+    </w:p>
+    <w:p>
+      <w:pPr>
+        <w:pStyle w:val="Normal"/>
+        <w:bidi w:val="0"/>
+        <w:jc w:val="left"/>
+        <w:rPr>
+          <w:lang w:val="en-US" w:eastAsia="zh-CN" w:bidi="hi-IN"/>
+        </w:rPr>
+      </w:pPr>
+      <w:r>
+        <w:rPr>
+          <w:rFonts w:ascii="Courier New" w:hAnsi="Courier New"/>
+          <w:lang w:val="en-US" w:eastAsia="zh-CN" w:bidi="hi-IN"/>
+        </w:rPr>
+        <w:t>end</w:t>
+      </w:r>
+    </w:p>
+    <w:p>
+      <w:pPr>
+        <w:pStyle w:val="Normal"/>
+        <w:bidi w:val="0"/>
+        <w:jc w:val="left"/>
+        <w:rPr>
+          <w:lang w:val="en-US" w:eastAsia="zh-CN" w:bidi="hi-IN"/>
+        </w:rPr>
+      </w:pPr>
+      <w:r>
+        <w:rPr/>
+      </w:r>
+    </w:p>
+    <w:p>
+      <w:pPr>
+        <w:pStyle w:val="Normal"/>
+        <w:bidi w:val="0"/>
+        <w:jc w:val="left"/>
+        <w:rPr>
+          <w:lang w:val="en-US" w:eastAsia="zh-CN" w:bidi="hi-IN"/>
+        </w:rPr>
+      </w:pPr>
+      <w:r>
+        <w:rPr/>
+      </w:r>
+    </w:p>
+    <w:p>
+      <w:pPr>
+        <w:pStyle w:val="Normal"/>
+        <w:bidi w:val="0"/>
+        <w:jc w:val="left"/>
+        <w:rPr>
+          <w:lang w:val="en-US" w:eastAsia="zh-CN" w:bidi="hi-IN"/>
+        </w:rPr>
+      </w:pPr>
+      <w:r>
+        <w:rPr>
+          <w:rFonts w:ascii="Arial" w:hAnsi="Arial"/>
+          <w:b/>
+          <w:bCs/>
+          <w:lang w:val="en-US" w:eastAsia="zh-CN" w:bidi="hi-IN"/>
+        </w:rPr>
+        <w:t>Comparing strings III</w:t>
+      </w:r>
+    </w:p>
+    <w:p>
+      <w:pPr>
+        <w:pStyle w:val="Normal"/>
+        <w:bidi w:val="0"/>
+        <w:jc w:val="left"/>
+        <w:rPr>
+          <w:lang w:val="en-US" w:eastAsia="zh-CN" w:bidi="hi-IN"/>
+        </w:rPr>
+      </w:pPr>
+      <w:r>
+        <w:rPr>
+          <w:rFonts w:ascii="Courier New" w:hAnsi="Courier New"/>
+          <w:lang w:val="en-US" w:eastAsia="zh-CN" w:bidi="hi-IN"/>
+        </w:rPr>
+        <w:t>String msg = “hello world”</w:t>
+      </w:r>
+    </w:p>
+    <w:p>
+      <w:pPr>
+        <w:pStyle w:val="Normal"/>
+        <w:bidi w:val="0"/>
+        <w:jc w:val="left"/>
+        <w:rPr>
+          <w:lang w:val="en-US" w:eastAsia="zh-CN" w:bidi="hi-IN"/>
+        </w:rPr>
+      </w:pPr>
+      <w:r>
+        <w:rPr>
+          <w:rFonts w:ascii="Courier New" w:hAnsi="Courier New"/>
+          <w:lang w:val="en-US" w:eastAsia="zh-CN" w:bidi="hi-IN"/>
+        </w:rPr>
+        <w:t>String ex = “Hello world”</w:t>
+      </w:r>
+    </w:p>
+    <w:p>
+      <w:pPr>
+        <w:pStyle w:val="Normal"/>
+        <w:bidi w:val="0"/>
+        <w:jc w:val="left"/>
+        <w:rPr>
+          <w:lang w:val="en-US" w:eastAsia="zh-CN" w:bidi="hi-IN"/>
+        </w:rPr>
+      </w:pPr>
+      <w:r>
+        <w:rPr>
+          <w:rFonts w:ascii="Courier New" w:hAnsi="Courier New"/>
+          <w:lang w:val="en-US" w:eastAsia="zh-CN" w:bidi="hi-IN"/>
+        </w:rPr>
+        <w:t>String e_msg = “hello world”</w:t>
+      </w:r>
+    </w:p>
+    <w:p>
+      <w:pPr>
+        <w:pStyle w:val="Normal"/>
+        <w:bidi w:val="0"/>
+        <w:jc w:val="left"/>
+        <w:rPr>
+          <w:lang w:val="en-US" w:eastAsia="zh-CN" w:bidi="hi-IN"/>
+        </w:rPr>
+      </w:pPr>
+      <w:r>
+        <w:rPr/>
+      </w:r>
+    </w:p>
+    <w:p>
+      <w:pPr>
+        <w:pStyle w:val="Normal"/>
+        <w:bidi w:val="0"/>
+        <w:jc w:val="left"/>
+        <w:rPr>
+          <w:lang w:val="en-US" w:eastAsia="zh-CN" w:bidi="hi-IN"/>
+        </w:rPr>
+      </w:pPr>
+      <w:r>
+        <w:rPr>
+          <w:rFonts w:ascii="Courier New" w:hAnsi="Courier New"/>
+          <w:b/>
+          <w:bCs/>
+          <w:lang w:val="en-US" w:eastAsia="zh-CN" w:bidi="hi-IN"/>
+        </w:rPr>
+        <w:t>equals</w:t>
+      </w:r>
+      <w:r>
+        <w:rPr>
+          <w:rFonts w:ascii="Courier New" w:hAnsi="Courier New"/>
+          <w:lang w:val="en-US" w:eastAsia="zh-CN" w:bidi="hi-IN"/>
+        </w:rPr>
+        <w:t xml:space="preserve"> msg </w:t>
+      </w:r>
+      <w:r>
+        <w:rPr>
+          <w:rFonts w:ascii="Courier New" w:hAnsi="Courier New"/>
+          <w:b/>
+          <w:bCs/>
+          <w:lang w:val="en-US" w:eastAsia="zh-CN" w:bidi="hi-IN"/>
+        </w:rPr>
+        <w:t>and</w:t>
+      </w:r>
+      <w:r>
+        <w:rPr>
+          <w:rFonts w:ascii="Courier New" w:hAnsi="Courier New"/>
+          <w:lang w:val="en-US" w:eastAsia="zh-CN" w:bidi="hi-IN"/>
+        </w:rPr>
+        <w:t xml:space="preserve"> ex </w:t>
+      </w:r>
+      <w:r>
+        <w:rPr>
+          <w:rFonts w:ascii="Courier New" w:hAnsi="Courier New"/>
+          <w:b/>
+          <w:bCs/>
+          <w:lang w:val="en-US" w:eastAsia="zh-CN" w:bidi="hi-IN"/>
+        </w:rPr>
+        <w:t>do</w:t>
+      </w:r>
+    </w:p>
+    <w:p>
+      <w:pPr>
+        <w:pStyle w:val="Normal"/>
+        <w:bidi w:val="0"/>
+        <w:jc w:val="left"/>
+        <w:rPr>
+          <w:lang w:val="en-US" w:eastAsia="zh-CN" w:bidi="hi-IN"/>
+        </w:rPr>
+      </w:pPr>
+      <w:r>
+        <w:rPr>
+          <w:rFonts w:ascii="Courier New" w:hAnsi="Courier New"/>
+          <w:lang w:val="en-US" w:eastAsia="zh-CN" w:bidi="hi-IN"/>
+        </w:rPr>
+        <w:tab/>
+        <w:t>print(“MSG and EC strings are equal.”)</w:t>
+      </w:r>
+    </w:p>
+    <w:p>
+      <w:pPr>
+        <w:pStyle w:val="Normal"/>
+        <w:bidi w:val="0"/>
+        <w:jc w:val="left"/>
+        <w:rPr>
+          <w:lang w:val="en-US" w:eastAsia="zh-CN" w:bidi="hi-IN"/>
+        </w:rPr>
+      </w:pPr>
+      <w:r>
+        <w:rPr/>
+      </w:r>
+    </w:p>
+    <w:p>
+      <w:pPr>
+        <w:pStyle w:val="Normal"/>
+        <w:bidi w:val="0"/>
+        <w:jc w:val="left"/>
+        <w:rPr>
+          <w:lang w:val="en-US" w:eastAsia="zh-CN" w:bidi="hi-IN"/>
+        </w:rPr>
+      </w:pPr>
+      <w:r>
+        <w:rPr>
+          <w:rFonts w:ascii="Courier New" w:hAnsi="Courier New"/>
+          <w:b/>
+          <w:bCs/>
+          <w:lang w:val="en-US" w:eastAsia="zh-CN" w:bidi="hi-IN"/>
+        </w:rPr>
+        <w:t>elsequals</w:t>
+      </w:r>
+      <w:r>
+        <w:rPr>
+          <w:rFonts w:ascii="Courier New" w:hAnsi="Courier New"/>
+          <w:lang w:val="en-US" w:eastAsia="zh-CN" w:bidi="hi-IN"/>
+        </w:rPr>
+        <w:t xml:space="preserve"> ex </w:t>
+      </w:r>
+      <w:r>
+        <w:rPr>
+          <w:rFonts w:ascii="Courier New" w:hAnsi="Courier New"/>
+          <w:b/>
+          <w:bCs/>
+          <w:lang w:val="en-US" w:eastAsia="zh-CN" w:bidi="hi-IN"/>
+        </w:rPr>
+        <w:t>and</w:t>
+      </w:r>
+      <w:r>
+        <w:rPr>
+          <w:rFonts w:ascii="Courier New" w:hAnsi="Courier New"/>
+          <w:lang w:val="en-US" w:eastAsia="zh-CN" w:bidi="hi-IN"/>
+        </w:rPr>
+        <w:t xml:space="preserve"> e_msg </w:t>
+      </w:r>
+      <w:r>
+        <w:rPr>
+          <w:rFonts w:ascii="Courier New" w:hAnsi="Courier New"/>
+          <w:b/>
+          <w:bCs/>
+          <w:lang w:val="en-US" w:eastAsia="zh-CN" w:bidi="hi-IN"/>
+        </w:rPr>
+        <w:t>do</w:t>
+      </w:r>
+    </w:p>
+    <w:p>
+      <w:pPr>
+        <w:pStyle w:val="Normal"/>
+        <w:bidi w:val="0"/>
+        <w:jc w:val="left"/>
+        <w:rPr>
+          <w:lang w:val="en-US" w:eastAsia="zh-CN" w:bidi="hi-IN"/>
+        </w:rPr>
+      </w:pPr>
+      <w:r>
+        <w:rPr>
+          <w:rFonts w:ascii="Courier New" w:hAnsi="Courier New"/>
+          <w:lang w:val="en-US" w:eastAsia="zh-CN" w:bidi="hi-IN"/>
+        </w:rPr>
+        <w:tab/>
+        <w:t>print(“EX and E_MSG strings are equal”)</w:t>
+      </w:r>
+    </w:p>
+    <w:p>
+      <w:pPr>
+        <w:pStyle w:val="Normal"/>
+        <w:bidi w:val="0"/>
+        <w:jc w:val="left"/>
+        <w:rPr>
+          <w:lang w:val="en-US" w:eastAsia="zh-CN" w:bidi="hi-IN"/>
+        </w:rPr>
+      </w:pPr>
+      <w:r>
+        <w:rPr/>
+      </w:r>
+    </w:p>
+    <w:p>
+      <w:pPr>
+        <w:pStyle w:val="Normal"/>
+        <w:bidi w:val="0"/>
+        <w:jc w:val="left"/>
+        <w:rPr>
+          <w:b/>
+          <w:bCs/>
+        </w:rPr>
+      </w:pPr>
+      <w:r>
+        <w:rPr>
+          <w:rFonts w:ascii="Courier New" w:hAnsi="Courier New"/>
+          <w:b/>
+          <w:bCs/>
+          <w:lang w:val="en-US" w:eastAsia="zh-CN" w:bidi="hi-IN"/>
+        </w:rPr>
+        <w:t>else</w:t>
+      </w:r>
+    </w:p>
+    <w:p>
+      <w:pPr>
+        <w:pStyle w:val="Normal"/>
+        <w:bidi w:val="0"/>
+        <w:jc w:val="left"/>
+        <w:rPr>
+          <w:lang w:val="en-US" w:eastAsia="zh-CN" w:bidi="hi-IN"/>
+        </w:rPr>
+      </w:pPr>
+      <w:r>
+        <w:rPr>
+          <w:rFonts w:ascii="Courier New" w:hAnsi="Courier New"/>
+          <w:lang w:val="en-US" w:eastAsia="zh-CN" w:bidi="hi-IN"/>
+        </w:rPr>
+        <w:tab/>
+        <w:t>print(“All strings are not equal!”)</w:t>
+      </w:r>
+    </w:p>
+    <w:p>
+      <w:pPr>
+        <w:pStyle w:val="Normal"/>
+        <w:bidi w:val="0"/>
+        <w:jc w:val="left"/>
+        <w:rPr>
+          <w:b/>
+          <w:bCs/>
+        </w:rPr>
+      </w:pPr>
+      <w:r>
+        <w:rPr>
+          <w:rFonts w:ascii="Courier New" w:hAnsi="Courier New"/>
+          <w:b/>
+          <w:bCs/>
+          <w:lang w:val="en-US" w:eastAsia="zh-CN" w:bidi="hi-IN"/>
+        </w:rPr>
+        <w:t>end</w:t>
+      </w:r>
+    </w:p>
+    <w:p>
+      <w:pPr>
+        <w:pStyle w:val="Normal"/>
+        <w:bidi w:val="0"/>
+        <w:jc w:val="left"/>
+        <w:rPr>
+          <w:rFonts w:ascii="Courier New" w:hAnsi="Courier New"/>
+        </w:rPr>
+      </w:pPr>
+      <w:r>
+        <w:rPr>
+          <w:rFonts w:ascii="Courier New" w:hAnsi="Courier New"/>
+        </w:rPr>
+      </w:r>
+    </w:p>
+    <w:p>
+      <w:pPr>
+        <w:pStyle w:val="Normal"/>
+        <w:bidi w:val="0"/>
+        <w:jc w:val="left"/>
+        <w:rPr>
+          <w:rFonts w:ascii="Courier New" w:hAnsi="Courier New"/>
+          <w:lang w:val="en-US" w:eastAsia="zh-CN" w:bidi="hi-IN"/>
+        </w:rPr>
+      </w:pPr>
+      <w:r>
+        <w:rPr>
+          <w:rFonts w:ascii="Courier New" w:hAnsi="Courier New"/>
+          <w:lang w:val="en-US" w:eastAsia="zh-CN" w:bidi="hi-IN"/>
+        </w:rPr>
+      </w:r>
+    </w:p>
+    <w:p>
+      <w:pPr>
+        <w:pStyle w:val="Normal"/>
+        <w:bidi w:val="0"/>
+        <w:jc w:val="left"/>
+        <w:rPr>
+          <w:rFonts w:ascii="Courier New" w:hAnsi="Courier New"/>
+          <w:lang w:val="en-US" w:eastAsia="zh-CN" w:bidi="hi-IN"/>
+        </w:rPr>
+      </w:pPr>
+      <w:r>
+        <w:rPr>
+          <w:rFonts w:ascii="Courier New" w:hAnsi="Courier New"/>
+          <w:lang w:val="en-US" w:eastAsia="zh-CN" w:bidi="hi-IN"/>
+        </w:rPr>
+      </w:r>
+    </w:p>
+    <w:p>
+      <w:pPr>
+        <w:pStyle w:val="Normal"/>
+        <w:bidi w:val="0"/>
+        <w:jc w:val="left"/>
+        <w:rPr>
+          <w:lang w:val="en-US" w:eastAsia="zh-CN" w:bidi="hi-IN"/>
+        </w:rPr>
+      </w:pPr>
+      <w:r>
+        <w:rPr/>
+      </w:r>
+    </w:p>
+    <w:p>
+      <w:pPr>
+        <w:pStyle w:val="Normal"/>
+        <w:bidi w:val="0"/>
+        <w:jc w:val="left"/>
+        <w:rPr>
+          <w:lang w:val="en-US" w:eastAsia="zh-CN" w:bidi="hi-IN"/>
+        </w:rPr>
+      </w:pPr>
+      <w:r>
+        <w:rPr/>
+      </w:r>
+    </w:p>
+    <w:p>
+      <w:pPr>
+        <w:pStyle w:val="Normal"/>
+        <w:bidi w:val="0"/>
+        <w:jc w:val="left"/>
+        <w:rPr>
+          <w:lang w:val="en-US" w:eastAsia="zh-CN" w:bidi="hi-IN"/>
+        </w:rPr>
+      </w:pPr>
+      <w:r>
+        <w:rPr>
+          <w:rFonts w:ascii="Arial" w:hAnsi="Arial"/>
+          <w:b/>
+          <w:bCs/>
+          <w:lang w:val="en-US" w:eastAsia="zh-CN" w:bidi="hi-IN"/>
+        </w:rPr>
+        <w:t>Assign one string to another - I</w:t>
+      </w:r>
+    </w:p>
+    <w:p>
+      <w:pPr>
+        <w:pStyle w:val="Normal"/>
+        <w:bidi w:val="0"/>
+        <w:jc w:val="left"/>
+        <w:rPr>
+          <w:lang w:val="en-US" w:eastAsia="zh-CN" w:bidi="hi-IN"/>
+        </w:rPr>
+      </w:pPr>
+      <w:r>
+        <w:rPr>
+          <w:rFonts w:ascii="Courier New" w:hAnsi="Courier New"/>
+          <w:lang w:val="en-US" w:eastAsia="zh-CN" w:bidi="hi-IN"/>
+        </w:rPr>
+        <w:t>String msg = “hello world”</w:t>
+      </w:r>
+    </w:p>
+    <w:p>
+      <w:pPr>
+        <w:pStyle w:val="Normal"/>
+        <w:bidi w:val="0"/>
+        <w:jc w:val="left"/>
+        <w:rPr>
+          <w:lang w:val="en-US" w:eastAsia="zh-CN" w:bidi="hi-IN"/>
+        </w:rPr>
+      </w:pPr>
+      <w:r>
+        <w:rPr>
+          <w:rFonts w:ascii="Courier New" w:hAnsi="Courier New"/>
+          <w:lang w:val="en-US" w:eastAsia="zh-CN" w:bidi="hi-IN"/>
+        </w:rPr>
+        <w:t>String second[32] = String.assign(msg)</w:t>
+      </w:r>
+    </w:p>
+    <w:p>
+      <w:pPr>
+        <w:pStyle w:val="Normal"/>
+        <w:bidi w:val="0"/>
+        <w:jc w:val="left"/>
+        <w:rPr>
+          <w:lang w:val="en-US" w:eastAsia="zh-CN" w:bidi="hi-IN"/>
+        </w:rPr>
+      </w:pPr>
+      <w:r>
+        <w:rPr/>
+      </w:r>
+    </w:p>
+    <w:p>
+      <w:pPr>
+        <w:pStyle w:val="Normal"/>
+        <w:bidi w:val="0"/>
+        <w:jc w:val="left"/>
+        <w:rPr>
+          <w:lang w:val="en-US" w:eastAsia="zh-CN" w:bidi="hi-IN"/>
+        </w:rPr>
+      </w:pPr>
+      <w:r>
+        <w:rPr/>
+      </w:r>
+    </w:p>
+    <w:p>
+      <w:pPr>
+        <w:pStyle w:val="Normal"/>
+        <w:bidi w:val="0"/>
+        <w:jc w:val="left"/>
+        <w:rPr>
+          <w:lang w:val="en-US" w:eastAsia="zh-CN" w:bidi="hi-IN"/>
+        </w:rPr>
+      </w:pPr>
+      <w:r>
+        <w:rPr>
+          <w:rFonts w:ascii="Arial" w:hAnsi="Arial"/>
+          <w:b/>
+          <w:bCs/>
+          <w:lang w:val="en-US" w:eastAsia="zh-CN" w:bidi="hi-IN"/>
+        </w:rPr>
+        <w:t>Assign one string to another  - II</w:t>
+      </w:r>
+    </w:p>
+    <w:p>
+      <w:pPr>
+        <w:pStyle w:val="Normal"/>
+        <w:bidi w:val="0"/>
+        <w:jc w:val="left"/>
+        <w:rPr>
+          <w:lang w:val="en-US" w:eastAsia="zh-CN" w:bidi="hi-IN"/>
+        </w:rPr>
+      </w:pPr>
+      <w:r>
+        <w:rPr>
+          <w:rFonts w:ascii="Courier New" w:hAnsi="Courier New"/>
+          <w:lang w:val="en-US" w:eastAsia="zh-CN" w:bidi="hi-IN"/>
+        </w:rPr>
+        <w:t>String msg = “hello world”</w:t>
+      </w:r>
+    </w:p>
+    <w:p>
+      <w:pPr>
+        <w:pStyle w:val="Normal"/>
+        <w:bidi w:val="0"/>
+        <w:jc w:val="left"/>
+        <w:rPr>
+          <w:lang w:val="en-US" w:eastAsia="zh-CN" w:bidi="hi-IN"/>
+        </w:rPr>
+      </w:pPr>
+      <w:r>
+        <w:rPr>
+          <w:rFonts w:ascii="Courier New" w:hAnsi="Courier New"/>
+          <w:lang w:val="en-US" w:eastAsia="zh-CN" w:bidi="hi-IN"/>
+        </w:rPr>
+        <w:t>String second[32] = null</w:t>
+      </w:r>
+    </w:p>
+    <w:p>
+      <w:pPr>
+        <w:pStyle w:val="Normal"/>
+        <w:bidi w:val="0"/>
+        <w:jc w:val="left"/>
+        <w:rPr>
+          <w:lang w:val="en-US" w:eastAsia="zh-CN" w:bidi="hi-IN"/>
+        </w:rPr>
+      </w:pPr>
+      <w:r>
+        <w:rPr>
+          <w:rFonts w:ascii="Courier New" w:hAnsi="Courier New"/>
+          <w:lang w:val="en-US" w:eastAsia="zh-CN" w:bidi="hi-IN"/>
+        </w:rPr>
+        <w:t>String.assign(second, msg)</w:t>
+      </w:r>
+    </w:p>
+    <w:p>
+      <w:pPr>
+        <w:pStyle w:val="Normal"/>
+        <w:bidi w:val="0"/>
+        <w:jc w:val="left"/>
+        <w:rPr>
+          <w:lang w:val="en-US" w:eastAsia="zh-CN" w:bidi="hi-IN"/>
+        </w:rPr>
+      </w:pPr>
+      <w:r>
+        <w:rPr/>
+      </w:r>
+    </w:p>
+    <w:p>
+      <w:pPr>
+        <w:pStyle w:val="Normal"/>
+        <w:bidi w:val="0"/>
+        <w:jc w:val="left"/>
+        <w:rPr>
+          <w:lang w:val="en-US" w:eastAsia="zh-CN" w:bidi="hi-IN"/>
+        </w:rPr>
+      </w:pPr>
+      <w:r>
+        <w:rPr/>
+      </w:r>
+    </w:p>
+    <w:p>
+      <w:pPr>
+        <w:pStyle w:val="Normal"/>
+        <w:bidi w:val="0"/>
+        <w:jc w:val="left"/>
+        <w:rPr>
+          <w:lang w:val="en-US" w:eastAsia="zh-CN" w:bidi="hi-IN"/>
+        </w:rPr>
+      </w:pPr>
+      <w:r>
+        <w:rPr>
+          <w:rFonts w:ascii="Arial" w:hAnsi="Arial"/>
+          <w:b/>
+          <w:bCs/>
+          <w:lang w:val="en-US" w:eastAsia="zh-CN" w:bidi="hi-IN"/>
+        </w:rPr>
+        <w:t xml:space="preserve">Run OS Shell Command - I </w:t>
+      </w:r>
+    </w:p>
+    <w:p>
+      <w:pPr>
+        <w:pStyle w:val="Normal"/>
+        <w:bidi w:val="0"/>
+        <w:jc w:val="left"/>
+        <w:rPr>
+          <w:lang w:val="en-US" w:eastAsia="zh-CN" w:bidi="hi-IN"/>
+        </w:rPr>
+      </w:pPr>
+      <w:r>
+        <w:rPr>
+          <w:rFonts w:ascii="Courier New" w:hAnsi="Courier New"/>
+          <w:lang w:val="en-US" w:eastAsia="zh-CN" w:bidi="hi-IN"/>
+        </w:rPr>
+        <w:t xml:space="preserve">String </w:t>
+      </w:r>
+      <w:r>
+        <w:rPr>
+          <w:rFonts w:ascii="Courier New" w:hAnsi="Courier New"/>
+          <w:lang w:val="en-US" w:eastAsia="zh-CN" w:bidi="hi-IN"/>
+        </w:rPr>
+        <w:t>exec</w:t>
+      </w:r>
+      <w:r>
+        <w:rPr>
+          <w:rFonts w:ascii="Courier New" w:hAnsi="Courier New"/>
+          <w:lang w:val="en-US" w:eastAsia="zh-CN" w:bidi="hi-IN"/>
+        </w:rPr>
+        <w:t xml:space="preserve"> = “</w:t>
+      </w:r>
+      <w:r>
+        <w:rPr>
+          <w:rFonts w:ascii="Courier New" w:hAnsi="Courier New"/>
+          <w:lang w:val="en-US" w:eastAsia="zh-CN" w:bidi="hi-IN"/>
+        </w:rPr>
+        <w:t>ls -a</w:t>
+      </w:r>
+      <w:r>
+        <w:rPr>
+          <w:rFonts w:ascii="Courier New" w:hAnsi="Courier New"/>
+          <w:lang w:val="en-US" w:eastAsia="zh-CN" w:bidi="hi-IN"/>
+        </w:rPr>
+        <w:t>”</w:t>
+      </w:r>
+    </w:p>
+    <w:p>
+      <w:pPr>
+        <w:pStyle w:val="Normal"/>
+        <w:bidi w:val="0"/>
+        <w:jc w:val="left"/>
+        <w:rPr>
+          <w:lang w:val="en-US" w:eastAsia="zh-CN" w:bidi="hi-IN"/>
+        </w:rPr>
+      </w:pPr>
+      <w:r>
+        <w:rPr>
+          <w:rFonts w:ascii="Courier New" w:hAnsi="Courier New"/>
+          <w:lang w:val="en-US" w:eastAsia="zh-CN" w:bidi="hi-IN"/>
+        </w:rPr>
+        <w:t>System.execute(exec)</w:t>
+      </w:r>
+    </w:p>
+    <w:p>
+      <w:pPr>
+        <w:pStyle w:val="Normal"/>
+        <w:bidi w:val="0"/>
+        <w:jc w:val="left"/>
+        <w:rPr>
+          <w:rFonts w:ascii="Courier New" w:hAnsi="Courier New"/>
+          <w:lang w:val="en-US" w:eastAsia="zh-CN" w:bidi="hi-IN"/>
+        </w:rPr>
+      </w:pPr>
+      <w:r>
+        <w:rPr>
+          <w:rFonts w:ascii="Courier New" w:hAnsi="Courier New"/>
+          <w:lang w:val="en-US" w:eastAsia="zh-CN" w:bidi="hi-IN"/>
+        </w:rPr>
+      </w:r>
+    </w:p>
+    <w:p>
+      <w:pPr>
+        <w:pStyle w:val="Normal"/>
+        <w:bidi w:val="0"/>
+        <w:jc w:val="left"/>
+        <w:rPr>
+          <w:lang w:val="en-US" w:eastAsia="zh-CN" w:bidi="hi-IN"/>
+        </w:rPr>
+      </w:pPr>
+      <w:r>
+        <w:rPr>
+          <w:rFonts w:ascii="Arial" w:hAnsi="Arial"/>
+          <w:b/>
+          <w:bCs/>
+          <w:lang w:val="en-US" w:eastAsia="zh-CN" w:bidi="hi-IN"/>
+        </w:rPr>
+        <w:t>Run OS Shell Command - II</w:t>
+      </w:r>
+    </w:p>
+    <w:p>
+      <w:pPr>
+        <w:pStyle w:val="Normal"/>
+        <w:bidi w:val="0"/>
+        <w:jc w:val="left"/>
+        <w:rPr>
+          <w:rFonts w:ascii="Courier New" w:hAnsi="Courier New"/>
+        </w:rPr>
+      </w:pPr>
+      <w:r>
+        <w:rPr>
+          <w:rFonts w:ascii="Courier New" w:hAnsi="Courier New"/>
+        </w:rPr>
+        <w:t>System.execute(“ls -a”)</w:t>
       </w:r>
     </w:p>
     <w:p>
@@ -10248,71 +11691,30 @@
           <w:szCs w:val="20"/>
           <w:lang w:val="en-US" w:eastAsia="zh-CN" w:bidi="hi-IN"/>
         </w:rPr>
-        <w:t>2C. Use TinyCC (Tiny C Compiler) to binary compile automatically written source-code.</w:t>
-      </w:r>
-    </w:p>
-    <w:p>
-      <w:pPr>
-        <w:pStyle w:val="Normal"/>
-        <w:bidi w:val="0"/>
-        <w:jc w:val="left"/>
-        <w:rPr>
+        <w:t xml:space="preserve">2C. </w:t>
+      </w:r>
+      <w:r>
+        <w:rPr>
+          <w:rFonts w:ascii="Arial" w:hAnsi="Arial"/>
+          <w:b/>
+          <w:bCs/>
           <w:sz w:val="20"/>
           <w:szCs w:val="20"/>
           <w:lang w:val="en-US" w:eastAsia="zh-CN" w:bidi="hi-IN"/>
         </w:rPr>
-      </w:pPr>
-      <w:r>
-        <w:rPr>
+        <w:t xml:space="preserve">Unstable </w:t>
+      </w:r>
+      <w:r>
+        <w:rPr>
+          <w:rFonts w:ascii="Arial" w:hAnsi="Arial"/>
+          <w:b w:val="false"/>
+          <w:bCs w:val="false"/>
           <w:sz w:val="20"/>
           <w:szCs w:val="20"/>
           <w:lang w:val="en-US" w:eastAsia="zh-CN" w:bidi="hi-IN"/>
         </w:rPr>
-      </w:r>
-    </w:p>
-    <w:p>
-      <w:pPr>
-        <w:pStyle w:val="Normal"/>
-        <w:bidi w:val="0"/>
-        <w:jc w:val="left"/>
-        <w:rPr>
-          <w:lang w:val="en-US" w:eastAsia="zh-CN" w:bidi="hi-IN"/>
-        </w:rPr>
-      </w:pPr>
-      <w:r>
-        <w:rPr>
-          <w:rFonts w:ascii="Courier New" w:hAnsi="Courier New"/>
-          <w:lang w:val="en-US" w:eastAsia="zh-CN" w:bidi="hi-IN"/>
-        </w:rPr>
-        <w:t>using tinycc</w:t>
-      </w:r>
-    </w:p>
-    <w:p>
-      <w:pPr>
-        <w:pStyle w:val="Normal"/>
-        <w:bidi w:val="0"/>
-        <w:jc w:val="left"/>
-        <w:rPr>
-          <w:rFonts w:ascii="Courier New" w:hAnsi="Courier New"/>
-          <w:lang w:val="en-US" w:eastAsia="zh-CN" w:bidi="hi-IN"/>
-        </w:rPr>
-      </w:pPr>
-      <w:r>
-        <w:rPr>
-          <w:rFonts w:ascii="Courier New" w:hAnsi="Courier New"/>
-          <w:lang w:val="en-US" w:eastAsia="zh-CN" w:bidi="hi-IN"/>
-        </w:rPr>
-      </w:r>
-    </w:p>
-    <w:p>
-      <w:pPr>
-        <w:pStyle w:val="Normal"/>
-        <w:bidi w:val="0"/>
-        <w:jc w:val="left"/>
-        <w:rPr>
-          <w:lang w:val="en-US" w:eastAsia="zh-CN" w:bidi="hi-IN"/>
-        </w:rPr>
-      </w:pPr>
+        <w:t xml:space="preserve">- </w:t>
+      </w:r>
       <w:r>
         <w:rPr>
           <w:rFonts w:ascii="Arial" w:hAnsi="Arial"/>
@@ -10320,7 +11722,7 @@
           <w:szCs w:val="20"/>
           <w:lang w:val="en-US" w:eastAsia="zh-CN" w:bidi="hi-IN"/>
         </w:rPr>
-        <w:t>2D. Use TinyCC VM (Tiny C Virtual Machine) to bytecode compile automatically written source-code.</w:t>
+        <w:t>Use TinyCC (Tiny C Compiler) to binary compile automatically written source-code.</w:t>
       </w:r>
     </w:p>
     <w:p>
@@ -10356,65 +11758,22 @@
           <w:rFonts w:ascii="Courier New" w:hAnsi="Courier New"/>
           <w:lang w:val="en-US" w:eastAsia="zh-CN" w:bidi="hi-IN"/>
         </w:rPr>
-        <w:t>using tinycc_vm</w:t>
-      </w:r>
-    </w:p>
-    <w:p>
-      <w:pPr>
-        <w:pStyle w:val="Normal"/>
-        <w:bidi w:val="0"/>
-        <w:jc w:val="left"/>
-        <w:rPr>
-          <w:lang w:val="en-US" w:eastAsia="zh-CN" w:bidi="hi-IN"/>
-        </w:rPr>
-      </w:pPr>
-      <w:r>
-        <w:rPr>
-          <w:lang w:val="en-US" w:eastAsia="zh-CN" w:bidi="hi-IN"/>
-        </w:rPr>
-      </w:r>
-    </w:p>
-    <w:p>
-      <w:pPr>
-        <w:pStyle w:val="Normal"/>
-        <w:bidi w:val="0"/>
-        <w:jc w:val="left"/>
-        <w:rPr>
-          <w:lang w:val="en-US" w:eastAsia="zh-CN" w:bidi="hi-IN"/>
-        </w:rPr>
-      </w:pPr>
-      <w:r>
-        <w:rPr>
-          <w:lang w:val="en-US" w:eastAsia="zh-CN" w:bidi="hi-IN"/>
-        </w:rPr>
-      </w:r>
-    </w:p>
-    <w:p>
-      <w:pPr>
-        <w:pStyle w:val="Normal"/>
-        <w:bidi w:val="0"/>
-        <w:jc w:val="left"/>
-        <w:rPr>
-          <w:lang w:val="en-US" w:eastAsia="zh-CN" w:bidi="hi-IN"/>
-        </w:rPr>
-      </w:pPr>
-      <w:r>
-        <w:rPr>
-          <w:lang w:val="en-US" w:eastAsia="zh-CN" w:bidi="hi-IN"/>
-        </w:rPr>
-      </w:r>
-    </w:p>
-    <w:p>
-      <w:pPr>
-        <w:pStyle w:val="Normal"/>
-        <w:bidi w:val="0"/>
-        <w:jc w:val="left"/>
-        <w:rPr>
-          <w:lang w:val="en-US" w:eastAsia="zh-CN" w:bidi="hi-IN"/>
-        </w:rPr>
-      </w:pPr>
-      <w:r>
-        <w:rPr>
+        <w:t>using tinycc</w:t>
+      </w:r>
+    </w:p>
+    <w:p>
+      <w:pPr>
+        <w:pStyle w:val="Normal"/>
+        <w:bidi w:val="0"/>
+        <w:jc w:val="left"/>
+        <w:rPr>
+          <w:rFonts w:ascii="Courier New" w:hAnsi="Courier New"/>
+          <w:lang w:val="en-US" w:eastAsia="zh-CN" w:bidi="hi-IN"/>
+        </w:rPr>
+      </w:pPr>
+      <w:r>
+        <w:rPr>
+          <w:rFonts w:ascii="Courier New" w:hAnsi="Courier New"/>
           <w:lang w:val="en-US" w:eastAsia="zh-CN" w:bidi="hi-IN"/>
         </w:rPr>
       </w:r>
@@ -10435,26 +11794,172 @@
           <w:szCs w:val="20"/>
           <w:lang w:val="en-US" w:eastAsia="zh-CN" w:bidi="hi-IN"/>
         </w:rPr>
-        <w:t>3. See automatically generated C code from source-code.</w:t>
-      </w:r>
-    </w:p>
-    <w:p>
-      <w:pPr>
-        <w:pStyle w:val="Normal"/>
-        <w:bidi w:val="0"/>
-        <w:jc w:val="left"/>
-        <w:rPr>
+        <w:t xml:space="preserve">2D. </w:t>
+      </w:r>
+      <w:r>
+        <w:rPr>
+          <w:rFonts w:ascii="Arial" w:hAnsi="Arial"/>
+          <w:b/>
+          <w:bCs/>
           <w:sz w:val="20"/>
           <w:szCs w:val="20"/>
           <w:lang w:val="en-US" w:eastAsia="zh-CN" w:bidi="hi-IN"/>
         </w:rPr>
-      </w:pPr>
-      <w:r>
-        <w:rPr>
+        <w:t xml:space="preserve">Unstable </w:t>
+      </w:r>
+      <w:r>
+        <w:rPr>
+          <w:rFonts w:ascii="Arial" w:hAnsi="Arial"/>
+          <w:b w:val="false"/>
+          <w:bCs w:val="false"/>
           <w:sz w:val="20"/>
           <w:szCs w:val="20"/>
           <w:lang w:val="en-US" w:eastAsia="zh-CN" w:bidi="hi-IN"/>
         </w:rPr>
+        <w:t xml:space="preserve">- </w:t>
+      </w:r>
+      <w:r>
+        <w:rPr>
+          <w:rFonts w:ascii="Arial" w:hAnsi="Arial"/>
+          <w:sz w:val="20"/>
+          <w:szCs w:val="20"/>
+          <w:lang w:val="en-US" w:eastAsia="zh-CN" w:bidi="hi-IN"/>
+        </w:rPr>
+        <w:t>Use TinyCC VM (Tiny C Virtual Machine) to bytecode compile automatically written code.</w:t>
+      </w:r>
+    </w:p>
+    <w:p>
+      <w:pPr>
+        <w:pStyle w:val="Normal"/>
+        <w:bidi w:val="0"/>
+        <w:jc w:val="left"/>
+        <w:rPr>
+          <w:sz w:val="20"/>
+          <w:szCs w:val="20"/>
+          <w:lang w:val="en-US" w:eastAsia="zh-CN" w:bidi="hi-IN"/>
+        </w:rPr>
+      </w:pPr>
+      <w:r>
+        <w:rPr>
+          <w:sz w:val="20"/>
+          <w:szCs w:val="20"/>
+          <w:lang w:val="en-US" w:eastAsia="zh-CN" w:bidi="hi-IN"/>
+        </w:rPr>
+      </w:r>
+    </w:p>
+    <w:p>
+      <w:pPr>
+        <w:pStyle w:val="Normal"/>
+        <w:bidi w:val="0"/>
+        <w:jc w:val="left"/>
+        <w:rPr>
+          <w:lang w:val="en-US" w:eastAsia="zh-CN" w:bidi="hi-IN"/>
+        </w:rPr>
+      </w:pPr>
+      <w:r>
+        <w:rPr>
+          <w:rFonts w:ascii="Courier New" w:hAnsi="Courier New"/>
+          <w:lang w:val="en-US" w:eastAsia="zh-CN" w:bidi="hi-IN"/>
+        </w:rPr>
+        <w:t>using tinycc_vm</w:t>
+      </w:r>
+    </w:p>
+    <w:p>
+      <w:pPr>
+        <w:pStyle w:val="Normal"/>
+        <w:bidi w:val="0"/>
+        <w:jc w:val="left"/>
+        <w:rPr>
+          <w:lang w:val="en-US" w:eastAsia="zh-CN" w:bidi="hi-IN"/>
+        </w:rPr>
+      </w:pPr>
+      <w:r>
+        <w:rPr>
+          <w:lang w:val="en-US" w:eastAsia="zh-CN" w:bidi="hi-IN"/>
+        </w:rPr>
+      </w:r>
+    </w:p>
+    <w:p>
+      <w:pPr>
+        <w:pStyle w:val="Normal"/>
+        <w:bidi w:val="0"/>
+        <w:jc w:val="left"/>
+        <w:rPr>
+          <w:lang w:val="en-US" w:eastAsia="zh-CN" w:bidi="hi-IN"/>
+        </w:rPr>
+      </w:pPr>
+      <w:r>
+        <w:rPr>
+          <w:lang w:val="en-US" w:eastAsia="zh-CN" w:bidi="hi-IN"/>
+        </w:rPr>
+      </w:r>
+    </w:p>
+    <w:p>
+      <w:pPr>
+        <w:pStyle w:val="Normal"/>
+        <w:bidi w:val="0"/>
+        <w:jc w:val="left"/>
+        <w:rPr>
+          <w:lang w:val="en-US" w:eastAsia="zh-CN" w:bidi="hi-IN"/>
+        </w:rPr>
+      </w:pPr>
+      <w:r>
+        <w:rPr>
+          <w:lang w:val="en-US" w:eastAsia="zh-CN" w:bidi="hi-IN"/>
+        </w:rPr>
+      </w:r>
+    </w:p>
+    <w:p>
+      <w:pPr>
+        <w:pStyle w:val="Normal"/>
+        <w:bidi w:val="0"/>
+        <w:jc w:val="left"/>
+        <w:rPr>
+          <w:lang w:val="en-US" w:eastAsia="zh-CN" w:bidi="hi-IN"/>
+        </w:rPr>
+      </w:pPr>
+      <w:r>
+        <w:rPr>
+          <w:lang w:val="en-US" w:eastAsia="zh-CN" w:bidi="hi-IN"/>
+        </w:rPr>
+      </w:r>
+    </w:p>
+    <w:p>
+      <w:pPr>
+        <w:pStyle w:val="Normal"/>
+        <w:bidi w:val="0"/>
+        <w:jc w:val="left"/>
+        <w:rPr>
+          <w:lang w:val="en-US" w:eastAsia="zh-CN" w:bidi="hi-IN"/>
+        </w:rPr>
+      </w:pPr>
+      <w:r>
+        <w:rPr>
+          <w:rFonts w:ascii="Arial" w:hAnsi="Arial"/>
+          <w:sz w:val="20"/>
+          <w:szCs w:val="20"/>
+          <w:lang w:val="en-US" w:eastAsia="zh-CN" w:bidi="hi-IN"/>
+        </w:rPr>
+        <w:t>3. See automatically generated C code from source-code.</w:t>
+      </w:r>
+    </w:p>
+    <w:p>
+      <w:pPr>
+        <w:pStyle w:val="Normal"/>
+        <w:bidi w:val="0"/>
+        <w:jc w:val="left"/>
+        <w:rPr>
+          <w:sz w:val="20"/>
+          <w:szCs w:val="20"/>
+          <w:lang w:val="en-US" w:eastAsia="zh-CN" w:bidi="hi-IN"/>
+        </w:rPr>
+      </w:pPr>
+      <w:r>
+        <w:rPr>
+          <w:sz w:val="20"/>
+          <w:szCs w:val="20"/>
+          <w:lang w:val="en-US" w:eastAsia="zh-CN" w:bidi="hi-IN"/>
+        </w:rPr>
       </w:r>
     </w:p>
     <w:p>
@@ -10776,12 +12281,7 @@
         </w:rPr>
       </w:pPr>
       <w:r>
-        <w:rPr>
-          <w:lang w:val="en-US" w:eastAsia="zh-CN" w:bidi="hi-IN"/>
-        </w:rPr>
-      </w:r>
-      <w:r>
-        <w:br w:type="page"/>
+        <w:rPr/>
       </w:r>
     </w:p>
     <w:p>
@@ -12333,24 +13833,188 @@
       </w:pPr>
       <w:r>
         <w:rPr>
+          <w:rFonts w:ascii="Arial" w:hAnsi="Arial"/>
+          <w:sz w:val="21"/>
+          <w:szCs w:val="21"/>
+          <w:lang w:val="en-US" w:eastAsia="zh-CN" w:bidi="hi-IN"/>
+        </w:rPr>
+      </w:r>
+    </w:p>
+    <w:p>
+      <w:pPr>
+        <w:pStyle w:val="Normal"/>
+        <w:bidi w:val="0"/>
+        <w:jc w:val="left"/>
+        <w:rPr>
+          <w:rFonts w:ascii="Courier New" w:hAnsi="Courier New"/>
+        </w:rPr>
+      </w:pPr>
+      <w:r>
+        <w:rPr>
+          <w:rFonts w:ascii="Courier New" w:hAnsi="Courier New"/>
+        </w:rPr>
+        <w:t>include “this.h”</w:t>
+      </w:r>
+    </w:p>
+    <w:p>
+      <w:pPr>
+        <w:pStyle w:val="Normal"/>
+        <w:bidi w:val="0"/>
+        <w:jc w:val="left"/>
+        <w:rPr>
+          <w:rFonts w:ascii="Courier New" w:hAnsi="Courier New"/>
+        </w:rPr>
+      </w:pPr>
+      <w:r>
+        <w:rPr/>
+      </w:r>
+    </w:p>
+    <w:p>
+      <w:pPr>
+        <w:pStyle w:val="Normal"/>
+        <w:bidi w:val="0"/>
+        <w:jc w:val="left"/>
+        <w:rPr>
+          <w:rFonts w:ascii="Courier New" w:hAnsi="Courier New"/>
+          <w:lang w:val="en-US" w:eastAsia="zh-CN" w:bidi="hi-IN"/>
+        </w:rPr>
+      </w:pPr>
+      <w:r>
+        <w:rPr>
+          <w:rFonts w:ascii="Courier New" w:hAnsi="Courier New"/>
+          <w:lang w:val="en-US" w:eastAsia="zh-CN" w:bidi="hi-IN"/>
+        </w:rPr>
+      </w:r>
+    </w:p>
+    <w:p>
+      <w:pPr>
+        <w:pStyle w:val="Normal"/>
+        <w:bidi w:val="0"/>
+        <w:jc w:val="left"/>
+        <w:rPr>
+          <w:lang w:val="en-US" w:eastAsia="zh-CN" w:bidi="hi-IN"/>
+        </w:rPr>
+      </w:pPr>
+      <w:r>
+        <w:rPr>
+          <w:rFonts w:ascii="Arial" w:hAnsi="Arial"/>
           <w:b/>
           <w:bCs/>
-          <w:sz w:val="18"/>
-          <w:szCs w:val="18"/>
-        </w:rPr>
-      </w:r>
-    </w:p>
-    <w:p>
-      <w:pPr>
-        <w:pStyle w:val="Normal"/>
-        <w:bidi w:val="0"/>
-        <w:jc w:val="left"/>
+          <w:lang w:val="en-US" w:eastAsia="zh-CN" w:bidi="hi-IN"/>
+        </w:rPr>
+        <w:t>Call C native functions</w:t>
+      </w:r>
+    </w:p>
+    <w:p>
+      <w:pPr>
+        <w:pStyle w:val="Normal"/>
+        <w:bidi w:val="0"/>
+        <w:jc w:val="left"/>
+        <w:rPr>
+          <w:lang w:val="en-US" w:eastAsia="zh-CN" w:bidi="hi-IN"/>
+        </w:rPr>
+      </w:pPr>
+      <w:r>
         <w:rPr>
           <w:rFonts w:ascii="Arial" w:hAnsi="Arial"/>
           <w:sz w:val="21"/>
           <w:szCs w:val="21"/>
           <w:lang w:val="en-US" w:eastAsia="zh-CN" w:bidi="hi-IN"/>
         </w:rPr>
+        <w:t>Call native C functions without changing anything.</w:t>
+      </w:r>
+    </w:p>
+    <w:p>
+      <w:pPr>
+        <w:pStyle w:val="Normal"/>
+        <w:bidi w:val="0"/>
+        <w:jc w:val="left"/>
+        <w:rPr>
+          <w:lang w:val="en-US" w:eastAsia="zh-CN" w:bidi="hi-IN"/>
+        </w:rPr>
+      </w:pPr>
+      <w:r>
+        <w:rPr/>
+      </w:r>
+    </w:p>
+    <w:p>
+      <w:pPr>
+        <w:pStyle w:val="Normal"/>
+        <w:bidi w:val="0"/>
+        <w:jc w:val="left"/>
+        <w:rPr>
+          <w:lang w:val="en-US" w:eastAsia="zh-CN" w:bidi="hi-IN"/>
+        </w:rPr>
+      </w:pPr>
+      <w:r>
+        <w:rPr>
+          <w:rFonts w:ascii="Courier New" w:hAnsi="Courier New"/>
+          <w:lang w:val="en-US" w:eastAsia="zh-CN" w:bidi="hi-IN"/>
+        </w:rPr>
+        <w:t>system(“ls”)</w:t>
+      </w:r>
+    </w:p>
+    <w:p>
+      <w:pPr>
+        <w:pStyle w:val="Normal"/>
+        <w:bidi w:val="0"/>
+        <w:jc w:val="left"/>
+        <w:rPr>
+          <w:lang w:val="en-US" w:eastAsia="zh-CN" w:bidi="hi-IN"/>
+        </w:rPr>
+      </w:pPr>
+      <w:r>
+        <w:rPr>
+          <w:rFonts w:ascii="Courier New" w:hAnsi="Courier New"/>
+          <w:lang w:val="en-US" w:eastAsia="zh-CN" w:bidi="hi-IN"/>
+        </w:rPr>
+        <w:t>system(“pause”)</w:t>
+      </w:r>
+    </w:p>
+    <w:p>
+      <w:pPr>
+        <w:pStyle w:val="Normal"/>
+        <w:bidi w:val="0"/>
+        <w:jc w:val="left"/>
+        <w:rPr>
+          <w:lang w:val="en-US" w:eastAsia="zh-CN" w:bidi="hi-IN"/>
+        </w:rPr>
+      </w:pPr>
+      <w:r>
+        <w:rPr>
+          <w:rFonts w:ascii="Courier New" w:hAnsi="Courier New"/>
+          <w:lang w:val="en-US" w:eastAsia="zh-CN" w:bidi="hi-IN"/>
+        </w:rPr>
+        <w:t>system(“free -h”)</w:t>
+      </w:r>
+    </w:p>
+    <w:p>
+      <w:pPr>
+        <w:pStyle w:val="Normal"/>
+        <w:bidi w:val="0"/>
+        <w:jc w:val="left"/>
+        <w:rPr>
+          <w:lang w:val="en-US" w:eastAsia="zh-CN" w:bidi="hi-IN"/>
+        </w:rPr>
+      </w:pPr>
+      <w:r>
+        <w:rPr>
+          <w:rFonts w:ascii="Arial" w:hAnsi="Arial"/>
+          <w:b/>
+          <w:bCs/>
+          <w:lang w:val="en-US" w:eastAsia="zh-CN" w:bidi="hi-IN"/>
+        </w:rPr>
+        <w:t>Create structures</w:t>
+      </w:r>
+    </w:p>
+    <w:p>
+      <w:pPr>
+        <w:pStyle w:val="Normal"/>
+        <w:bidi w:val="0"/>
+        <w:jc w:val="left"/>
+        <w:rPr>
+          <w:lang w:val="en-US" w:eastAsia="zh-CN" w:bidi="hi-IN"/>
+        </w:rPr>
       </w:pPr>
       <w:r>
         <w:rPr>
@@ -12359,75 +14023,197 @@
           <w:szCs w:val="21"/>
           <w:lang w:val="en-US" w:eastAsia="zh-CN" w:bidi="hi-IN"/>
         </w:rPr>
-      </w:r>
-    </w:p>
-    <w:p>
-      <w:pPr>
-        <w:pStyle w:val="Normal"/>
-        <w:bidi w:val="0"/>
-        <w:jc w:val="left"/>
-        <w:rPr>
-          <w:rFonts w:ascii="Courier New" w:hAnsi="Courier New"/>
-        </w:rPr>
-      </w:pPr>
-      <w:r>
-        <w:rPr>
-          <w:rFonts w:ascii="Courier New" w:hAnsi="Courier New"/>
-        </w:rPr>
-        <w:t>include “this.h”</w:t>
-      </w:r>
-    </w:p>
-    <w:p>
-      <w:pPr>
-        <w:pStyle w:val="Normal"/>
-        <w:bidi w:val="0"/>
-        <w:jc w:val="left"/>
-        <w:rPr>
-          <w:rFonts w:ascii="Courier New" w:hAnsi="Courier New"/>
-          <w:lang w:val="en-US" w:eastAsia="zh-CN" w:bidi="hi-IN"/>
-        </w:rPr>
-      </w:pPr>
-      <w:r>
-        <w:rPr>
-          <w:rFonts w:ascii="Courier New" w:hAnsi="Courier New"/>
-          <w:lang w:val="en-US" w:eastAsia="zh-CN" w:bidi="hi-IN"/>
-        </w:rPr>
-      </w:r>
-    </w:p>
-    <w:p>
-      <w:pPr>
-        <w:pStyle w:val="Normal"/>
-        <w:bidi w:val="0"/>
-        <w:jc w:val="left"/>
-        <w:rPr>
-          <w:rFonts w:ascii="Courier New" w:hAnsi="Courier New"/>
-          <w:lang w:val="en-US" w:eastAsia="zh-CN" w:bidi="hi-IN"/>
-        </w:rPr>
-      </w:pPr>
-      <w:r>
-        <w:rPr>
-          <w:rFonts w:ascii="Courier New" w:hAnsi="Courier New"/>
-          <w:lang w:val="en-US" w:eastAsia="zh-CN" w:bidi="hi-IN"/>
-        </w:rPr>
-      </w:r>
-    </w:p>
-    <w:p>
-      <w:pPr>
-        <w:pStyle w:val="Normal"/>
-        <w:bidi w:val="0"/>
-        <w:jc w:val="left"/>
-        <w:rPr>
-          <w:lang w:val="en-US" w:eastAsia="zh-CN" w:bidi="hi-IN"/>
-        </w:rPr>
-      </w:pPr>
-      <w:r>
-        <w:rPr>
-          <w:rFonts w:ascii="Arial" w:hAnsi="Arial"/>
+        <w:t>Create pseudo-classes, then you can</w:t>
+      </w:r>
+    </w:p>
+    <w:p>
+      <w:pPr>
+        <w:pStyle w:val="Normal"/>
+        <w:bidi w:val="0"/>
+        <w:jc w:val="left"/>
+        <w:rPr>
+          <w:lang w:val="en-US" w:eastAsia="zh-CN" w:bidi="hi-IN"/>
+        </w:rPr>
+      </w:pPr>
+      <w:r>
+        <w:rPr>
+          <w:rFonts w:ascii="Arial" w:hAnsi="Arial"/>
+          <w:sz w:val="21"/>
+          <w:szCs w:val="21"/>
+          <w:lang w:val="en-US" w:eastAsia="zh-CN" w:bidi="hi-IN"/>
+        </w:rPr>
+        <w:t>create pseudo-objects from them.</w:t>
+      </w:r>
+    </w:p>
+    <w:p>
+      <w:pPr>
+        <w:pStyle w:val="Normal"/>
+        <w:bidi w:val="0"/>
+        <w:jc w:val="left"/>
+        <w:rPr>
+          <w:rFonts w:ascii="Arial" w:hAnsi="Arial"/>
+          <w:sz w:val="21"/>
+          <w:szCs w:val="21"/>
+          <w:lang w:val="en-US" w:eastAsia="zh-CN" w:bidi="hi-IN"/>
+        </w:rPr>
+      </w:pPr>
+      <w:r>
+        <w:rPr>
+          <w:rFonts w:ascii="Arial" w:hAnsi="Arial"/>
+          <w:sz w:val="21"/>
+          <w:szCs w:val="21"/>
+          <w:lang w:val="en-US" w:eastAsia="zh-CN" w:bidi="hi-IN"/>
+        </w:rPr>
+      </w:r>
+    </w:p>
+    <w:p>
+      <w:pPr>
+        <w:pStyle w:val="Normal"/>
+        <w:bidi w:val="0"/>
+        <w:jc w:val="left"/>
+        <w:rPr>
+          <w:lang w:val="en-US" w:eastAsia="zh-CN" w:bidi="hi-IN"/>
+        </w:rPr>
+      </w:pPr>
+      <w:r>
+        <w:rPr>
+          <w:rFonts w:ascii="Arial" w:hAnsi="Arial"/>
+          <w:sz w:val="21"/>
+          <w:szCs w:val="21"/>
+          <w:lang w:val="en-US" w:eastAsia="zh-CN" w:bidi="hi-IN"/>
+        </w:rPr>
+        <w:t>A. Here we are creating the structure</w:t>
+      </w:r>
+    </w:p>
+    <w:p>
+      <w:pPr>
+        <w:pStyle w:val="Normal"/>
+        <w:bidi w:val="0"/>
+        <w:jc w:val="left"/>
+        <w:rPr>
+          <w:lang w:val="en-US" w:eastAsia="zh-CN" w:bidi="hi-IN"/>
+        </w:rPr>
+      </w:pPr>
+      <w:r>
+        <w:rPr>
+          <w:rFonts w:ascii="Courier New" w:hAnsi="Courier New"/>
+          <w:i/>
+          <w:iCs/>
+          <w:lang w:val="en-US" w:eastAsia="zh-CN" w:bidi="hi-IN"/>
+        </w:rPr>
+        <w:t>struct</w:t>
+      </w:r>
+      <w:r>
+        <w:rPr>
+          <w:rFonts w:ascii="Courier New" w:hAnsi="Courier New"/>
+          <w:lang w:val="en-US" w:eastAsia="zh-CN" w:bidi="hi-IN"/>
+        </w:rPr>
+        <w:t xml:space="preserve"> </w:t>
+      </w:r>
+      <w:r>
+        <w:rPr>
+          <w:rFonts w:ascii="Courier New" w:hAnsi="Courier New"/>
           <w:b/>
           <w:bCs/>
           <w:lang w:val="en-US" w:eastAsia="zh-CN" w:bidi="hi-IN"/>
         </w:rPr>
-        <w:t>Call C native functions</w:t>
+        <w:t>Vehicle</w:t>
+      </w:r>
+      <w:r>
+        <w:rPr>
+          <w:rFonts w:ascii="Courier New" w:hAnsi="Courier New"/>
+          <w:lang w:val="en-US" w:eastAsia="zh-CN" w:bidi="hi-IN"/>
+        </w:rPr>
+        <w:t xml:space="preserve"> do</w:t>
+      </w:r>
+    </w:p>
+    <w:p>
+      <w:pPr>
+        <w:pStyle w:val="Normal"/>
+        <w:bidi w:val="0"/>
+        <w:jc w:val="left"/>
+        <w:rPr>
+          <w:lang w:val="en-US" w:eastAsia="zh-CN" w:bidi="hi-IN"/>
+        </w:rPr>
+      </w:pPr>
+      <w:r>
+        <w:rPr>
+          <w:rFonts w:ascii="Courier New" w:hAnsi="Courier New"/>
+          <w:lang w:val="en-US" w:eastAsia="zh-CN" w:bidi="hi-IN"/>
+        </w:rPr>
+        <w:tab/>
+        <w:t>float weight = null</w:t>
+      </w:r>
+    </w:p>
+    <w:p>
+      <w:pPr>
+        <w:pStyle w:val="Normal"/>
+        <w:bidi w:val="0"/>
+        <w:jc w:val="left"/>
+        <w:rPr>
+          <w:lang w:val="en-US" w:eastAsia="zh-CN" w:bidi="hi-IN"/>
+        </w:rPr>
+      </w:pPr>
+      <w:r>
+        <w:rPr>
+          <w:rFonts w:ascii="Courier New" w:hAnsi="Courier New"/>
+          <w:lang w:val="en-US" w:eastAsia="zh-CN" w:bidi="hi-IN"/>
+        </w:rPr>
+        <w:tab/>
+        <w:t>int year = null</w:t>
+      </w:r>
+    </w:p>
+    <w:p>
+      <w:pPr>
+        <w:pStyle w:val="Normal"/>
+        <w:bidi w:val="0"/>
+        <w:jc w:val="left"/>
+        <w:rPr>
+          <w:lang w:val="en-US" w:eastAsia="zh-CN" w:bidi="hi-IN"/>
+        </w:rPr>
+      </w:pPr>
+      <w:r>
+        <w:rPr>
+          <w:rFonts w:ascii="Courier New" w:hAnsi="Courier New"/>
+          <w:lang w:val="en-US" w:eastAsia="zh-CN" w:bidi="hi-IN"/>
+        </w:rPr>
+        <w:tab/>
+        <w:t>String model[32] = null</w:t>
+      </w:r>
+    </w:p>
+    <w:p>
+      <w:pPr>
+        <w:pStyle w:val="Normal"/>
+        <w:bidi w:val="0"/>
+        <w:jc w:val="left"/>
+        <w:rPr>
+          <w:lang w:val="en-US" w:eastAsia="zh-CN" w:bidi="hi-IN"/>
+        </w:rPr>
+      </w:pPr>
+      <w:r>
+        <w:rPr>
+          <w:rFonts w:ascii="Courier New" w:hAnsi="Courier New"/>
+          <w:lang w:val="en-US" w:eastAsia="zh-CN" w:bidi="hi-IN"/>
+        </w:rPr>
+        <w:tab/>
+        <w:t>bool isRunning = null</w:t>
+      </w:r>
+    </w:p>
+    <w:p>
+      <w:pPr>
+        <w:pStyle w:val="Normal"/>
+        <w:bidi w:val="0"/>
+        <w:jc w:val="left"/>
+        <w:rPr>
+          <w:lang w:val="en-US" w:eastAsia="zh-CN" w:bidi="hi-IN"/>
+        </w:rPr>
+      </w:pPr>
+      <w:r>
+        <w:rPr>
+          <w:rFonts w:ascii="Courier New" w:hAnsi="Courier New"/>
+          <w:lang w:val="en-US" w:eastAsia="zh-CN" w:bidi="hi-IN"/>
+        </w:rPr>
+        <w:t>endstruct</w:t>
       </w:r>
     </w:p>
     <w:p>
@@ -12446,241 +14232,159 @@
           <w:szCs w:val="21"/>
           <w:lang w:val="en-US" w:eastAsia="zh-CN" w:bidi="hi-IN"/>
         </w:rPr>
-        <w:t>Call native C functions without changing anything.</w:t>
-      </w:r>
-    </w:p>
-    <w:p>
-      <w:pPr>
-        <w:pStyle w:val="Normal"/>
-        <w:bidi w:val="0"/>
-        <w:jc w:val="left"/>
+        <w:t>B. Now, creating the pseudo-objects</w:t>
+      </w:r>
+    </w:p>
+    <w:p>
+      <w:pPr>
+        <w:pStyle w:val="Normal"/>
+        <w:bidi w:val="0"/>
+        <w:jc w:val="left"/>
+        <w:rPr>
+          <w:lang w:val="en-US" w:eastAsia="zh-CN" w:bidi="hi-IN"/>
+        </w:rPr>
+      </w:pPr>
+      <w:r>
+        <w:rPr>
+          <w:rFonts w:ascii="Courier New" w:hAnsi="Courier New"/>
+          <w:lang w:val="en-US" w:eastAsia="zh-CN" w:bidi="hi-IN"/>
+        </w:rPr>
+        <w:t xml:space="preserve">Vehicle </w:t>
+      </w:r>
+      <w:r>
+        <w:rPr>
+          <w:rFonts w:ascii="Courier New" w:hAnsi="Courier New"/>
+          <w:b/>
+          <w:bCs/>
+          <w:lang w:val="en-US" w:eastAsia="zh-CN" w:bidi="hi-IN"/>
+        </w:rPr>
+        <w:t>toyota</w:t>
+      </w:r>
+      <w:r>
+        <w:rPr>
+          <w:rFonts w:ascii="Courier New" w:hAnsi="Courier New"/>
+          <w:lang w:val="en-US" w:eastAsia="zh-CN" w:bidi="hi-IN"/>
+        </w:rPr>
+        <w:t xml:space="preserve"> = null</w:t>
+      </w:r>
+    </w:p>
+    <w:p>
+      <w:pPr>
+        <w:pStyle w:val="Normal"/>
+        <w:bidi w:val="0"/>
+        <w:jc w:val="left"/>
+        <w:rPr>
+          <w:lang w:val="en-US" w:eastAsia="zh-CN" w:bidi="hi-IN"/>
+        </w:rPr>
+      </w:pPr>
+      <w:r>
+        <w:rPr>
+          <w:rFonts w:ascii="Courier New" w:hAnsi="Courier New"/>
+          <w:lang w:val="en-US" w:eastAsia="zh-CN" w:bidi="hi-IN"/>
+        </w:rPr>
+        <w:t xml:space="preserve">Vehicle </w:t>
+      </w:r>
+      <w:r>
+        <w:rPr>
+          <w:rFonts w:ascii="Courier New" w:hAnsi="Courier New"/>
+          <w:b/>
+          <w:bCs/>
+          <w:lang w:val="en-US" w:eastAsia="zh-CN" w:bidi="hi-IN"/>
+        </w:rPr>
+        <w:t>mitsubishi</w:t>
+      </w:r>
+      <w:r>
+        <w:rPr>
+          <w:rFonts w:ascii="Courier New" w:hAnsi="Courier New"/>
+          <w:lang w:val="en-US" w:eastAsia="zh-CN" w:bidi="hi-IN"/>
+        </w:rPr>
+        <w:t xml:space="preserve"> = null</w:t>
+      </w:r>
+    </w:p>
+    <w:p>
+      <w:pPr>
+        <w:pStyle w:val="Normal"/>
+        <w:bidi w:val="0"/>
+        <w:jc w:val="left"/>
+        <w:rPr>
+          <w:lang w:val="en-US" w:eastAsia="zh-CN" w:bidi="hi-IN"/>
+        </w:rPr>
+      </w:pPr>
+      <w:r>
+        <w:rPr>
+          <w:lang w:val="en-US" w:eastAsia="zh-CN" w:bidi="hi-IN"/>
+        </w:rPr>
+      </w:r>
+    </w:p>
+    <w:p>
+      <w:pPr>
+        <w:pStyle w:val="Normal"/>
+        <w:bidi w:val="0"/>
+        <w:jc w:val="left"/>
+        <w:rPr>
+          <w:lang w:val="en-US" w:eastAsia="zh-CN" w:bidi="hi-IN"/>
+        </w:rPr>
+      </w:pPr>
+      <w:r>
+        <w:rPr>
+          <w:lang w:val="en-US" w:eastAsia="zh-CN" w:bidi="hi-IN"/>
+        </w:rPr>
+      </w:r>
+    </w:p>
+    <w:p>
+      <w:pPr>
+        <w:pStyle w:val="Normal"/>
+        <w:bidi w:val="0"/>
+        <w:jc w:val="left"/>
+        <w:rPr>
+          <w:lang w:val="en-US" w:eastAsia="zh-CN" w:bidi="hi-IN"/>
+        </w:rPr>
+      </w:pPr>
+      <w:r>
         <w:rPr>
           <w:rFonts w:ascii="Arial" w:hAnsi="Arial"/>
           <w:sz w:val="21"/>
           <w:szCs w:val="21"/>
           <w:lang w:val="en-US" w:eastAsia="zh-CN" w:bidi="hi-IN"/>
         </w:rPr>
-      </w:pPr>
-      <w:r>
-        <w:rPr>
-          <w:rFonts w:ascii="Arial" w:hAnsi="Arial"/>
-          <w:sz w:val="21"/>
-          <w:szCs w:val="21"/>
-          <w:lang w:val="en-US" w:eastAsia="zh-CN" w:bidi="hi-IN"/>
-        </w:rPr>
-      </w:r>
-    </w:p>
-    <w:p>
-      <w:pPr>
-        <w:pStyle w:val="Normal"/>
-        <w:bidi w:val="0"/>
-        <w:jc w:val="left"/>
-        <w:rPr>
-          <w:rFonts w:ascii="Arial" w:hAnsi="Arial"/>
-          <w:sz w:val="21"/>
-          <w:szCs w:val="21"/>
-          <w:lang w:val="en-US" w:eastAsia="zh-CN" w:bidi="hi-IN"/>
-        </w:rPr>
-      </w:pPr>
-      <w:r>
-        <w:rPr>
-          <w:rFonts w:ascii="Arial" w:hAnsi="Arial"/>
-          <w:sz w:val="21"/>
-          <w:szCs w:val="21"/>
-          <w:lang w:val="en-US" w:eastAsia="zh-CN" w:bidi="hi-IN"/>
-        </w:rPr>
-      </w:r>
-    </w:p>
-    <w:p>
-      <w:pPr>
-        <w:pStyle w:val="Normal"/>
-        <w:bidi w:val="0"/>
-        <w:jc w:val="left"/>
-        <w:rPr>
-          <w:lang w:val="en-US" w:eastAsia="zh-CN" w:bidi="hi-IN"/>
-        </w:rPr>
-      </w:pPr>
-      <w:r>
-        <w:rPr>
-          <w:rFonts w:ascii="Courier New" w:hAnsi="Courier New"/>
-          <w:lang w:val="en-US" w:eastAsia="zh-CN" w:bidi="hi-IN"/>
-        </w:rPr>
-        <w:t>system(“ls”)</w:t>
-      </w:r>
-    </w:p>
-    <w:p>
-      <w:pPr>
-        <w:pStyle w:val="Normal"/>
-        <w:bidi w:val="0"/>
-        <w:jc w:val="left"/>
-        <w:rPr>
-          <w:lang w:val="en-US" w:eastAsia="zh-CN" w:bidi="hi-IN"/>
-        </w:rPr>
-      </w:pPr>
-      <w:r>
-        <w:rPr>
-          <w:rFonts w:ascii="Courier New" w:hAnsi="Courier New"/>
-          <w:lang w:val="en-US" w:eastAsia="zh-CN" w:bidi="hi-IN"/>
-        </w:rPr>
-        <w:t>system(“pause”)</w:t>
-      </w:r>
-    </w:p>
-    <w:p>
-      <w:pPr>
-        <w:pStyle w:val="Normal"/>
-        <w:bidi w:val="0"/>
-        <w:jc w:val="left"/>
-        <w:rPr>
-          <w:lang w:val="en-US" w:eastAsia="zh-CN" w:bidi="hi-IN"/>
-        </w:rPr>
-      </w:pPr>
-      <w:r>
-        <w:rPr>
-          <w:rFonts w:ascii="Courier New" w:hAnsi="Courier New"/>
-          <w:lang w:val="en-US" w:eastAsia="zh-CN" w:bidi="hi-IN"/>
-        </w:rPr>
-        <w:t>system(“free -h”)</w:t>
-      </w:r>
-    </w:p>
-    <w:p>
-      <w:pPr>
-        <w:pStyle w:val="Normal"/>
-        <w:bidi w:val="0"/>
-        <w:jc w:val="left"/>
-        <w:rPr>
-          <w:rFonts w:ascii="Courier New" w:hAnsi="Courier New"/>
-          <w:lang w:val="en-US" w:eastAsia="zh-CN" w:bidi="hi-IN"/>
-        </w:rPr>
-      </w:pPr>
-      <w:r>
-        <w:rPr>
-          <w:rFonts w:ascii="Courier New" w:hAnsi="Courier New"/>
-          <w:lang w:val="en-US" w:eastAsia="zh-CN" w:bidi="hi-IN"/>
-        </w:rPr>
-      </w:r>
-    </w:p>
-    <w:p>
-      <w:pPr>
-        <w:pStyle w:val="Normal"/>
-        <w:bidi w:val="0"/>
-        <w:jc w:val="left"/>
-        <w:rPr>
-          <w:lang w:val="en-US" w:eastAsia="zh-CN" w:bidi="hi-IN"/>
-        </w:rPr>
-      </w:pPr>
-      <w:r>
-        <w:rPr>
-          <w:rFonts w:ascii="Arial" w:hAnsi="Arial"/>
+        <w:t>C1. Next, acessing Toyota pseudo-object</w:t>
+      </w:r>
+    </w:p>
+    <w:p>
+      <w:pPr>
+        <w:pStyle w:val="Normal"/>
+        <w:bidi w:val="0"/>
+        <w:jc w:val="left"/>
+        <w:rPr>
+          <w:lang w:val="en-US" w:eastAsia="zh-CN" w:bidi="hi-IN"/>
+        </w:rPr>
+      </w:pPr>
+      <w:r>
+        <w:rPr>
+          <w:rFonts w:ascii="Courier New" w:hAnsi="Courier New"/>
           <w:b/>
           <w:bCs/>
           <w:lang w:val="en-US" w:eastAsia="zh-CN" w:bidi="hi-IN"/>
         </w:rPr>
-        <w:t>Create structures</w:t>
-      </w:r>
-    </w:p>
-    <w:p>
-      <w:pPr>
-        <w:pStyle w:val="Normal"/>
-        <w:bidi w:val="0"/>
-        <w:jc w:val="left"/>
-        <w:rPr>
-          <w:lang w:val="en-US" w:eastAsia="zh-CN" w:bidi="hi-IN"/>
-        </w:rPr>
-      </w:pPr>
-      <w:r>
-        <w:rPr>
-          <w:rFonts w:ascii="Arial" w:hAnsi="Arial"/>
-          <w:sz w:val="21"/>
-          <w:szCs w:val="21"/>
-          <w:lang w:val="en-US" w:eastAsia="zh-CN" w:bidi="hi-IN"/>
-        </w:rPr>
-        <w:t>Create pseudo-classes, then you can</w:t>
-      </w:r>
-    </w:p>
-    <w:p>
-      <w:pPr>
-        <w:pStyle w:val="Normal"/>
-        <w:bidi w:val="0"/>
-        <w:jc w:val="left"/>
-        <w:rPr>
-          <w:lang w:val="en-US" w:eastAsia="zh-CN" w:bidi="hi-IN"/>
-        </w:rPr>
-      </w:pPr>
-      <w:r>
-        <w:rPr>
-          <w:rFonts w:ascii="Arial" w:hAnsi="Arial"/>
-          <w:sz w:val="21"/>
-          <w:szCs w:val="21"/>
-          <w:lang w:val="en-US" w:eastAsia="zh-CN" w:bidi="hi-IN"/>
-        </w:rPr>
-        <w:t>create pseudo-objects from them.</w:t>
-      </w:r>
-    </w:p>
-    <w:p>
-      <w:pPr>
-        <w:pStyle w:val="Normal"/>
-        <w:bidi w:val="0"/>
-        <w:jc w:val="left"/>
-        <w:rPr>
-          <w:rFonts w:ascii="Arial" w:hAnsi="Arial"/>
-          <w:sz w:val="21"/>
-          <w:szCs w:val="21"/>
-          <w:lang w:val="en-US" w:eastAsia="zh-CN" w:bidi="hi-IN"/>
-        </w:rPr>
-      </w:pPr>
-      <w:r>
-        <w:rPr>
-          <w:rFonts w:ascii="Arial" w:hAnsi="Arial"/>
-          <w:sz w:val="21"/>
-          <w:szCs w:val="21"/>
-          <w:lang w:val="en-US" w:eastAsia="zh-CN" w:bidi="hi-IN"/>
-        </w:rPr>
-      </w:r>
-    </w:p>
-    <w:p>
-      <w:pPr>
-        <w:pStyle w:val="Normal"/>
-        <w:bidi w:val="0"/>
-        <w:jc w:val="left"/>
-        <w:rPr>
-          <w:lang w:val="en-US" w:eastAsia="zh-CN" w:bidi="hi-IN"/>
-        </w:rPr>
-      </w:pPr>
-      <w:r>
-        <w:rPr>
-          <w:rFonts w:ascii="Arial" w:hAnsi="Arial"/>
-          <w:sz w:val="21"/>
-          <w:szCs w:val="21"/>
-          <w:lang w:val="en-US" w:eastAsia="zh-CN" w:bidi="hi-IN"/>
-        </w:rPr>
-        <w:t>A. Here we are creating the structure</w:t>
-      </w:r>
-    </w:p>
-    <w:p>
-      <w:pPr>
-        <w:pStyle w:val="Normal"/>
-        <w:bidi w:val="0"/>
-        <w:jc w:val="left"/>
-        <w:rPr>
-          <w:lang w:val="en-US" w:eastAsia="zh-CN" w:bidi="hi-IN"/>
-        </w:rPr>
-      </w:pPr>
-      <w:r>
-        <w:rPr>
-          <w:rFonts w:ascii="Courier New" w:hAnsi="Courier New"/>
-          <w:i/>
-          <w:iCs/>
-          <w:lang w:val="en-US" w:eastAsia="zh-CN" w:bidi="hi-IN"/>
-        </w:rPr>
-        <w:t>struct</w:t>
-      </w:r>
-      <w:r>
-        <w:rPr>
-          <w:rFonts w:ascii="Courier New" w:hAnsi="Courier New"/>
-          <w:lang w:val="en-US" w:eastAsia="zh-CN" w:bidi="hi-IN"/>
-        </w:rPr>
-        <w:t xml:space="preserve"> </w:t>
-      </w:r>
+        <w:t>toyota</w:t>
+      </w:r>
+      <w:r>
+        <w:rPr>
+          <w:rFonts w:ascii="Courier New" w:hAnsi="Courier New"/>
+          <w:lang w:val="en-US" w:eastAsia="zh-CN" w:bidi="hi-IN"/>
+        </w:rPr>
+        <w:t>.weight = 1.2</w:t>
+      </w:r>
+    </w:p>
+    <w:p>
+      <w:pPr>
+        <w:pStyle w:val="Normal"/>
+        <w:bidi w:val="0"/>
+        <w:jc w:val="left"/>
+        <w:rPr>
+          <w:lang w:val="en-US" w:eastAsia="zh-CN" w:bidi="hi-IN"/>
+        </w:rPr>
+      </w:pPr>
       <w:r>
         <w:rPr>
           <w:rFonts w:ascii="Courier New" w:hAnsi="Courier New"/>
@@ -12688,140 +14392,25 @@
           <w:bCs/>
           <w:lang w:val="en-US" w:eastAsia="zh-CN" w:bidi="hi-IN"/>
         </w:rPr>
-        <w:t>Vehicle</w:t>
-      </w:r>
-      <w:r>
-        <w:rPr>
-          <w:rFonts w:ascii="Courier New" w:hAnsi="Courier New"/>
-          <w:lang w:val="en-US" w:eastAsia="zh-CN" w:bidi="hi-IN"/>
-        </w:rPr>
-        <w:t xml:space="preserve"> do</w:t>
-      </w:r>
-    </w:p>
-    <w:p>
-      <w:pPr>
-        <w:pStyle w:val="Normal"/>
-        <w:bidi w:val="0"/>
-        <w:jc w:val="left"/>
-        <w:rPr>
-          <w:lang w:val="en-US" w:eastAsia="zh-CN" w:bidi="hi-IN"/>
-        </w:rPr>
-      </w:pPr>
-      <w:r>
-        <w:rPr>
-          <w:rFonts w:ascii="Courier New" w:hAnsi="Courier New"/>
-          <w:lang w:val="en-US" w:eastAsia="zh-CN" w:bidi="hi-IN"/>
-        </w:rPr>
-        <w:tab/>
-        <w:t>float weight = null</w:t>
-      </w:r>
-    </w:p>
-    <w:p>
-      <w:pPr>
-        <w:pStyle w:val="Normal"/>
-        <w:bidi w:val="0"/>
-        <w:jc w:val="left"/>
-        <w:rPr>
-          <w:lang w:val="en-US" w:eastAsia="zh-CN" w:bidi="hi-IN"/>
-        </w:rPr>
-      </w:pPr>
-      <w:r>
-        <w:rPr>
-          <w:rFonts w:ascii="Courier New" w:hAnsi="Courier New"/>
-          <w:lang w:val="en-US" w:eastAsia="zh-CN" w:bidi="hi-IN"/>
-        </w:rPr>
-        <w:tab/>
-        <w:t>int year = null</w:t>
-      </w:r>
-    </w:p>
-    <w:p>
-      <w:pPr>
-        <w:pStyle w:val="Normal"/>
-        <w:bidi w:val="0"/>
-        <w:jc w:val="left"/>
-        <w:rPr>
-          <w:lang w:val="en-US" w:eastAsia="zh-CN" w:bidi="hi-IN"/>
-        </w:rPr>
-      </w:pPr>
-      <w:r>
-        <w:rPr>
-          <w:rFonts w:ascii="Courier New" w:hAnsi="Courier New"/>
-          <w:lang w:val="en-US" w:eastAsia="zh-CN" w:bidi="hi-IN"/>
-        </w:rPr>
-        <w:tab/>
-        <w:t>String model[32] = null</w:t>
-      </w:r>
-    </w:p>
-    <w:p>
-      <w:pPr>
-        <w:pStyle w:val="Normal"/>
-        <w:bidi w:val="0"/>
-        <w:jc w:val="left"/>
-        <w:rPr>
-          <w:lang w:val="en-US" w:eastAsia="zh-CN" w:bidi="hi-IN"/>
-        </w:rPr>
-      </w:pPr>
-      <w:r>
-        <w:rPr>
-          <w:rFonts w:ascii="Courier New" w:hAnsi="Courier New"/>
-          <w:lang w:val="en-US" w:eastAsia="zh-CN" w:bidi="hi-IN"/>
-        </w:rPr>
-        <w:tab/>
-        <w:t>bool isRunning = null</w:t>
-      </w:r>
-    </w:p>
-    <w:p>
-      <w:pPr>
-        <w:pStyle w:val="Normal"/>
-        <w:bidi w:val="0"/>
-        <w:jc w:val="left"/>
-        <w:rPr>
-          <w:lang w:val="en-US" w:eastAsia="zh-CN" w:bidi="hi-IN"/>
-        </w:rPr>
-      </w:pPr>
-      <w:r>
-        <w:rPr>
-          <w:rFonts w:ascii="Courier New" w:hAnsi="Courier New"/>
-          <w:lang w:val="en-US" w:eastAsia="zh-CN" w:bidi="hi-IN"/>
-        </w:rPr>
-        <w:t>endstruct</w:t>
-      </w:r>
-    </w:p>
-    <w:p>
-      <w:pPr>
-        <w:pStyle w:val="Normal"/>
-        <w:bidi w:val="0"/>
-        <w:jc w:val="left"/>
-        <w:rPr>
-          <w:lang w:val="en-US" w:eastAsia="zh-CN" w:bidi="hi-IN"/>
-        </w:rPr>
-      </w:pPr>
-      <w:r>
-        <w:rPr>
-          <w:rFonts w:ascii="Arial" w:hAnsi="Arial"/>
-          <w:sz w:val="21"/>
-          <w:szCs w:val="21"/>
-          <w:lang w:val="en-US" w:eastAsia="zh-CN" w:bidi="hi-IN"/>
-        </w:rPr>
-        <w:t>B. Now, creating the pseudo-objects</w:t>
-      </w:r>
-    </w:p>
-    <w:p>
-      <w:pPr>
-        <w:pStyle w:val="Normal"/>
-        <w:bidi w:val="0"/>
-        <w:jc w:val="left"/>
-        <w:rPr>
-          <w:lang w:val="en-US" w:eastAsia="zh-CN" w:bidi="hi-IN"/>
-        </w:rPr>
-      </w:pPr>
-      <w:r>
-        <w:rPr>
-          <w:rFonts w:ascii="Courier New" w:hAnsi="Courier New"/>
-          <w:lang w:val="en-US" w:eastAsia="zh-CN" w:bidi="hi-IN"/>
-        </w:rPr>
-        <w:t xml:space="preserve">Vehicle </w:t>
-      </w:r>
+        <w:t>toyota</w:t>
+      </w:r>
+      <w:r>
+        <w:rPr>
+          <w:rFonts w:ascii="Courier New" w:hAnsi="Courier New"/>
+          <w:lang w:val="en-US" w:eastAsia="zh-CN" w:bidi="hi-IN"/>
+        </w:rPr>
+        <w:t>.year = 2022</w:t>
+      </w:r>
+    </w:p>
+    <w:p>
+      <w:pPr>
+        <w:pStyle w:val="Normal"/>
+        <w:bidi w:val="0"/>
+        <w:jc w:val="left"/>
+        <w:rPr>
+          <w:lang w:val="en-US" w:eastAsia="zh-CN" w:bidi="hi-IN"/>
+        </w:rPr>
+      </w:pPr>
       <w:r>
         <w:rPr>
           <w:rFonts w:ascii="Courier New" w:hAnsi="Courier New"/>
@@ -12836,25 +14425,18 @@
           <w:rFonts w:ascii="Courier New" w:hAnsi="Courier New"/>
           <w:lang w:val="en-US" w:eastAsia="zh-CN" w:bidi="hi-IN"/>
         </w:rPr>
-        <w:t xml:space="preserve"> = null</w:t>
-      </w:r>
-    </w:p>
-    <w:p>
-      <w:pPr>
-        <w:pStyle w:val="Normal"/>
-        <w:bidi w:val="0"/>
-        <w:jc w:val="left"/>
-        <w:rPr>
-          <w:lang w:val="en-US" w:eastAsia="zh-CN" w:bidi="hi-IN"/>
-        </w:rPr>
-      </w:pPr>
-      <w:r>
-        <w:rPr>
-          <w:rFonts w:ascii="Courier New" w:hAnsi="Courier New"/>
-          <w:lang w:val="en-US" w:eastAsia="zh-CN" w:bidi="hi-IN"/>
-        </w:rPr>
-        <w:t xml:space="preserve">Vehicle </w:t>
-      </w:r>
+        <w:t>.model = “Etios”</w:t>
+      </w:r>
+    </w:p>
+    <w:p>
+      <w:pPr>
+        <w:pStyle w:val="Normal"/>
+        <w:bidi w:val="0"/>
+        <w:jc w:val="left"/>
+        <w:rPr>
+          <w:lang w:val="en-US" w:eastAsia="zh-CN" w:bidi="hi-IN"/>
+        </w:rPr>
+      </w:pPr>
       <w:r>
         <w:rPr>
           <w:rFonts w:ascii="Courier New" w:hAnsi="Courier New"/>
@@ -12862,81 +14444,6 @@
           <w:bCs/>
           <w:lang w:val="en-US" w:eastAsia="zh-CN" w:bidi="hi-IN"/>
         </w:rPr>
-        <w:t>mitsubishi</w:t>
-      </w:r>
-      <w:r>
-        <w:rPr>
-          <w:rFonts w:ascii="Courier New" w:hAnsi="Courier New"/>
-          <w:lang w:val="en-US" w:eastAsia="zh-CN" w:bidi="hi-IN"/>
-        </w:rPr>
-        <w:t xml:space="preserve"> = null</w:t>
-      </w:r>
-    </w:p>
-    <w:p>
-      <w:pPr>
-        <w:pStyle w:val="Normal"/>
-        <w:bidi w:val="0"/>
-        <w:jc w:val="left"/>
-        <w:rPr>
-          <w:lang w:val="en-US" w:eastAsia="zh-CN" w:bidi="hi-IN"/>
-        </w:rPr>
-      </w:pPr>
-      <w:r>
-        <w:rPr>
-          <w:lang w:val="en-US" w:eastAsia="zh-CN" w:bidi="hi-IN"/>
-        </w:rPr>
-      </w:r>
-    </w:p>
-    <w:p>
-      <w:pPr>
-        <w:pStyle w:val="Normal"/>
-        <w:bidi w:val="0"/>
-        <w:jc w:val="left"/>
-        <w:rPr>
-          <w:lang w:val="en-US" w:eastAsia="zh-CN" w:bidi="hi-IN"/>
-        </w:rPr>
-      </w:pPr>
-      <w:r>
-        <w:rPr>
-          <w:lang w:val="en-US" w:eastAsia="zh-CN" w:bidi="hi-IN"/>
-        </w:rPr>
-      </w:r>
-    </w:p>
-    <w:p>
-      <w:pPr>
-        <w:pStyle w:val="Normal"/>
-        <w:bidi w:val="0"/>
-        <w:jc w:val="left"/>
-        <w:rPr>
-          <w:lang w:val="en-US" w:eastAsia="zh-CN" w:bidi="hi-IN"/>
-        </w:rPr>
-      </w:pPr>
-      <w:r>
-        <w:rPr>
-          <w:rFonts w:ascii="Arial" w:hAnsi="Arial"/>
-          <w:sz w:val="21"/>
-          <w:szCs w:val="21"/>
-          <w:lang w:val="en-US" w:eastAsia="zh-CN" w:bidi="hi-IN"/>
-        </w:rPr>
-        <w:t>C1. Next, acessing Toyota pseudo-object</w:t>
-      </w:r>
-    </w:p>
-    <w:p>
-      <w:pPr>
-        <w:pStyle w:val="Normal"/>
-        <w:bidi w:val="0"/>
-        <w:jc w:val="left"/>
-        <w:rPr>
-          <w:lang w:val="en-US" w:eastAsia="zh-CN" w:bidi="hi-IN"/>
-        </w:rPr>
-      </w:pPr>
-      <w:r>
-        <w:rPr>
-          <w:rFonts w:ascii="Courier New" w:hAnsi="Courier New"/>
-          <w:b/>
-          <w:bCs/>
-          <w:lang w:val="en-US" w:eastAsia="zh-CN" w:bidi="hi-IN"/>
-        </w:rPr>
         <w:t>toyota</w:t>
       </w:r>
       <w:r>
@@ -12944,85 +14451,20 @@
           <w:rFonts w:ascii="Courier New" w:hAnsi="Courier New"/>
           <w:lang w:val="en-US" w:eastAsia="zh-CN" w:bidi="hi-IN"/>
         </w:rPr>
-        <w:t>.weight = 1.2</w:t>
-      </w:r>
-    </w:p>
-    <w:p>
-      <w:pPr>
-        <w:pStyle w:val="Normal"/>
-        <w:bidi w:val="0"/>
-        <w:jc w:val="left"/>
-        <w:rPr>
-          <w:lang w:val="en-US" w:eastAsia="zh-CN" w:bidi="hi-IN"/>
-        </w:rPr>
-      </w:pPr>
-      <w:r>
-        <w:rPr>
-          <w:rFonts w:ascii="Courier New" w:hAnsi="Courier New"/>
-          <w:b/>
-          <w:bCs/>
-          <w:lang w:val="en-US" w:eastAsia="zh-CN" w:bidi="hi-IN"/>
-        </w:rPr>
-        <w:t>toyota</w:t>
-      </w:r>
-      <w:r>
-        <w:rPr>
-          <w:rFonts w:ascii="Courier New" w:hAnsi="Courier New"/>
-          <w:lang w:val="en-US" w:eastAsia="zh-CN" w:bidi="hi-IN"/>
-        </w:rPr>
-        <w:t>.year = 2022</w:t>
-      </w:r>
-    </w:p>
-    <w:p>
-      <w:pPr>
-        <w:pStyle w:val="Normal"/>
-        <w:bidi w:val="0"/>
-        <w:jc w:val="left"/>
-        <w:rPr>
-          <w:lang w:val="en-US" w:eastAsia="zh-CN" w:bidi="hi-IN"/>
-        </w:rPr>
-      </w:pPr>
-      <w:r>
-        <w:rPr>
-          <w:rFonts w:ascii="Courier New" w:hAnsi="Courier New"/>
-          <w:b/>
-          <w:bCs/>
-          <w:lang w:val="en-US" w:eastAsia="zh-CN" w:bidi="hi-IN"/>
-        </w:rPr>
-        <w:t>toyota</w:t>
-      </w:r>
-      <w:r>
-        <w:rPr>
-          <w:rFonts w:ascii="Courier New" w:hAnsi="Courier New"/>
-          <w:lang w:val="en-US" w:eastAsia="zh-CN" w:bidi="hi-IN"/>
-        </w:rPr>
-        <w:t>.model = “Etios”</w:t>
-      </w:r>
-    </w:p>
-    <w:p>
-      <w:pPr>
-        <w:pStyle w:val="Normal"/>
-        <w:bidi w:val="0"/>
-        <w:jc w:val="left"/>
-        <w:rPr>
-          <w:lang w:val="en-US" w:eastAsia="zh-CN" w:bidi="hi-IN"/>
-        </w:rPr>
-      </w:pPr>
-      <w:r>
-        <w:rPr>
-          <w:rFonts w:ascii="Courier New" w:hAnsi="Courier New"/>
-          <w:b/>
-          <w:bCs/>
-          <w:lang w:val="en-US" w:eastAsia="zh-CN" w:bidi="hi-IN"/>
-        </w:rPr>
-        <w:t>toyota</w:t>
-      </w:r>
-      <w:r>
-        <w:rPr>
-          <w:rFonts w:ascii="Courier New" w:hAnsi="Courier New"/>
-          <w:lang w:val="en-US" w:eastAsia="zh-CN" w:bidi="hi-IN"/>
-        </w:rPr>
         <w:t>.isRunning = true</w:t>
+      </w:r>
+    </w:p>
+    <w:p>
+      <w:pPr>
+        <w:pStyle w:val="Normal"/>
+        <w:bidi w:val="0"/>
+        <w:jc w:val="left"/>
+        <w:rPr>
+          <w:lang w:val="en-US" w:eastAsia="zh-CN" w:bidi="hi-IN"/>
+        </w:rPr>
+      </w:pPr>
+      <w:r>
+        <w:rPr/>
       </w:r>
     </w:p>
     <w:p>
@@ -13813,6 +15255,22 @@
         </w:rPr>
       </w:pPr>
       <w:r>
+        <w:rPr/>
+      </w:r>
+      <w:r>
+        <w:br w:type="page"/>
+      </w:r>
+    </w:p>
+    <w:p>
+      <w:pPr>
+        <w:pStyle w:val="Normal"/>
+        <w:bidi w:val="0"/>
+        <w:jc w:val="left"/>
+        <w:rPr>
+          <w:lang w:val="en-US" w:eastAsia="zh-CN" w:bidi="hi-IN"/>
+        </w:rPr>
+      </w:pPr>
+      <w:r>
         <w:rPr>
           <w:rFonts w:ascii="Arial" w:hAnsi="Arial"/>
           <w:sz w:val="21"/>
@@ -14058,24 +15516,6 @@
         <w:rPr>
           <w:lang w:val="en-US" w:eastAsia="zh-CN" w:bidi="hi-IN"/>
         </w:rPr>
-      </w:r>
-    </w:p>
-    <w:p>
-      <w:pPr>
-        <w:pStyle w:val="Normal"/>
-        <w:bidi w:val="0"/>
-        <w:jc w:val="center"/>
-        <w:rPr>
-          <w:lang w:val="en-US" w:eastAsia="zh-CN" w:bidi="hi-IN"/>
-        </w:rPr>
-      </w:pPr>
-      <w:r>
-        <w:rPr>
-          <w:lang w:val="en-US" w:eastAsia="zh-CN" w:bidi="hi-IN"/>
-        </w:rPr>
-      </w:r>
-      <w:r>
-        <w:br w:type="page"/>
       </w:r>
     </w:p>
     <w:p>
@@ -14508,6 +15948,7 @@
         <w:bidi w:val="0"/>
         <w:jc w:val="left"/>
         <w:rPr>
+          <w:rFonts w:ascii="Arial" w:hAnsi="Arial"/>
           <w:b/>
           <w:bCs/>
           <w:sz w:val="18"/>
@@ -14516,11 +15957,13 @@
       </w:pPr>
       <w:r>
         <w:rPr>
+          <w:rFonts w:ascii="Arial" w:hAnsi="Arial"/>
           <w:b/>
           <w:bCs/>
           <w:sz w:val="18"/>
           <w:szCs w:val="18"/>
         </w:rPr>
+        <w:t>Compiling Lua shared library:</w:t>
       </w:r>
     </w:p>
     <w:p>
@@ -14537,20 +15980,31 @@
       </w:pPr>
       <w:r>
         <w:rPr>
+          <w:rFonts w:ascii="Courier New" w:hAnsi="Courier New"/>
           <w:b/>
           <w:bCs/>
           <w:sz w:val="18"/>
           <w:szCs w:val="18"/>
         </w:rPr>
-      </w:r>
-    </w:p>
-    <w:p>
-      <w:pPr>
-        <w:pStyle w:val="Normal"/>
-        <w:bidi w:val="0"/>
-        <w:jc w:val="left"/>
-        <w:rPr>
-          <w:rFonts w:ascii="Arial" w:hAnsi="Arial"/>
+        <w:t>Compiling:   crown</w:t>
+      </w:r>
+      <w:r>
+        <w:rPr>
+          <w:rFonts w:ascii="Courier New" w:hAnsi="Courier New"/>
+          <w:b w:val="false"/>
+          <w:bCs w:val="false"/>
+          <w:sz w:val="18"/>
+          <w:szCs w:val="18"/>
+        </w:rPr>
+        <w:t xml:space="preserve"> mylibrary.crown</w:t>
+      </w:r>
+    </w:p>
+    <w:p>
+      <w:pPr>
+        <w:pStyle w:val="Normal"/>
+        <w:bidi w:val="0"/>
+        <w:jc w:val="left"/>
+        <w:rPr>
           <w:b/>
           <w:bCs/>
           <w:sz w:val="18"/>
@@ -14559,13 +16013,13 @@
       </w:pPr>
       <w:r>
         <w:rPr>
-          <w:rFonts w:ascii="Arial" w:hAnsi="Arial"/>
+          <w:rFonts w:ascii="Courier New" w:hAnsi="Courier New"/>
           <w:b/>
           <w:bCs/>
           <w:sz w:val="18"/>
           <w:szCs w:val="18"/>
         </w:rPr>
-        <w:t>Compiling Lua shared library:</w:t>
+        <w:t>Requiring:   require(“mylibrary”)</w:t>
       </w:r>
     </w:p>
     <w:p>
@@ -14582,23 +16036,11 @@
       </w:pPr>
       <w:r>
         <w:rPr>
-          <w:rFonts w:ascii="Courier New" w:hAnsi="Courier New"/>
           <w:b/>
           <w:bCs/>
           <w:sz w:val="18"/>
           <w:szCs w:val="18"/>
         </w:rPr>
-        <w:t>Compiling:   crown</w:t>
-      </w:r>
-      <w:r>
-        <w:rPr>
-          <w:rFonts w:ascii="Courier New" w:hAnsi="Courier New"/>
-          <w:b w:val="false"/>
-          <w:bCs w:val="false"/>
-          <w:sz w:val="18"/>
-          <w:szCs w:val="18"/>
-        </w:rPr>
-        <w:t xml:space="preserve"> mylibrary.crown</w:t>
       </w:r>
     </w:p>
     <w:p>
@@ -14615,55 +16057,11 @@
       </w:pPr>
       <w:r>
         <w:rPr>
-          <w:rFonts w:ascii="Courier New" w:hAnsi="Courier New"/>
           <w:b/>
           <w:bCs/>
           <w:sz w:val="18"/>
           <w:szCs w:val="18"/>
         </w:rPr>
-        <w:t>Requiring:   require(“mylibrary”)</w:t>
-      </w:r>
-    </w:p>
-    <w:p>
-      <w:pPr>
-        <w:pStyle w:val="Normal"/>
-        <w:bidi w:val="0"/>
-        <w:jc w:val="left"/>
-        <w:rPr>
-          <w:b/>
-          <w:bCs/>
-          <w:sz w:val="18"/>
-          <w:szCs w:val="18"/>
-        </w:rPr>
-      </w:pPr>
-      <w:r>
-        <w:rPr>
-          <w:b/>
-          <w:bCs/>
-          <w:sz w:val="18"/>
-          <w:szCs w:val="18"/>
-        </w:rPr>
-      </w:r>
-    </w:p>
-    <w:p>
-      <w:pPr>
-        <w:pStyle w:val="Normal"/>
-        <w:bidi w:val="0"/>
-        <w:jc w:val="left"/>
-        <w:rPr>
-          <w:b/>
-          <w:bCs/>
-          <w:sz w:val="18"/>
-          <w:szCs w:val="18"/>
-        </w:rPr>
-      </w:pPr>
-      <w:r>
-        <w:rPr>
-          <w:b/>
-          <w:bCs/>
-          <w:sz w:val="18"/>
-          <w:szCs w:val="18"/>
-        </w:rPr>
       </w:r>
     </w:p>
     <w:p>
@@ -14921,48 +16319,6 @@
           <w:rFonts w:ascii="Courier New" w:hAnsi="Courier New"/>
         </w:rPr>
         <w:t>end</w:t>
-      </w:r>
-    </w:p>
-    <w:p>
-      <w:pPr>
-        <w:pStyle w:val="Normal"/>
-        <w:bidi w:val="0"/>
-        <w:jc w:val="left"/>
-        <w:rPr>
-          <w:rFonts w:ascii="Arial" w:hAnsi="Arial"/>
-          <w:b/>
-          <w:bCs/>
-          <w:lang w:val="en-US" w:eastAsia="zh-CN" w:bidi="hi-IN"/>
-        </w:rPr>
-      </w:pPr>
-      <w:r>
-        <w:rPr>
-          <w:rFonts w:ascii="Arial" w:hAnsi="Arial"/>
-          <w:b/>
-          <w:bCs/>
-          <w:lang w:val="en-US" w:eastAsia="zh-CN" w:bidi="hi-IN"/>
-        </w:rPr>
-      </w:r>
-    </w:p>
-    <w:p>
-      <w:pPr>
-        <w:pStyle w:val="Normal"/>
-        <w:bidi w:val="0"/>
-        <w:jc w:val="left"/>
-        <w:rPr>
-          <w:rFonts w:ascii="Arial" w:hAnsi="Arial"/>
-          <w:b/>
-          <w:bCs/>
-          <w:lang w:val="en-US" w:eastAsia="zh-CN" w:bidi="hi-IN"/>
-        </w:rPr>
-      </w:pPr>
-      <w:r>
-        <w:rPr>
-          <w:rFonts w:ascii="Arial" w:hAnsi="Arial"/>
-          <w:b/>
-          <w:bCs/>
-          <w:lang w:val="en-US" w:eastAsia="zh-CN" w:bidi="hi-IN"/>
-        </w:rPr>
       </w:r>
     </w:p>
     <w:p>
@@ -15131,91 +16487,12 @@
       </w:pPr>
       <w:r>
         <w:rPr>
-          <w:lang w:val="en-US" w:eastAsia="zh-CN" w:bidi="hi-IN"/>
-        </w:rPr>
-      </w:r>
-    </w:p>
-    <w:p>
-      <w:pPr>
-        <w:pStyle w:val="Normal"/>
-        <w:bidi w:val="0"/>
-        <w:jc w:val="center"/>
-        <w:rPr>
-          <w:lang w:val="en-US" w:eastAsia="zh-CN" w:bidi="hi-IN"/>
-        </w:rPr>
-      </w:pPr>
-      <w:r>
-        <w:rPr>
-          <w:lang w:val="en-US" w:eastAsia="zh-CN" w:bidi="hi-IN"/>
-        </w:rPr>
-      </w:r>
-    </w:p>
-    <w:p>
-      <w:pPr>
-        <w:pStyle w:val="Normal"/>
-        <w:bidi w:val="0"/>
-        <w:jc w:val="center"/>
-        <w:rPr>
-          <w:lang w:val="en-US" w:eastAsia="zh-CN" w:bidi="hi-IN"/>
-        </w:rPr>
-      </w:pPr>
-      <w:r>
-        <w:rPr>
-          <w:lang w:val="en-US" w:eastAsia="zh-CN" w:bidi="hi-IN"/>
-        </w:rPr>
-      </w:r>
-    </w:p>
-    <w:p>
-      <w:pPr>
-        <w:pStyle w:val="Normal"/>
-        <w:bidi w:val="0"/>
-        <w:jc w:val="center"/>
-        <w:rPr>
-          <w:lang w:val="en-US" w:eastAsia="zh-CN" w:bidi="hi-IN"/>
-        </w:rPr>
-      </w:pPr>
-      <w:r>
-        <w:rPr>
           <w:rFonts w:ascii="Arial" w:hAnsi="Arial"/>
           <w:b/>
           <w:bCs/>
           <w:lang w:val="en-US" w:eastAsia="zh-CN" w:bidi="hi-IN"/>
         </w:rPr>
         <w:t>THE END</w:t>
-      </w:r>
-    </w:p>
-    <w:p>
-      <w:pPr>
-        <w:pStyle w:val="Normal"/>
-        <w:bidi w:val="0"/>
-        <w:jc w:val="center"/>
-        <w:rPr>
-          <w:rFonts w:ascii="Courier New" w:hAnsi="Courier New"/>
-          <w:lang w:val="en-US" w:eastAsia="zh-CN" w:bidi="hi-IN"/>
-        </w:rPr>
-      </w:pPr>
-      <w:r>
-        <w:rPr>
-          <w:rFonts w:ascii="Courier New" w:hAnsi="Courier New"/>
-          <w:lang w:val="en-US" w:eastAsia="zh-CN" w:bidi="hi-IN"/>
-        </w:rPr>
-      </w:r>
-    </w:p>
-    <w:p>
-      <w:pPr>
-        <w:pStyle w:val="Normal"/>
-        <w:bidi w:val="0"/>
-        <w:jc w:val="center"/>
-        <w:rPr>
-          <w:rFonts w:ascii="Courier New" w:hAnsi="Courier New"/>
-          <w:lang w:val="en-US" w:eastAsia="zh-CN" w:bidi="hi-IN"/>
-        </w:rPr>
-      </w:pPr>
-      <w:r>
-        <w:rPr>
-          <w:rFonts w:ascii="Courier New" w:hAnsi="Courier New"/>
-          <w:lang w:val="en-US" w:eastAsia="zh-CN" w:bidi="hi-IN"/>
-        </w:rPr>
       </w:r>
       <w:r>
         <w:br w:type="page"/>
@@ -16206,6 +17483,19 @@
           <w:rFonts w:ascii="Courier New" w:hAnsi="Courier New"/>
           <w:lang w:val="en-US" w:eastAsia="zh-CN" w:bidi="hi-IN"/>
         </w:rPr>
+      </w:r>
+    </w:p>
+    <w:p>
+      <w:pPr>
+        <w:pStyle w:val="Normal"/>
+        <w:bidi w:val="0"/>
+        <w:jc w:val="both"/>
+        <w:rPr>
+          <w:lang w:val="en-US" w:eastAsia="zh-CN" w:bidi="hi-IN"/>
+        </w:rPr>
+      </w:pPr>
+      <w:r>
+        <w:rPr/>
       </w:r>
     </w:p>
     <w:p>

</xml_diff>

<commit_message>
Added *.msk = *.c files to (include) inst.
</commit_message>
<xml_diff>
--- a/docs/Book.docx
+++ b/docs/Book.docx
@@ -458,7 +458,7 @@
           <w:szCs w:val="42"/>
           <w:lang w:val="en-US" w:eastAsia="zh-CN" w:bidi="hi-IN"/>
         </w:rPr>
-        <w:t>Version 1.</w:t>
+        <w:t>Version 1.5.</w:t>
       </w:r>
       <w:r>
         <w:rPr>
@@ -469,7 +469,7 @@
           <w:szCs w:val="42"/>
           <w:lang w:val="en-US" w:eastAsia="zh-CN" w:bidi="hi-IN"/>
         </w:rPr>
-        <w:t>5</w:t>
+        <w:t>2</w:t>
       </w:r>
       <w:r>
         <w:rPr>
@@ -1025,46 +1025,93 @@
           <w:lang w:val="en-US" w:eastAsia="zh-CN" w:bidi="hi-IN"/>
         </w:rPr>
         <w:tab/>
-        <w:t>A</w:t>
-      </w:r>
-      <w:r>
-        <w:rPr>
-          <w:rFonts w:ascii="Arial" w:hAnsi="Arial"/>
+        <w:t>A1. On Ubuntu or Debian you can run:</w:t>
+      </w:r>
+    </w:p>
+    <w:p>
+      <w:pPr>
+        <w:pStyle w:val="Normal"/>
+        <w:bidi w:val="0"/>
+        <w:jc w:val="left"/>
+        <w:rPr>
+          <w:lang w:val="en-US" w:eastAsia="zh-CN" w:bidi="hi-IN"/>
+        </w:rPr>
+      </w:pPr>
+      <w:r>
+        <w:rPr>
+          <w:rFonts w:ascii="Courier New" w:hAnsi="Courier New"/>
           <w:sz w:val="21"/>
           <w:szCs w:val="21"/>
           <w:lang w:val="en-US" w:eastAsia="zh-CN" w:bidi="hi-IN"/>
         </w:rPr>
-        <w:t>1</w:t>
-      </w:r>
-      <w:r>
-        <w:rPr>
-          <w:rFonts w:ascii="Arial" w:hAnsi="Arial"/>
+        <w:tab/>
+        <w:t>sudo apt install clang gcc nodejs npm make wget -y</w:t>
+      </w:r>
+    </w:p>
+    <w:p>
+      <w:pPr>
+        <w:pStyle w:val="Normal"/>
+        <w:bidi w:val="0"/>
+        <w:jc w:val="left"/>
+        <w:rPr>
+          <w:lang w:val="en-US" w:eastAsia="zh-CN" w:bidi="hi-IN"/>
+        </w:rPr>
+      </w:pPr>
+      <w:r>
+        <w:rPr>
+          <w:rFonts w:ascii="Courier New" w:hAnsi="Courier New"/>
           <w:sz w:val="21"/>
           <w:szCs w:val="21"/>
           <w:lang w:val="en-US" w:eastAsia="zh-CN" w:bidi="hi-IN"/>
         </w:rPr>
-        <w:t>. On Ubuntu or Debian you can run:</w:t>
-      </w:r>
-    </w:p>
-    <w:p>
-      <w:pPr>
-        <w:pStyle w:val="Normal"/>
-        <w:bidi w:val="0"/>
-        <w:jc w:val="left"/>
-        <w:rPr>
-          <w:lang w:val="en-US" w:eastAsia="zh-CN" w:bidi="hi-IN"/>
-        </w:rPr>
-      </w:pPr>
-      <w:r>
-        <w:rPr>
-          <w:rFonts w:ascii="Courier New" w:hAnsi="Courier New"/>
+        <w:tab/>
+        <w:t>sudo make linux-node-link</w:t>
+      </w:r>
+    </w:p>
+    <w:p>
+      <w:pPr>
+        <w:pStyle w:val="Normal"/>
+        <w:bidi w:val="0"/>
+        <w:jc w:val="left"/>
+        <w:rPr>
+          <w:lang w:val="en-US" w:eastAsia="zh-CN" w:bidi="hi-IN"/>
+        </w:rPr>
+      </w:pPr>
+      <w:r>
+        <w:rPr>
+          <w:lang w:val="en-US" w:eastAsia="zh-CN" w:bidi="hi-IN"/>
+        </w:rPr>
+      </w:r>
+    </w:p>
+    <w:p>
+      <w:pPr>
+        <w:pStyle w:val="Normal"/>
+        <w:bidi w:val="0"/>
+        <w:jc w:val="left"/>
+        <w:rPr>
+          <w:lang w:val="en-US" w:eastAsia="zh-CN" w:bidi="hi-IN"/>
+        </w:rPr>
+      </w:pPr>
+      <w:r>
+        <w:rPr>
+          <w:rFonts w:ascii="Arial" w:hAnsi="Arial"/>
           <w:sz w:val="21"/>
           <w:szCs w:val="21"/>
           <w:lang w:val="en-US" w:eastAsia="zh-CN" w:bidi="hi-IN"/>
         </w:rPr>
         <w:tab/>
-        <w:t>sudo apt install clang gcc nodejs npm make wget -</w:t>
-      </w:r>
+        <w:t>A2. Or try:</w:t>
+      </w:r>
+    </w:p>
+    <w:p>
+      <w:pPr>
+        <w:pStyle w:val="Normal"/>
+        <w:bidi w:val="0"/>
+        <w:jc w:val="left"/>
+        <w:rPr>
+          <w:lang w:val="en-US" w:eastAsia="zh-CN" w:bidi="hi-IN"/>
+        </w:rPr>
+      </w:pPr>
       <w:r>
         <w:rPr>
           <w:rFonts w:ascii="Courier New" w:hAnsi="Courier New"/>
@@ -1072,7 +1119,8 @@
           <w:szCs w:val="21"/>
           <w:lang w:val="en-US" w:eastAsia="zh-CN" w:bidi="hi-IN"/>
         </w:rPr>
-        <w:t>y</w:t>
+        <w:tab/>
+        <w:t>sudo apt install clang gcc nodejs npm make wget -y</w:t>
       </w:r>
     </w:p>
     <w:p>
@@ -1092,20 +1140,109 @@
           <w:lang w:val="en-US" w:eastAsia="zh-CN" w:bidi="hi-IN"/>
         </w:rPr>
         <w:tab/>
-        <w:t>sudo make linux-node-link</w:t>
-      </w:r>
-    </w:p>
-    <w:p>
-      <w:pPr>
-        <w:pStyle w:val="Normal"/>
-        <w:bidi w:val="0"/>
-        <w:jc w:val="left"/>
-        <w:rPr>
-          <w:lang w:val="en-US" w:eastAsia="zh-CN" w:bidi="hi-IN"/>
-        </w:rPr>
-      </w:pPr>
-      <w:r>
-        <w:rPr/>
+        <w:t>sudo ln -s /bin/node /usr/local/bin/node</w:t>
+      </w:r>
+    </w:p>
+    <w:p>
+      <w:pPr>
+        <w:pStyle w:val="Normal"/>
+        <w:bidi w:val="0"/>
+        <w:jc w:val="left"/>
+        <w:rPr>
+          <w:rFonts w:ascii="Arial" w:hAnsi="Arial"/>
+          <w:lang w:val="en-US" w:eastAsia="zh-CN" w:bidi="hi-IN"/>
+        </w:rPr>
+      </w:pPr>
+      <w:r>
+        <w:rPr>
+          <w:rFonts w:ascii="Arial" w:hAnsi="Arial"/>
+          <w:lang w:val="en-US" w:eastAsia="zh-CN" w:bidi="hi-IN"/>
+        </w:rPr>
+      </w:r>
+    </w:p>
+    <w:p>
+      <w:pPr>
+        <w:pStyle w:val="Normal"/>
+        <w:bidi w:val="0"/>
+        <w:jc w:val="left"/>
+        <w:rPr>
+          <w:sz w:val="22"/>
+          <w:szCs w:val="22"/>
+        </w:rPr>
+      </w:pPr>
+      <w:r>
+        <w:rPr>
+          <w:rFonts w:ascii="Arial" w:hAnsi="Arial"/>
+          <w:sz w:val="22"/>
+          <w:szCs w:val="22"/>
+          <w:lang w:val="en-US" w:eastAsia="zh-CN" w:bidi="hi-IN"/>
+        </w:rPr>
+        <w:tab/>
+        <w:t>B. (unzip and enter inside the downloaded directory,</w:t>
+      </w:r>
+    </w:p>
+    <w:p>
+      <w:pPr>
+        <w:pStyle w:val="Normal"/>
+        <w:bidi w:val="0"/>
+        <w:jc w:val="left"/>
+        <w:rPr>
+          <w:sz w:val="22"/>
+          <w:szCs w:val="22"/>
+        </w:rPr>
+      </w:pPr>
+      <w:r>
+        <w:rPr>
+          <w:rFonts w:ascii="Arial" w:hAnsi="Arial"/>
+          <w:sz w:val="22"/>
+          <w:szCs w:val="22"/>
+          <w:lang w:val="en-US" w:eastAsia="zh-CN" w:bidi="hi-IN"/>
+        </w:rPr>
+        <w:tab/>
+        <w:t>next run the following commands)</w:t>
+      </w:r>
+    </w:p>
+    <w:p>
+      <w:pPr>
+        <w:pStyle w:val="Normal"/>
+        <w:bidi w:val="0"/>
+        <w:jc w:val="left"/>
+        <w:rPr>
+          <w:sz w:val="22"/>
+          <w:szCs w:val="22"/>
+        </w:rPr>
+      </w:pPr>
+      <w:r>
+        <w:rPr>
+          <w:rFonts w:ascii="Courier New" w:hAnsi="Courier New"/>
+          <w:sz w:val="22"/>
+          <w:szCs w:val="22"/>
+        </w:rPr>
+        <w:tab/>
+        <w:t>sudo make all install USE=-DLUA_USE_LINUX</w:t>
+      </w:r>
+      <w:r>
+        <w:br w:type="page"/>
+      </w:r>
+    </w:p>
+    <w:p>
+      <w:pPr>
+        <w:pStyle w:val="Normal"/>
+        <w:bidi w:val="0"/>
+        <w:jc w:val="left"/>
+        <w:rPr>
+          <w:b/>
+          <w:bCs/>
+          <w:lang w:val="en-US" w:eastAsia="zh-CN" w:bidi="hi-IN"/>
+        </w:rPr>
+      </w:pPr>
+      <w:r>
+        <w:rPr>
+          <w:b/>
+          <w:bCs/>
+          <w:lang w:val="en-US" w:eastAsia="zh-CN" w:bidi="hi-IN"/>
+        </w:rPr>
+        <w:t>MacOS X</w:t>
       </w:r>
     </w:p>
     <w:p>
@@ -1125,254 +1262,6 @@
           <w:lang w:val="en-US" w:eastAsia="zh-CN" w:bidi="hi-IN"/>
         </w:rPr>
         <w:tab/>
-      </w:r>
-      <w:r>
-        <w:rPr>
-          <w:rFonts w:ascii="Arial" w:hAnsi="Arial"/>
-          <w:sz w:val="21"/>
-          <w:szCs w:val="21"/>
-          <w:lang w:val="en-US" w:eastAsia="zh-CN" w:bidi="hi-IN"/>
-        </w:rPr>
-        <w:t>A2</w:t>
-      </w:r>
-      <w:r>
-        <w:rPr>
-          <w:rFonts w:ascii="Arial" w:hAnsi="Arial"/>
-          <w:sz w:val="21"/>
-          <w:szCs w:val="21"/>
-          <w:lang w:val="en-US" w:eastAsia="zh-CN" w:bidi="hi-IN"/>
-        </w:rPr>
-        <w:t xml:space="preserve">. </w:t>
-      </w:r>
-      <w:r>
-        <w:rPr>
-          <w:rFonts w:ascii="Arial" w:hAnsi="Arial"/>
-          <w:sz w:val="21"/>
-          <w:szCs w:val="21"/>
-          <w:lang w:val="en-US" w:eastAsia="zh-CN" w:bidi="hi-IN"/>
-        </w:rPr>
-        <w:t>Or try</w:t>
-      </w:r>
-      <w:r>
-        <w:rPr>
-          <w:rFonts w:ascii="Arial" w:hAnsi="Arial"/>
-          <w:sz w:val="21"/>
-          <w:szCs w:val="21"/>
-          <w:lang w:val="en-US" w:eastAsia="zh-CN" w:bidi="hi-IN"/>
-        </w:rPr>
-        <w:t>:</w:t>
-      </w:r>
-    </w:p>
-    <w:p>
-      <w:pPr>
-        <w:pStyle w:val="Normal"/>
-        <w:bidi w:val="0"/>
-        <w:jc w:val="left"/>
-        <w:rPr>
-          <w:lang w:val="en-US" w:eastAsia="zh-CN" w:bidi="hi-IN"/>
-        </w:rPr>
-      </w:pPr>
-      <w:r>
-        <w:rPr>
-          <w:rFonts w:ascii="Courier New" w:hAnsi="Courier New"/>
-          <w:sz w:val="21"/>
-          <w:szCs w:val="21"/>
-          <w:lang w:val="en-US" w:eastAsia="zh-CN" w:bidi="hi-IN"/>
-        </w:rPr>
-        <w:tab/>
-        <w:t>sudo apt install clang gcc nodejs npm make wget -</w:t>
-      </w:r>
-      <w:r>
-        <w:rPr>
-          <w:rFonts w:ascii="Courier New" w:hAnsi="Courier New"/>
-          <w:sz w:val="21"/>
-          <w:szCs w:val="21"/>
-          <w:lang w:val="en-US" w:eastAsia="zh-CN" w:bidi="hi-IN"/>
-        </w:rPr>
-        <w:t>y</w:t>
-      </w:r>
-    </w:p>
-    <w:p>
-      <w:pPr>
-        <w:pStyle w:val="Normal"/>
-        <w:bidi w:val="0"/>
-        <w:jc w:val="left"/>
-        <w:rPr>
-          <w:lang w:val="en-US" w:eastAsia="zh-CN" w:bidi="hi-IN"/>
-        </w:rPr>
-      </w:pPr>
-      <w:r>
-        <w:rPr>
-          <w:rFonts w:ascii="Courier New" w:hAnsi="Courier New"/>
-          <w:sz w:val="21"/>
-          <w:szCs w:val="21"/>
-          <w:lang w:val="en-US" w:eastAsia="zh-CN" w:bidi="hi-IN"/>
-        </w:rPr>
-        <w:tab/>
-        <w:t xml:space="preserve">sudo </w:t>
-      </w:r>
-      <w:r>
-        <w:rPr>
-          <w:rFonts w:ascii="Courier New" w:hAnsi="Courier New"/>
-          <w:sz w:val="21"/>
-          <w:szCs w:val="21"/>
-          <w:lang w:val="en-US" w:eastAsia="zh-CN" w:bidi="hi-IN"/>
-        </w:rPr>
-        <w:t>ln -s /bin/node /usr/local/bin/node</w:t>
-      </w:r>
-    </w:p>
-    <w:p>
-      <w:pPr>
-        <w:pStyle w:val="Normal"/>
-        <w:bidi w:val="0"/>
-        <w:jc w:val="left"/>
-        <w:rPr>
-          <w:rFonts w:ascii="Arial" w:hAnsi="Arial"/>
-          <w:lang w:val="en-US" w:eastAsia="zh-CN" w:bidi="hi-IN"/>
-        </w:rPr>
-      </w:pPr>
-      <w:r>
-        <w:rPr>
-          <w:rFonts w:ascii="Arial" w:hAnsi="Arial"/>
-          <w:lang w:val="en-US" w:eastAsia="zh-CN" w:bidi="hi-IN"/>
-        </w:rPr>
-      </w:r>
-    </w:p>
-    <w:p>
-      <w:pPr>
-        <w:pStyle w:val="Normal"/>
-        <w:bidi w:val="0"/>
-        <w:jc w:val="left"/>
-        <w:rPr>
-          <w:sz w:val="22"/>
-          <w:szCs w:val="22"/>
-        </w:rPr>
-      </w:pPr>
-      <w:r>
-        <w:rPr>
-          <w:rFonts w:ascii="Arial" w:hAnsi="Arial"/>
-          <w:sz w:val="22"/>
-          <w:szCs w:val="22"/>
-          <w:lang w:val="en-US" w:eastAsia="zh-CN" w:bidi="hi-IN"/>
-        </w:rPr>
-        <w:tab/>
-      </w:r>
-      <w:r>
-        <w:rPr>
-          <w:rFonts w:ascii="Arial" w:hAnsi="Arial"/>
-          <w:sz w:val="22"/>
-          <w:szCs w:val="22"/>
-          <w:lang w:val="en-US" w:eastAsia="zh-CN" w:bidi="hi-IN"/>
-        </w:rPr>
-        <w:t>B</w:t>
-      </w:r>
-      <w:r>
-        <w:rPr>
-          <w:rFonts w:ascii="Arial" w:hAnsi="Arial"/>
-          <w:sz w:val="22"/>
-          <w:szCs w:val="22"/>
-          <w:lang w:val="en-US" w:eastAsia="zh-CN" w:bidi="hi-IN"/>
-        </w:rPr>
-        <w:t>. (unzip and enter inside the downloaded directory,</w:t>
-      </w:r>
-    </w:p>
-    <w:p>
-      <w:pPr>
-        <w:pStyle w:val="Normal"/>
-        <w:bidi w:val="0"/>
-        <w:jc w:val="left"/>
-        <w:rPr>
-          <w:sz w:val="22"/>
-          <w:szCs w:val="22"/>
-        </w:rPr>
-      </w:pPr>
-      <w:r>
-        <w:rPr>
-          <w:rFonts w:ascii="Arial" w:hAnsi="Arial"/>
-          <w:sz w:val="22"/>
-          <w:szCs w:val="22"/>
-          <w:lang w:val="en-US" w:eastAsia="zh-CN" w:bidi="hi-IN"/>
-        </w:rPr>
-        <w:tab/>
-        <w:t>next run the following commands)</w:t>
-      </w:r>
-    </w:p>
-    <w:p>
-      <w:pPr>
-        <w:pStyle w:val="Normal"/>
-        <w:bidi w:val="0"/>
-        <w:jc w:val="left"/>
-        <w:rPr>
-          <w:sz w:val="22"/>
-          <w:szCs w:val="22"/>
-        </w:rPr>
-      </w:pPr>
-      <w:r>
-        <w:rPr>
-          <w:rFonts w:ascii="Courier New" w:hAnsi="Courier New"/>
-          <w:sz w:val="22"/>
-          <w:szCs w:val="22"/>
-        </w:rPr>
-        <w:tab/>
-        <w:t xml:space="preserve">sudo make all install </w:t>
-      </w:r>
-      <w:r>
-        <w:rPr>
-          <w:rFonts w:ascii="Courier New" w:hAnsi="Courier New"/>
-          <w:sz w:val="22"/>
-          <w:szCs w:val="22"/>
-        </w:rPr>
-        <w:t>USE=-DLUA_USE_LINUX</w:t>
-      </w:r>
-      <w:r>
-        <w:br w:type="page"/>
-      </w:r>
-    </w:p>
-    <w:p>
-      <w:pPr>
-        <w:pStyle w:val="Normal"/>
-        <w:bidi w:val="0"/>
-        <w:jc w:val="left"/>
-        <w:rPr>
-          <w:b/>
-          <w:bCs/>
-          <w:lang w:val="en-US" w:eastAsia="zh-CN" w:bidi="hi-IN"/>
-        </w:rPr>
-      </w:pPr>
-      <w:r>
-        <w:rPr>
-          <w:b/>
-          <w:bCs/>
-          <w:lang w:val="en-US" w:eastAsia="zh-CN" w:bidi="hi-IN"/>
-        </w:rPr>
-        <w:t>MacOS X</w:t>
-      </w:r>
-    </w:p>
-    <w:p>
-      <w:pPr>
-        <w:pStyle w:val="Normal"/>
-        <w:bidi w:val="0"/>
-        <w:jc w:val="left"/>
-        <w:rPr>
-          <w:lang w:val="en-US" w:eastAsia="zh-CN" w:bidi="hi-IN"/>
-        </w:rPr>
-      </w:pPr>
-      <w:r>
-        <w:rPr>
-          <w:rFonts w:ascii="Arial" w:hAnsi="Arial"/>
-          <w:sz w:val="21"/>
-          <w:szCs w:val="21"/>
-          <w:lang w:val="en-US" w:eastAsia="zh-CN" w:bidi="hi-IN"/>
-        </w:rPr>
-        <w:tab/>
-      </w:r>
-      <w:r>
-        <w:rPr>
-          <w:rFonts w:ascii="Arial" w:hAnsi="Arial"/>
-          <w:sz w:val="21"/>
-          <w:szCs w:val="21"/>
-          <w:lang w:val="en-US" w:eastAsia="zh-CN" w:bidi="hi-IN"/>
-        </w:rPr>
         <w:t xml:space="preserve">Install MacPorts:  </w:t>
       </w:r>
       <w:hyperlink r:id="rId3">
@@ -1398,7 +1287,9 @@
         </w:rPr>
       </w:pPr>
       <w:r>
-        <w:rPr/>
+        <w:rPr>
+          <w:lang w:val="en-US" w:eastAsia="zh-CN" w:bidi="hi-IN"/>
+        </w:rPr>
       </w:r>
     </w:p>
     <w:p>
@@ -1418,84 +1309,42 @@
           <w:lang w:val="en-US" w:eastAsia="zh-CN" w:bidi="hi-IN"/>
         </w:rPr>
         <w:tab/>
-      </w:r>
-      <w:r>
-        <w:rPr>
-          <w:rFonts w:ascii="Arial" w:hAnsi="Arial"/>
+        <w:t>A. On Apple MacOS X you can run:</w:t>
+      </w:r>
+    </w:p>
+    <w:p>
+      <w:pPr>
+        <w:pStyle w:val="Normal"/>
+        <w:bidi w:val="0"/>
+        <w:jc w:val="left"/>
+        <w:rPr>
+          <w:lang w:val="en-US" w:eastAsia="zh-CN" w:bidi="hi-IN"/>
+        </w:rPr>
+      </w:pPr>
+      <w:r>
+        <w:rPr>
+          <w:rFonts w:ascii="Courier New" w:hAnsi="Courier New"/>
           <w:sz w:val="21"/>
           <w:szCs w:val="21"/>
           <w:lang w:val="en-US" w:eastAsia="zh-CN" w:bidi="hi-IN"/>
         </w:rPr>
-        <w:t xml:space="preserve">A. On </w:t>
-      </w:r>
-      <w:r>
-        <w:rPr>
-          <w:rFonts w:ascii="Arial" w:hAnsi="Arial"/>
-          <w:sz w:val="21"/>
-          <w:szCs w:val="21"/>
-          <w:lang w:val="en-US" w:eastAsia="zh-CN" w:bidi="hi-IN"/>
-        </w:rPr>
-        <w:t>Apple MacOS X</w:t>
-      </w:r>
-      <w:r>
-        <w:rPr>
-          <w:rFonts w:ascii="Arial" w:hAnsi="Arial"/>
-          <w:sz w:val="21"/>
-          <w:szCs w:val="21"/>
-          <w:lang w:val="en-US" w:eastAsia="zh-CN" w:bidi="hi-IN"/>
-        </w:rPr>
-        <w:t xml:space="preserve"> you can run:</w:t>
-      </w:r>
-    </w:p>
-    <w:p>
-      <w:pPr>
-        <w:pStyle w:val="Normal"/>
-        <w:bidi w:val="0"/>
-        <w:jc w:val="left"/>
-        <w:rPr>
-          <w:lang w:val="en-US" w:eastAsia="zh-CN" w:bidi="hi-IN"/>
-        </w:rPr>
-      </w:pPr>
-      <w:r>
-        <w:rPr>
-          <w:rFonts w:ascii="Courier New" w:hAnsi="Courier New"/>
-          <w:sz w:val="21"/>
-          <w:szCs w:val="21"/>
-          <w:lang w:val="en-US" w:eastAsia="zh-CN" w:bidi="hi-IN"/>
-        </w:rPr>
-        <w:tab/>
-        <w:t xml:space="preserve">sudo </w:t>
-      </w:r>
-      <w:r>
-        <w:rPr>
-          <w:rFonts w:ascii="Courier New" w:hAnsi="Courier New"/>
-          <w:sz w:val="21"/>
-          <w:szCs w:val="21"/>
-          <w:lang w:val="en-US" w:eastAsia="zh-CN" w:bidi="hi-IN"/>
-        </w:rPr>
-        <w:t>port install</w:t>
-      </w:r>
-      <w:r>
-        <w:rPr>
-          <w:rFonts w:ascii="Courier New" w:hAnsi="Courier New"/>
-          <w:sz w:val="21"/>
-          <w:szCs w:val="21"/>
-          <w:lang w:val="en-US" w:eastAsia="zh-CN" w:bidi="hi-IN"/>
-        </w:rPr>
-        <w:t xml:space="preserve"> wget</w:t>
-      </w:r>
-    </w:p>
-    <w:p>
-      <w:pPr>
-        <w:pStyle w:val="Normal"/>
-        <w:bidi w:val="0"/>
-        <w:jc w:val="left"/>
-        <w:rPr>
-          <w:lang w:val="en-US" w:eastAsia="zh-CN" w:bidi="hi-IN"/>
-        </w:rPr>
-      </w:pPr>
-      <w:r>
-        <w:rPr/>
+        <w:tab/>
+        <w:t>sudo port install wget</w:t>
+      </w:r>
+    </w:p>
+    <w:p>
+      <w:pPr>
+        <w:pStyle w:val="Normal"/>
+        <w:bidi w:val="0"/>
+        <w:jc w:val="left"/>
+        <w:rPr>
+          <w:lang w:val="en-US" w:eastAsia="zh-CN" w:bidi="hi-IN"/>
+        </w:rPr>
+      </w:pPr>
+      <w:r>
+        <w:rPr>
+          <w:lang w:val="en-US" w:eastAsia="zh-CN" w:bidi="hi-IN"/>
+        </w:rPr>
       </w:r>
     </w:p>
     <w:p>
@@ -1548,7 +1397,9 @@
         </w:rPr>
       </w:pPr>
       <w:r>
-        <w:rPr/>
+        <w:rPr>
+          <w:lang w:val="en-US" w:eastAsia="zh-CN" w:bidi="hi-IN"/>
+        </w:rPr>
       </w:r>
     </w:p>
     <w:p>
@@ -1576,66 +1427,65 @@
           <w:szCs w:val="22"/>
           <w:lang w:val="en-US" w:eastAsia="zh-CN" w:bidi="hi-IN"/>
         </w:rPr>
-        <w:t>C</w:t>
-      </w:r>
-      <w:r>
-        <w:rPr>
-          <w:rFonts w:ascii="Arial" w:hAnsi="Arial"/>
+        <w:t>C. (unzip and enter inside the downloaded directory,</w:t>
+      </w:r>
+    </w:p>
+    <w:p>
+      <w:pPr>
+        <w:pStyle w:val="Normal"/>
+        <w:bidi w:val="0"/>
+        <w:jc w:val="left"/>
+        <w:rPr>
           <w:sz w:val="22"/>
           <w:szCs w:val="22"/>
-          <w:lang w:val="en-US" w:eastAsia="zh-CN" w:bidi="hi-IN"/>
-        </w:rPr>
-        <w:t>. (unzip and enter inside the downloaded directory,</w:t>
-      </w:r>
-    </w:p>
-    <w:p>
-      <w:pPr>
-        <w:pStyle w:val="Normal"/>
-        <w:bidi w:val="0"/>
-        <w:jc w:val="left"/>
-        <w:rPr>
+        </w:rPr>
+      </w:pPr>
+      <w:r>
+        <w:rPr>
+          <w:rFonts w:ascii="Arial" w:hAnsi="Arial"/>
           <w:sz w:val="22"/>
           <w:szCs w:val="22"/>
-        </w:rPr>
-      </w:pPr>
-      <w:r>
-        <w:rPr>
-          <w:rFonts w:ascii="Arial" w:hAnsi="Arial"/>
+          <w:lang w:val="en-US" w:eastAsia="zh-CN" w:bidi="hi-IN"/>
+        </w:rPr>
+        <w:tab/>
+        <w:t>next run the following commands)</w:t>
+      </w:r>
+    </w:p>
+    <w:p>
+      <w:pPr>
+        <w:pStyle w:val="Normal"/>
+        <w:bidi w:val="0"/>
+        <w:jc w:val="left"/>
+        <w:rPr>
+          <w:lang w:val="en-US" w:eastAsia="zh-CN" w:bidi="hi-IN"/>
+        </w:rPr>
+      </w:pPr>
+      <w:r>
+        <w:rPr>
+          <w:rFonts w:ascii="Courier New" w:hAnsi="Courier New"/>
           <w:sz w:val="22"/>
           <w:szCs w:val="22"/>
           <w:lang w:val="en-US" w:eastAsia="zh-CN" w:bidi="hi-IN"/>
         </w:rPr>
         <w:tab/>
-        <w:t>next run the following commands)</w:t>
-      </w:r>
-    </w:p>
-    <w:p>
-      <w:pPr>
-        <w:pStyle w:val="Normal"/>
-        <w:bidi w:val="0"/>
-        <w:jc w:val="left"/>
-        <w:rPr>
-          <w:lang w:val="en-US" w:eastAsia="zh-CN" w:bidi="hi-IN"/>
-        </w:rPr>
-      </w:pPr>
-      <w:r>
-        <w:rPr>
-          <w:rFonts w:ascii="Courier New" w:hAnsi="Courier New"/>
+        <w:t>sudo make all install USE=-DLUA_USE_MACOSX</w:t>
+      </w:r>
+    </w:p>
+    <w:p>
+      <w:pPr>
+        <w:pStyle w:val="Normal"/>
+        <w:bidi w:val="0"/>
+        <w:jc w:val="left"/>
+        <w:rPr>
           <w:sz w:val="22"/>
           <w:szCs w:val="22"/>
-          <w:lang w:val="en-US" w:eastAsia="zh-CN" w:bidi="hi-IN"/>
-        </w:rPr>
-        <w:tab/>
-        <w:t xml:space="preserve">sudo make all install </w:t>
-      </w:r>
-      <w:r>
-        <w:rPr>
-          <w:rFonts w:ascii="Courier New" w:hAnsi="Courier New"/>
+        </w:rPr>
+      </w:pPr>
+      <w:r>
+        <w:rPr>
           <w:sz w:val="22"/>
           <w:szCs w:val="22"/>
-          <w:lang w:val="en-US" w:eastAsia="zh-CN" w:bidi="hi-IN"/>
-        </w:rPr>
-        <w:t>USE=-DLUA_USE_MACOSX</w:t>
+        </w:rPr>
       </w:r>
     </w:p>
     <w:p>
@@ -1649,93 +1499,114 @@
         </w:rPr>
       </w:pPr>
       <w:r>
-        <w:rPr/>
-      </w:r>
-    </w:p>
-    <w:p>
-      <w:pPr>
-        <w:pStyle w:val="Normal"/>
-        <w:bidi w:val="0"/>
-        <w:jc w:val="left"/>
         <w:rPr>
           <w:sz w:val="22"/>
           <w:szCs w:val="22"/>
         </w:rPr>
-      </w:pPr>
-      <w:r>
+      </w:r>
+    </w:p>
+    <w:p>
+      <w:pPr>
+        <w:pStyle w:val="Normal"/>
+        <w:bidi w:val="0"/>
+        <w:jc w:val="left"/>
         <w:rPr>
           <w:sz w:val="22"/>
           <w:szCs w:val="22"/>
-        </w:rPr>
-      </w:r>
-    </w:p>
-    <w:p>
-      <w:pPr>
-        <w:pStyle w:val="Normal"/>
-        <w:bidi w:val="0"/>
-        <w:jc w:val="left"/>
+          <w:lang w:val="en-US" w:eastAsia="zh-CN" w:bidi="hi-IN"/>
+        </w:rPr>
+      </w:pPr>
+      <w:r>
         <w:rPr>
           <w:sz w:val="22"/>
           <w:szCs w:val="22"/>
           <w:lang w:val="en-US" w:eastAsia="zh-CN" w:bidi="hi-IN"/>
         </w:rPr>
-      </w:pPr>
-      <w:r>
+      </w:r>
+    </w:p>
+    <w:p>
+      <w:pPr>
+        <w:pStyle w:val="Normal"/>
+        <w:bidi w:val="0"/>
+        <w:jc w:val="left"/>
         <w:rPr>
           <w:sz w:val="22"/>
           <w:szCs w:val="22"/>
-          <w:lang w:val="en-US" w:eastAsia="zh-CN" w:bidi="hi-IN"/>
-        </w:rPr>
-      </w:r>
-    </w:p>
-    <w:p>
-      <w:pPr>
-        <w:pStyle w:val="Normal"/>
-        <w:bidi w:val="0"/>
-        <w:jc w:val="left"/>
-        <w:rPr>
+        </w:rPr>
+      </w:pPr>
+      <w:r>
+        <w:rPr>
+          <w:rFonts w:ascii="Arial" w:hAnsi="Arial"/>
           <w:sz w:val="22"/>
           <w:szCs w:val="22"/>
-        </w:rPr>
-      </w:pPr>
-      <w:r>
-        <w:rPr>
-          <w:rFonts w:ascii="Arial" w:hAnsi="Arial"/>
+          <w:lang w:val="en-US" w:eastAsia="zh-CN" w:bidi="hi-IN"/>
+        </w:rPr>
+        <w:t>They’re gonna be installed at:</w:t>
+      </w:r>
+    </w:p>
+    <w:p>
+      <w:pPr>
+        <w:pStyle w:val="Normal"/>
+        <w:bidi w:val="0"/>
+        <w:jc w:val="left"/>
+        <w:rPr>
           <w:sz w:val="22"/>
           <w:szCs w:val="22"/>
-          <w:lang w:val="en-US" w:eastAsia="zh-CN" w:bidi="hi-IN"/>
-        </w:rPr>
-        <w:t>They’re gonna be installed at:</w:t>
-      </w:r>
-    </w:p>
-    <w:p>
-      <w:pPr>
-        <w:pStyle w:val="Normal"/>
-        <w:bidi w:val="0"/>
-        <w:jc w:val="left"/>
-        <w:rPr>
+        </w:rPr>
+      </w:pPr>
+      <w:r>
+        <w:rPr>
+          <w:rFonts w:ascii="Courier New" w:hAnsi="Courier New"/>
           <w:sz w:val="22"/>
           <w:szCs w:val="22"/>
-        </w:rPr>
-      </w:pPr>
-      <w:r>
-        <w:rPr>
-          <w:rFonts w:ascii="Courier New" w:hAnsi="Courier New"/>
+          <w:lang w:val="en-US" w:eastAsia="zh-CN" w:bidi="hi-IN"/>
+        </w:rPr>
+        <w:t>/usr/local/bin/crown</w:t>
+      </w:r>
+    </w:p>
+    <w:p>
+      <w:pPr>
+        <w:pStyle w:val="Normal"/>
+        <w:bidi w:val="0"/>
+        <w:jc w:val="left"/>
+        <w:rPr>
           <w:sz w:val="22"/>
           <w:szCs w:val="22"/>
-          <w:lang w:val="en-US" w:eastAsia="zh-CN" w:bidi="hi-IN"/>
-        </w:rPr>
-        <w:t>/usr/local/bin/crown</w:t>
-      </w:r>
-    </w:p>
-    <w:p>
-      <w:pPr>
-        <w:pStyle w:val="Normal"/>
-        <w:bidi w:val="0"/>
-        <w:jc w:val="left"/>
-        <w:rPr>
+        </w:rPr>
+      </w:pPr>
+      <w:r>
+        <w:rPr>
+          <w:rFonts w:ascii="Courier New" w:hAnsi="Courier New"/>
           <w:sz w:val="22"/>
           <w:szCs w:val="22"/>
+          <w:lang w:val="en-US" w:eastAsia="zh-CN" w:bidi="hi-IN"/>
+        </w:rPr>
+        <w:t>/usr/local/bin/tcc</w:t>
+      </w:r>
+    </w:p>
+    <w:p>
+      <w:pPr>
+        <w:pStyle w:val="Normal"/>
+        <w:bidi w:val="0"/>
+        <w:jc w:val="left"/>
+        <w:rPr>
+          <w:rFonts w:ascii="Courier New" w:hAnsi="Courier New"/>
+        </w:rPr>
+      </w:pPr>
+      <w:r>
+        <w:rPr>
+          <w:rFonts w:ascii="Courier New" w:hAnsi="Courier New"/>
+        </w:rPr>
+        <w:t>/usr/local/bin/lua</w:t>
+      </w:r>
+    </w:p>
+    <w:p>
+      <w:pPr>
+        <w:pStyle w:val="Normal"/>
+        <w:bidi w:val="0"/>
+        <w:jc w:val="left"/>
+        <w:rPr>
+          <w:rFonts w:ascii="Courier New" w:hAnsi="Courier New"/>
         </w:rPr>
       </w:pPr>
       <w:r>
@@ -1745,23 +1616,7 @@
           <w:szCs w:val="22"/>
           <w:lang w:val="en-US" w:eastAsia="zh-CN" w:bidi="hi-IN"/>
         </w:rPr>
-        <w:t>/usr/local/bin/tcc</w:t>
-      </w:r>
-    </w:p>
-    <w:p>
-      <w:pPr>
-        <w:pStyle w:val="Normal"/>
-        <w:bidi w:val="0"/>
-        <w:jc w:val="left"/>
-        <w:rPr>
-          <w:rFonts w:ascii="Courier New" w:hAnsi="Courier New"/>
-        </w:rPr>
-      </w:pPr>
-      <w:r>
-        <w:rPr>
-          <w:rFonts w:ascii="Courier New" w:hAnsi="Courier New"/>
-        </w:rPr>
-        <w:t>/usr/local/bin/lua</w:t>
+        <w:t>/usr/local/bin/luac</w:t>
       </w:r>
     </w:p>
     <w:p>
@@ -1780,25 +1635,6 @@
           <w:szCs w:val="22"/>
           <w:lang w:val="en-US" w:eastAsia="zh-CN" w:bidi="hi-IN"/>
         </w:rPr>
-        <w:t>/usr/local/bin/luac</w:t>
-      </w:r>
-    </w:p>
-    <w:p>
-      <w:pPr>
-        <w:pStyle w:val="Normal"/>
-        <w:bidi w:val="0"/>
-        <w:jc w:val="left"/>
-        <w:rPr>
-          <w:rFonts w:ascii="Courier New" w:hAnsi="Courier New"/>
-        </w:rPr>
-      </w:pPr>
-      <w:r>
-        <w:rPr>
-          <w:rFonts w:ascii="Courier New" w:hAnsi="Courier New"/>
-          <w:sz w:val="22"/>
-          <w:szCs w:val="22"/>
-          <w:lang w:val="en-US" w:eastAsia="zh-CN" w:bidi="hi-IN"/>
-        </w:rPr>
         <w:t>/usr/local/bin/king</w:t>
       </w:r>
     </w:p>
@@ -1812,7 +1648,9 @@
         </w:rPr>
       </w:pPr>
       <w:r>
-        <w:rPr/>
+        <w:rPr>
+          <w:rFonts w:ascii="Courier New" w:hAnsi="Courier New"/>
+        </w:rPr>
       </w:r>
     </w:p>
     <w:p>
@@ -2344,7 +2182,9 @@
         </w:rPr>
       </w:pPr>
       <w:r>
-        <w:rPr/>
+        <w:rPr>
+          <w:lang w:val="en-US" w:eastAsia="zh-CN" w:bidi="hi-IN"/>
+        </w:rPr>
       </w:r>
       <w:r>
         <w:br w:type="page"/>
@@ -5159,7 +4999,9 @@
         </w:rPr>
       </w:pPr>
       <w:r>
-        <w:rPr/>
+        <w:rPr>
+          <w:lang w:val="en-US" w:eastAsia="zh-CN" w:bidi="hi-IN"/>
+        </w:rPr>
       </w:r>
       <w:r>
         <w:br w:type="page"/>
@@ -6744,33 +6586,39 @@
         </w:rPr>
       </w:pPr>
       <w:r>
-        <w:rPr/>
-      </w:r>
-    </w:p>
-    <w:p>
-      <w:pPr>
-        <w:pStyle w:val="Normal"/>
-        <w:bidi w:val="0"/>
-        <w:jc w:val="left"/>
-        <w:rPr>
-          <w:lang w:val="en-US" w:eastAsia="zh-CN" w:bidi="hi-IN"/>
-        </w:rPr>
-      </w:pPr>
-      <w:r>
-        <w:rPr/>
-      </w:r>
-    </w:p>
-    <w:p>
-      <w:pPr>
-        <w:pStyle w:val="Normal"/>
-        <w:bidi w:val="0"/>
-        <w:jc w:val="left"/>
-        <w:rPr>
-          <w:lang w:val="en-US" w:eastAsia="zh-CN" w:bidi="hi-IN"/>
-        </w:rPr>
-      </w:pPr>
-      <w:r>
-        <w:rPr/>
+        <w:rPr>
+          <w:lang w:val="en-US" w:eastAsia="zh-CN" w:bidi="hi-IN"/>
+        </w:rPr>
+      </w:r>
+    </w:p>
+    <w:p>
+      <w:pPr>
+        <w:pStyle w:val="Normal"/>
+        <w:bidi w:val="0"/>
+        <w:jc w:val="left"/>
+        <w:rPr>
+          <w:lang w:val="en-US" w:eastAsia="zh-CN" w:bidi="hi-IN"/>
+        </w:rPr>
+      </w:pPr>
+      <w:r>
+        <w:rPr>
+          <w:lang w:val="en-US" w:eastAsia="zh-CN" w:bidi="hi-IN"/>
+        </w:rPr>
+      </w:r>
+    </w:p>
+    <w:p>
+      <w:pPr>
+        <w:pStyle w:val="Normal"/>
+        <w:bidi w:val="0"/>
+        <w:jc w:val="left"/>
+        <w:rPr>
+          <w:lang w:val="en-US" w:eastAsia="zh-CN" w:bidi="hi-IN"/>
+        </w:rPr>
+      </w:pPr>
+      <w:r>
+        <w:rPr>
+          <w:lang w:val="en-US" w:eastAsia="zh-CN" w:bidi="hi-IN"/>
+        </w:rPr>
       </w:r>
     </w:p>
     <w:p>
@@ -7024,7 +6872,9 @@
         </w:rPr>
       </w:pPr>
       <w:r>
-        <w:rPr/>
+        <w:rPr>
+          <w:lang w:val="en-US" w:eastAsia="zh-CN" w:bidi="hi-IN"/>
+        </w:rPr>
       </w:r>
       <w:r>
         <w:br w:type="page"/>
@@ -13925,6 +13775,15 @@
           <w:lang w:val="en-US" w:eastAsia="zh-CN" w:bidi="hi-IN"/>
         </w:rPr>
       </w:pPr>
+      <w:r>
+        <w:rPr>
+          <w:rFonts w:ascii="Arial" w:hAnsi="Arial"/>
+          <w:b/>
+          <w:bCs/>
+          <w:lang w:val="en-US" w:eastAsia="zh-CN" w:bidi="hi-IN"/>
+        </w:rPr>
+        <w:t xml:space="preserve">A. </w:t>
+      </w:r>
       <w:r>
         <w:rPr>
           <w:rFonts w:ascii="Arial" w:hAnsi="Arial"/>
@@ -14063,35 +13922,42 @@
         </w:rPr>
       </w:pPr>
       <w:r>
-        <w:rPr>
-          <w:rFonts w:ascii="Courier New" w:hAnsi="Courier New"/>
-        </w:rPr>
-      </w:r>
-    </w:p>
-    <w:p>
-      <w:pPr>
-        <w:pStyle w:val="Normal"/>
-        <w:bidi w:val="0"/>
-        <w:jc w:val="left"/>
-        <w:rPr>
-          <w:rFonts w:ascii="Courier New" w:hAnsi="Courier New"/>
-        </w:rPr>
-      </w:pPr>
-      <w:r>
-        <w:rPr>
-          <w:rFonts w:ascii="Courier New" w:hAnsi="Courier New"/>
-        </w:rPr>
-      </w:r>
-    </w:p>
-    <w:p>
-      <w:pPr>
-        <w:pStyle w:val="Normal"/>
-        <w:bidi w:val="0"/>
-        <w:jc w:val="left"/>
-        <w:rPr>
-          <w:lang w:val="en-US" w:eastAsia="zh-CN" w:bidi="hi-IN"/>
-        </w:rPr>
-      </w:pPr>
+        <w:rPr/>
+      </w:r>
+    </w:p>
+    <w:p>
+      <w:pPr>
+        <w:pStyle w:val="Normal"/>
+        <w:bidi w:val="0"/>
+        <w:jc w:val="left"/>
+        <w:rPr>
+          <w:rFonts w:ascii="Courier New" w:hAnsi="Courier New"/>
+        </w:rPr>
+      </w:pPr>
+      <w:r>
+        <w:rPr>
+          <w:rFonts w:ascii="Courier New" w:hAnsi="Courier New"/>
+        </w:rPr>
+      </w:r>
+    </w:p>
+    <w:p>
+      <w:pPr>
+        <w:pStyle w:val="Normal"/>
+        <w:bidi w:val="0"/>
+        <w:jc w:val="left"/>
+        <w:rPr>
+          <w:lang w:val="en-US" w:eastAsia="zh-CN" w:bidi="hi-IN"/>
+        </w:rPr>
+      </w:pPr>
+      <w:r>
+        <w:rPr>
+          <w:rFonts w:ascii="Arial" w:hAnsi="Arial"/>
+          <w:b/>
+          <w:bCs/>
+          <w:lang w:val="en-US" w:eastAsia="zh-CN" w:bidi="hi-IN"/>
+        </w:rPr>
+        <w:t xml:space="preserve">A. </w:t>
+      </w:r>
       <w:r>
         <w:rPr>
           <w:rFonts w:ascii="Arial" w:hAnsi="Arial"/>
@@ -14164,276 +14030,988 @@
           <w:sz w:val="18"/>
           <w:szCs w:val="18"/>
         </w:rPr>
-        <w:t xml:space="preserve">Path:  /usr/local/lib/crown/this.h </w:t>
-      </w:r>
-    </w:p>
-    <w:p>
-      <w:pPr>
-        <w:pStyle w:val="Normal"/>
-        <w:bidi w:val="0"/>
-        <w:jc w:val="left"/>
-        <w:rPr>
+        <w:t xml:space="preserve"> </w:t>
+      </w:r>
+      <w:r>
+        <w:rPr>
+          <w:rFonts w:ascii="Courier New" w:hAnsi="Courier New"/>
           <w:b/>
           <w:bCs/>
           <w:sz w:val="18"/>
           <w:szCs w:val="18"/>
         </w:rPr>
-      </w:pPr>
-      <w:r>
-        <w:rPr>
+        <w:t>Path</w:t>
+      </w:r>
+      <w:r>
+        <w:rPr>
+          <w:rFonts w:ascii="Courier New" w:hAnsi="Courier New"/>
           <w:b/>
           <w:bCs/>
           <w:sz w:val="18"/>
           <w:szCs w:val="18"/>
         </w:rPr>
-      </w:r>
-    </w:p>
-    <w:p>
-      <w:pPr>
-        <w:pStyle w:val="Normal"/>
-        <w:bidi w:val="0"/>
-        <w:jc w:val="left"/>
-        <w:rPr>
-          <w:rFonts w:ascii="Courier New" w:hAnsi="Courier New"/>
-        </w:rPr>
-      </w:pPr>
-      <w:r>
-        <w:rPr>
-          <w:rFonts w:ascii="Courier New" w:hAnsi="Courier New"/>
-        </w:rPr>
-        <w:t>include “this.h”</w:t>
-      </w:r>
-    </w:p>
-    <w:p>
-      <w:pPr>
-        <w:pStyle w:val="Normal"/>
-        <w:bidi w:val="0"/>
-        <w:jc w:val="left"/>
-        <w:rPr>
-          <w:rFonts w:ascii="Courier New" w:hAnsi="Courier New"/>
-        </w:rPr>
-      </w:pPr>
-      <w:r>
-        <w:rPr>
-          <w:rFonts w:ascii="Courier New" w:hAnsi="Courier New"/>
-        </w:rPr>
-      </w:r>
-    </w:p>
-    <w:p>
-      <w:pPr>
-        <w:pStyle w:val="Normal"/>
-        <w:bidi w:val="0"/>
-        <w:jc w:val="left"/>
-        <w:rPr>
-          <w:rFonts w:ascii="Courier New" w:hAnsi="Courier New"/>
-          <w:lang w:val="en-US" w:eastAsia="zh-CN" w:bidi="hi-IN"/>
-        </w:rPr>
-      </w:pPr>
-      <w:r>
-        <w:rPr>
-          <w:rFonts w:ascii="Courier New" w:hAnsi="Courier New"/>
-          <w:lang w:val="en-US" w:eastAsia="zh-CN" w:bidi="hi-IN"/>
-        </w:rPr>
-      </w:r>
-    </w:p>
-    <w:p>
-      <w:pPr>
-        <w:pStyle w:val="Normal"/>
-        <w:bidi w:val="0"/>
-        <w:jc w:val="left"/>
-        <w:rPr>
-          <w:lang w:val="en-US" w:eastAsia="zh-CN" w:bidi="hi-IN"/>
-        </w:rPr>
-      </w:pPr>
-      <w:r>
-        <w:rPr>
-          <w:rFonts w:ascii="Arial" w:hAnsi="Arial"/>
-          <w:b/>
-          <w:bCs/>
-          <w:lang w:val="en-US" w:eastAsia="zh-CN" w:bidi="hi-IN"/>
-        </w:rPr>
-        <w:t>Call C native functions</w:t>
-      </w:r>
-    </w:p>
-    <w:p>
-      <w:pPr>
-        <w:pStyle w:val="Normal"/>
-        <w:bidi w:val="0"/>
-        <w:jc w:val="left"/>
-        <w:rPr>
-          <w:lang w:val="en-US" w:eastAsia="zh-CN" w:bidi="hi-IN"/>
-        </w:rPr>
-      </w:pPr>
-      <w:r>
-        <w:rPr>
-          <w:rFonts w:ascii="Arial" w:hAnsi="Arial"/>
+        <w:t>1</w:t>
+      </w:r>
+      <w:r>
+        <w:rPr>
+          <w:rFonts w:ascii="Courier New" w:hAnsi="Courier New"/>
+          <w:b/>
+          <w:bCs/>
+          <w:sz w:val="18"/>
+          <w:szCs w:val="18"/>
+        </w:rPr>
+        <w:t>:  /usr/local/lib/crown/this.</w:t>
+      </w:r>
+      <w:r>
+        <w:rPr>
+          <w:rFonts w:ascii="Courier New" w:hAnsi="Courier New"/>
+          <w:b/>
+          <w:bCs/>
+          <w:sz w:val="18"/>
+          <w:szCs w:val="18"/>
+        </w:rPr>
+        <w:t>msk</w:t>
+      </w:r>
+    </w:p>
+    <w:p>
+      <w:pPr>
+        <w:pStyle w:val="Normal"/>
+        <w:bidi w:val="0"/>
+        <w:jc w:val="left"/>
+        <w:rPr>
+          <w:b/>
+          <w:bCs/>
+          <w:sz w:val="18"/>
+          <w:szCs w:val="18"/>
+        </w:rPr>
+      </w:pPr>
+      <w:r>
+        <w:rPr>
+          <w:rFonts w:ascii="Courier New" w:hAnsi="Courier New"/>
+          <w:b/>
+          <w:bCs/>
+          <w:sz w:val="18"/>
+          <w:szCs w:val="18"/>
+        </w:rPr>
+        <w:t>*Path2:  /usr/local/lib/crown/this.h</w:t>
+      </w:r>
+      <w:r>
+        <w:rPr>
+          <w:rFonts w:ascii="Courier New" w:hAnsi="Courier New"/>
+          <w:b/>
+          <w:bCs/>
+          <w:sz w:val="18"/>
+          <w:szCs w:val="18"/>
+        </w:rPr>
+        <w:t xml:space="preserve"> </w:t>
+      </w:r>
+    </w:p>
+    <w:p>
+      <w:pPr>
+        <w:pStyle w:val="Normal"/>
+        <w:bidi w:val="0"/>
+        <w:jc w:val="left"/>
+        <w:rPr>
+          <w:b/>
+          <w:bCs/>
+          <w:sz w:val="18"/>
+          <w:szCs w:val="18"/>
+        </w:rPr>
+      </w:pPr>
+      <w:r>
+        <w:rPr>
+          <w:b/>
+          <w:bCs/>
+          <w:sz w:val="18"/>
+          <w:szCs w:val="18"/>
+        </w:rPr>
+      </w:r>
+    </w:p>
+    <w:p>
+      <w:pPr>
+        <w:pStyle w:val="Normal"/>
+        <w:bidi w:val="0"/>
+        <w:jc w:val="left"/>
+        <w:rPr>
+          <w:rFonts w:ascii="Courier New" w:hAnsi="Courier New"/>
+        </w:rPr>
+      </w:pPr>
+      <w:r>
+        <w:rPr>
+          <w:rFonts w:ascii="Courier New" w:hAnsi="Courier New"/>
+        </w:rPr>
+        <w:t>include “this”</w:t>
+      </w:r>
+    </w:p>
+    <w:p>
+      <w:pPr>
+        <w:pStyle w:val="Normal"/>
+        <w:bidi w:val="0"/>
+        <w:jc w:val="left"/>
+        <w:rPr>
+          <w:rFonts w:ascii="Courier New" w:hAnsi="Courier New"/>
+        </w:rPr>
+      </w:pPr>
+      <w:r>
+        <w:rPr/>
+      </w:r>
+    </w:p>
+    <w:p>
+      <w:pPr>
+        <w:pStyle w:val="Normal"/>
+        <w:bidi w:val="0"/>
+        <w:jc w:val="left"/>
+        <w:rPr>
+          <w:rFonts w:ascii="Courier New" w:hAnsi="Courier New"/>
+        </w:rPr>
+      </w:pPr>
+      <w:r>
+        <w:rPr/>
+      </w:r>
+    </w:p>
+    <w:p>
+      <w:pPr>
+        <w:pStyle w:val="Normal"/>
+        <w:bidi w:val="0"/>
+        <w:jc w:val="left"/>
+        <w:rPr>
+          <w:rFonts w:ascii="Courier New" w:hAnsi="Courier New"/>
+        </w:rPr>
+      </w:pPr>
+      <w:r>
+        <w:rPr/>
+      </w:r>
+    </w:p>
+    <w:p>
+      <w:pPr>
+        <w:pStyle w:val="Normal"/>
+        <w:bidi w:val="0"/>
+        <w:jc w:val="left"/>
+        <w:rPr>
+          <w:rFonts w:ascii="Courier New" w:hAnsi="Courier New"/>
+        </w:rPr>
+      </w:pPr>
+      <w:r>
+        <w:rPr/>
+      </w:r>
+    </w:p>
+    <w:p>
+      <w:pPr>
+        <w:pStyle w:val="Normal"/>
+        <w:bidi w:val="0"/>
+        <w:jc w:val="left"/>
+        <w:rPr>
+          <w:rFonts w:ascii="Courier New" w:hAnsi="Courier New"/>
+        </w:rPr>
+      </w:pPr>
+      <w:r>
+        <w:rPr/>
+      </w:r>
+    </w:p>
+    <w:p>
+      <w:pPr>
+        <w:pStyle w:val="Normal"/>
+        <w:bidi w:val="0"/>
+        <w:jc w:val="left"/>
+        <w:rPr>
+          <w:rFonts w:ascii="Courier New" w:hAnsi="Courier New"/>
+        </w:rPr>
+      </w:pPr>
+      <w:r>
+        <w:rPr/>
+      </w:r>
+    </w:p>
+    <w:p>
+      <w:pPr>
+        <w:pStyle w:val="Normal"/>
+        <w:bidi w:val="0"/>
+        <w:jc w:val="left"/>
+        <w:rPr>
+          <w:rFonts w:ascii="Courier New" w:hAnsi="Courier New"/>
+        </w:rPr>
+      </w:pPr>
+      <w:r>
+        <w:rPr/>
+      </w:r>
+    </w:p>
+    <w:p>
+      <w:pPr>
+        <w:pStyle w:val="Normal"/>
+        <w:bidi w:val="0"/>
+        <w:jc w:val="left"/>
+        <w:rPr>
+          <w:lang w:val="en-US" w:eastAsia="zh-CN" w:bidi="hi-IN"/>
+        </w:rPr>
+      </w:pPr>
+      <w:r>
+        <w:rPr>
+          <w:rFonts w:ascii="Arial" w:hAnsi="Arial"/>
+          <w:b/>
+          <w:bCs/>
+          <w:lang w:val="en-US" w:eastAsia="zh-CN" w:bidi="hi-IN"/>
+        </w:rPr>
+        <w:t>B. What is a *.msk file?</w:t>
+      </w:r>
+    </w:p>
+    <w:p>
+      <w:pPr>
+        <w:pStyle w:val="Normal"/>
+        <w:bidi w:val="0"/>
+        <w:jc w:val="left"/>
+        <w:rPr>
+          <w:b w:val="false"/>
+          <w:bCs w:val="false"/>
+        </w:rPr>
+      </w:pPr>
+      <w:r>
+        <w:rPr>
+          <w:rFonts w:ascii="Arial" w:hAnsi="Arial"/>
+          <w:b w:val="false"/>
+          <w:bCs w:val="false"/>
           <w:sz w:val="21"/>
           <w:szCs w:val="21"/>
           <w:lang w:val="en-US" w:eastAsia="zh-CN" w:bidi="hi-IN"/>
         </w:rPr>
-        <w:t>Call native C functions without changing anything.</w:t>
-      </w:r>
-    </w:p>
-    <w:p>
-      <w:pPr>
-        <w:pStyle w:val="Normal"/>
-        <w:bidi w:val="0"/>
-        <w:jc w:val="left"/>
-        <w:rPr>
-          <w:lang w:val="en-US" w:eastAsia="zh-CN" w:bidi="hi-IN"/>
-        </w:rPr>
-      </w:pPr>
-      <w:r>
-        <w:rPr>
-          <w:lang w:val="en-US" w:eastAsia="zh-CN" w:bidi="hi-IN"/>
-        </w:rPr>
-      </w:r>
-    </w:p>
-    <w:p>
-      <w:pPr>
-        <w:pStyle w:val="Normal"/>
-        <w:bidi w:val="0"/>
-        <w:jc w:val="left"/>
-        <w:rPr>
-          <w:lang w:val="en-US" w:eastAsia="zh-CN" w:bidi="hi-IN"/>
-        </w:rPr>
-      </w:pPr>
-      <w:r>
-        <w:rPr>
-          <w:rFonts w:ascii="Courier New" w:hAnsi="Courier New"/>
-          <w:lang w:val="en-US" w:eastAsia="zh-CN" w:bidi="hi-IN"/>
-        </w:rPr>
-        <w:t>system(“ls”)</w:t>
-      </w:r>
-    </w:p>
-    <w:p>
-      <w:pPr>
-        <w:pStyle w:val="Normal"/>
-        <w:bidi w:val="0"/>
-        <w:jc w:val="left"/>
-        <w:rPr>
-          <w:lang w:val="en-US" w:eastAsia="zh-CN" w:bidi="hi-IN"/>
-        </w:rPr>
-      </w:pPr>
-      <w:r>
-        <w:rPr>
-          <w:rFonts w:ascii="Courier New" w:hAnsi="Courier New"/>
-          <w:lang w:val="en-US" w:eastAsia="zh-CN" w:bidi="hi-IN"/>
-        </w:rPr>
-        <w:t>system(“pause”)</w:t>
-      </w:r>
-    </w:p>
-    <w:p>
-      <w:pPr>
-        <w:pStyle w:val="Normal"/>
-        <w:bidi w:val="0"/>
-        <w:jc w:val="left"/>
-        <w:rPr>
-          <w:lang w:val="en-US" w:eastAsia="zh-CN" w:bidi="hi-IN"/>
-        </w:rPr>
-      </w:pPr>
-      <w:r>
-        <w:rPr>
-          <w:rFonts w:ascii="Courier New" w:hAnsi="Courier New"/>
-          <w:lang w:val="en-US" w:eastAsia="zh-CN" w:bidi="hi-IN"/>
-        </w:rPr>
-        <w:t>system(“free -h”)</w:t>
-      </w:r>
-    </w:p>
-    <w:p>
-      <w:pPr>
-        <w:pStyle w:val="Normal"/>
-        <w:bidi w:val="0"/>
-        <w:jc w:val="left"/>
-        <w:rPr>
-          <w:lang w:val="en-US" w:eastAsia="zh-CN" w:bidi="hi-IN"/>
-        </w:rPr>
-      </w:pPr>
-      <w:r>
-        <w:rPr>
-          <w:rFonts w:ascii="Arial" w:hAnsi="Arial"/>
-          <w:b/>
-          <w:bCs/>
-          <w:lang w:val="en-US" w:eastAsia="zh-CN" w:bidi="hi-IN"/>
-        </w:rPr>
-        <w:t>Create structures</w:t>
-      </w:r>
-    </w:p>
-    <w:p>
-      <w:pPr>
-        <w:pStyle w:val="Normal"/>
-        <w:bidi w:val="0"/>
-        <w:jc w:val="left"/>
-        <w:rPr>
-          <w:lang w:val="en-US" w:eastAsia="zh-CN" w:bidi="hi-IN"/>
-        </w:rPr>
-      </w:pPr>
-      <w:r>
-        <w:rPr>
-          <w:rFonts w:ascii="Arial" w:hAnsi="Arial"/>
+        <w:t>MSK files are actually, C source-code files with *.msk extension. You can just write your C file and rename it to MSK, now just include it inside the current Crown source-file.</w:t>
+      </w:r>
+    </w:p>
+    <w:p>
+      <w:pPr>
+        <w:pStyle w:val="Normal"/>
+        <w:bidi w:val="0"/>
+        <w:jc w:val="left"/>
+        <w:rPr>
+          <w:rFonts w:ascii="Courier New" w:hAnsi="Courier New"/>
+          <w:b w:val="false"/>
+          <w:bCs w:val="false"/>
+        </w:rPr>
+      </w:pPr>
+      <w:r>
+        <w:rPr>
+          <w:rFonts w:ascii="Courier New" w:hAnsi="Courier New"/>
+          <w:b/>
+          <w:bCs/>
           <w:sz w:val="21"/>
           <w:szCs w:val="21"/>
           <w:lang w:val="en-US" w:eastAsia="zh-CN" w:bidi="hi-IN"/>
         </w:rPr>
-        <w:t>Create pseudo-classes, then you can</w:t>
-      </w:r>
-    </w:p>
-    <w:p>
-      <w:pPr>
-        <w:pStyle w:val="Normal"/>
-        <w:bidi w:val="0"/>
-        <w:jc w:val="left"/>
-        <w:rPr>
-          <w:lang w:val="en-US" w:eastAsia="zh-CN" w:bidi="hi-IN"/>
-        </w:rPr>
-      </w:pPr>
-      <w:r>
-        <w:rPr>
-          <w:rFonts w:ascii="Arial" w:hAnsi="Arial"/>
+        <w:t>thismodule.c</w:t>
+      </w:r>
+      <w:r>
+        <w:rPr>
+          <w:rFonts w:ascii="Courier New" w:hAnsi="Courier New"/>
+          <w:b w:val="false"/>
+          <w:bCs w:val="false"/>
           <w:sz w:val="21"/>
           <w:szCs w:val="21"/>
           <w:lang w:val="en-US" w:eastAsia="zh-CN" w:bidi="hi-IN"/>
         </w:rPr>
-        <w:t>create pseudo-objects from them.</w:t>
-      </w:r>
-    </w:p>
-    <w:p>
-      <w:pPr>
-        <w:pStyle w:val="Normal"/>
-        <w:bidi w:val="0"/>
-        <w:jc w:val="left"/>
-        <w:rPr>
-          <w:rFonts w:ascii="Arial" w:hAnsi="Arial"/>
+        <w:t xml:space="preserve"> </w:t>
+      </w:r>
+      <w:r>
+        <w:rPr>
+          <w:rFonts w:ascii="Courier New" w:hAnsi="Courier New"/>
+          <w:b/>
+          <w:bCs/>
           <w:sz w:val="21"/>
           <w:szCs w:val="21"/>
           <w:lang w:val="en-US" w:eastAsia="zh-CN" w:bidi="hi-IN"/>
         </w:rPr>
-      </w:pPr>
-      <w:r>
-        <w:rPr>
-          <w:rFonts w:ascii="Arial" w:hAnsi="Arial"/>
+        <w:t>=</w:t>
+      </w:r>
+      <w:r>
+        <w:rPr>
+          <w:rFonts w:ascii="Courier New" w:hAnsi="Courier New"/>
+          <w:b w:val="false"/>
+          <w:bCs w:val="false"/>
           <w:sz w:val="21"/>
           <w:szCs w:val="21"/>
           <w:lang w:val="en-US" w:eastAsia="zh-CN" w:bidi="hi-IN"/>
         </w:rPr>
-      </w:r>
-    </w:p>
-    <w:p>
-      <w:pPr>
-        <w:pStyle w:val="Normal"/>
-        <w:bidi w:val="0"/>
-        <w:jc w:val="left"/>
-        <w:rPr>
-          <w:lang w:val="en-US" w:eastAsia="zh-CN" w:bidi="hi-IN"/>
-        </w:rPr>
-      </w:pPr>
-      <w:r>
-        <w:rPr>
-          <w:rFonts w:ascii="Arial" w:hAnsi="Arial"/>
+        <w:t xml:space="preserve"> </w:t>
+      </w:r>
+      <w:r>
+        <w:rPr>
+          <w:rFonts w:ascii="Courier New" w:hAnsi="Courier New"/>
+          <w:b/>
+          <w:bCs/>
           <w:sz w:val="21"/>
           <w:szCs w:val="21"/>
           <w:lang w:val="en-US" w:eastAsia="zh-CN" w:bidi="hi-IN"/>
         </w:rPr>
+        <w:t>thismodule.msk</w:t>
+      </w:r>
+    </w:p>
+    <w:p>
+      <w:pPr>
+        <w:pStyle w:val="Normal"/>
+        <w:bidi w:val="0"/>
+        <w:jc w:val="left"/>
+        <w:rPr>
+          <w:b w:val="false"/>
+          <w:bCs w:val="false"/>
+        </w:rPr>
+      </w:pPr>
+      <w:r>
+        <w:rPr>
+          <w:b w:val="false"/>
+          <w:bCs w:val="false"/>
+        </w:rPr>
+      </w:r>
+    </w:p>
+    <w:p>
+      <w:pPr>
+        <w:pStyle w:val="Normal"/>
+        <w:bidi w:val="0"/>
+        <w:jc w:val="left"/>
+        <w:rPr>
+          <w:lang w:val="en-US" w:eastAsia="zh-CN" w:bidi="hi-IN"/>
+        </w:rPr>
+      </w:pPr>
+      <w:r>
+        <w:rPr/>
+      </w:r>
+    </w:p>
+    <w:p>
+      <w:pPr>
+        <w:pStyle w:val="Normal"/>
+        <w:bidi w:val="0"/>
+        <w:jc w:val="left"/>
+        <w:rPr>
+          <w:lang w:val="en-US" w:eastAsia="zh-CN" w:bidi="hi-IN"/>
+        </w:rPr>
+      </w:pPr>
+      <w:r>
+        <w:rPr>
+          <w:rFonts w:ascii="Arial" w:hAnsi="Arial"/>
+          <w:b/>
+          <w:bCs/>
+          <w:lang w:val="en-US" w:eastAsia="zh-CN" w:bidi="hi-IN"/>
+        </w:rPr>
+        <w:t xml:space="preserve">B1. </w:t>
+      </w:r>
+      <w:r>
+        <w:rPr>
+          <w:rFonts w:ascii="Arial" w:hAnsi="Arial"/>
+          <w:b/>
+          <w:bCs/>
+          <w:lang w:val="en-US" w:eastAsia="zh-CN" w:bidi="hi-IN"/>
+        </w:rPr>
+        <w:t>Install and Uninstall modules from the web with King</w:t>
+      </w:r>
+    </w:p>
+    <w:p>
+      <w:pPr>
+        <w:pStyle w:val="Normal"/>
+        <w:bidi w:val="0"/>
+        <w:jc w:val="left"/>
+        <w:rPr>
+          <w:lang w:val="en-US" w:eastAsia="zh-CN" w:bidi="hi-IN"/>
+        </w:rPr>
+      </w:pPr>
+      <w:r>
+        <w:rPr>
+          <w:rFonts w:ascii="Arial" w:hAnsi="Arial"/>
+          <w:sz w:val="21"/>
+          <w:szCs w:val="21"/>
+        </w:rPr>
+        <w:t>Download and install C module libraries from the web and store inside a local repository.</w:t>
+      </w:r>
+    </w:p>
+    <w:p>
+      <w:pPr>
+        <w:pStyle w:val="Normal"/>
+        <w:bidi w:val="0"/>
+        <w:jc w:val="left"/>
+        <w:rPr>
+          <w:lang w:val="en-US" w:eastAsia="zh-CN" w:bidi="hi-IN"/>
+        </w:rPr>
+      </w:pPr>
+      <w:r>
+        <w:rPr>
+          <w:rFonts w:ascii="Courier New" w:hAnsi="Courier New"/>
+          <w:b/>
+          <w:bCs/>
+          <w:sz w:val="18"/>
+          <w:szCs w:val="18"/>
+        </w:rPr>
+        <w:t>King’s repository:  /usr/local/lib/crown</w:t>
+      </w:r>
+      <w:r>
+        <w:rPr>
+          <w:rFonts w:ascii="Arial" w:hAnsi="Arial"/>
+          <w:sz w:val="21"/>
+          <w:szCs w:val="21"/>
+        </w:rPr>
+        <w:t xml:space="preserve"> </w:t>
+      </w:r>
+    </w:p>
+    <w:p>
+      <w:pPr>
+        <w:pStyle w:val="Normal"/>
+        <w:bidi w:val="0"/>
+        <w:jc w:val="left"/>
+        <w:rPr>
+          <w:rFonts w:ascii="Courier New" w:hAnsi="Courier New"/>
+          <w:lang w:val="en-US" w:eastAsia="zh-CN" w:bidi="hi-IN"/>
+        </w:rPr>
+      </w:pPr>
+      <w:r>
+        <w:rPr>
+          <w:rFonts w:ascii="Courier New" w:hAnsi="Courier New"/>
+        </w:rPr>
+      </w:r>
+    </w:p>
+    <w:p>
+      <w:pPr>
+        <w:pStyle w:val="Normal"/>
+        <w:bidi w:val="0"/>
+        <w:jc w:val="left"/>
+        <w:rPr>
+          <w:rFonts w:ascii="Courier New" w:hAnsi="Courier New"/>
+        </w:rPr>
+      </w:pPr>
+      <w:r>
+        <w:rPr>
+          <w:rFonts w:ascii="Courier New" w:hAnsi="Courier New"/>
+        </w:rPr>
+        <w:t xml:space="preserve">king --install </w:t>
+      </w:r>
+      <w:hyperlink r:id="rId6">
+        <w:r>
+          <w:rPr>
+            <w:rStyle w:val="InternetLink"/>
+            <w:rFonts w:ascii="Courier New" w:hAnsi="Courier New"/>
+          </w:rPr>
+          <w:t>http://example.com/this.msk</w:t>
+        </w:r>
+      </w:hyperlink>
+      <w:r>
+        <w:rPr>
+          <w:rFonts w:ascii="Courier New" w:hAnsi="Courier New"/>
+        </w:rPr>
+        <w:t xml:space="preserve"> -o this.</w:t>
+      </w:r>
+      <w:r>
+        <w:rPr>
+          <w:rFonts w:ascii="Courier New" w:hAnsi="Courier New"/>
+        </w:rPr>
+        <w:t>msk</w:t>
+      </w:r>
+    </w:p>
+    <w:p>
+      <w:pPr>
+        <w:pStyle w:val="Normal"/>
+        <w:bidi w:val="0"/>
+        <w:jc w:val="left"/>
+        <w:rPr>
+          <w:rFonts w:ascii="Courier New" w:hAnsi="Courier New"/>
+        </w:rPr>
+      </w:pPr>
+      <w:r>
+        <w:rPr>
+          <w:rFonts w:ascii="Courier New" w:hAnsi="Courier New"/>
+        </w:rPr>
+        <w:t xml:space="preserve">king --uninstall </w:t>
+      </w:r>
+      <w:r>
+        <w:rPr>
+          <w:rFonts w:ascii="Courier New" w:hAnsi="Courier New"/>
+          <w:b w:val="false"/>
+          <w:bCs w:val="false"/>
+        </w:rPr>
+        <w:t>this.</w:t>
+      </w:r>
+      <w:r>
+        <w:rPr>
+          <w:rFonts w:ascii="Courier New" w:hAnsi="Courier New"/>
+          <w:b w:val="false"/>
+          <w:bCs w:val="false"/>
+        </w:rPr>
+        <w:t>msk</w:t>
+      </w:r>
+    </w:p>
+    <w:p>
+      <w:pPr>
+        <w:pStyle w:val="Normal"/>
+        <w:bidi w:val="0"/>
+        <w:jc w:val="left"/>
+        <w:rPr>
+          <w:rFonts w:ascii="Courier New" w:hAnsi="Courier New"/>
+        </w:rPr>
+      </w:pPr>
+      <w:r>
+        <w:rPr/>
+      </w:r>
+    </w:p>
+    <w:p>
+      <w:pPr>
+        <w:pStyle w:val="Normal"/>
+        <w:bidi w:val="0"/>
+        <w:jc w:val="left"/>
+        <w:rPr>
+          <w:rFonts w:ascii="Courier New" w:hAnsi="Courier New"/>
+        </w:rPr>
+      </w:pPr>
+      <w:r>
+        <w:rPr>
+          <w:rFonts w:ascii="Courier New" w:hAnsi="Courier New"/>
+        </w:rPr>
+      </w:r>
+    </w:p>
+    <w:p>
+      <w:pPr>
+        <w:pStyle w:val="Normal"/>
+        <w:bidi w:val="0"/>
+        <w:jc w:val="left"/>
+        <w:rPr>
+          <w:lang w:val="en-US" w:eastAsia="zh-CN" w:bidi="hi-IN"/>
+        </w:rPr>
+      </w:pPr>
+      <w:r>
+        <w:rPr>
+          <w:rFonts w:ascii="Arial" w:hAnsi="Arial"/>
+          <w:b/>
+          <w:bCs/>
+          <w:lang w:val="en-US" w:eastAsia="zh-CN" w:bidi="hi-IN"/>
+        </w:rPr>
+        <w:t xml:space="preserve">B1. </w:t>
+      </w:r>
+      <w:r>
+        <w:rPr>
+          <w:rFonts w:ascii="Arial" w:hAnsi="Arial"/>
+          <w:b/>
+          <w:bCs/>
+          <w:lang w:val="en-US" w:eastAsia="zh-CN" w:bidi="hi-IN"/>
+        </w:rPr>
+        <w:t>Include King installed modules</w:t>
+      </w:r>
+    </w:p>
+    <w:p>
+      <w:pPr>
+        <w:pStyle w:val="Normal"/>
+        <w:bidi w:val="0"/>
+        <w:jc w:val="left"/>
+        <w:rPr>
+          <w:lang w:val="en-US" w:eastAsia="zh-CN" w:bidi="hi-IN"/>
+        </w:rPr>
+      </w:pPr>
+      <w:r>
+        <w:rPr>
+          <w:rFonts w:ascii="Arial" w:hAnsi="Arial"/>
+          <w:sz w:val="21"/>
+          <w:szCs w:val="21"/>
+          <w:lang w:val="en-US" w:eastAsia="zh-CN" w:bidi="hi-IN"/>
+        </w:rPr>
+        <w:t xml:space="preserve">Import C external module libraries from king’s local repository. </w:t>
+      </w:r>
+    </w:p>
+    <w:p>
+      <w:pPr>
+        <w:pStyle w:val="Normal"/>
+        <w:bidi w:val="0"/>
+        <w:jc w:val="left"/>
+        <w:rPr>
+          <w:b/>
+          <w:bCs/>
+          <w:sz w:val="18"/>
+          <w:szCs w:val="18"/>
+        </w:rPr>
+      </w:pPr>
+      <w:r>
+        <w:rPr>
+          <w:rFonts w:ascii="Courier New" w:hAnsi="Courier New"/>
+          <w:b/>
+          <w:bCs/>
+          <w:sz w:val="18"/>
+          <w:szCs w:val="18"/>
+        </w:rPr>
+        <w:t>King’s repository:  /usr/local/lib/crown</w:t>
+      </w:r>
+    </w:p>
+    <w:p>
+      <w:pPr>
+        <w:pStyle w:val="Normal"/>
+        <w:bidi w:val="0"/>
+        <w:jc w:val="left"/>
+        <w:rPr>
+          <w:b/>
+          <w:bCs/>
+          <w:sz w:val="18"/>
+          <w:szCs w:val="18"/>
+        </w:rPr>
+      </w:pPr>
+      <w:r>
+        <w:rPr>
+          <w:rFonts w:ascii="Courier New" w:hAnsi="Courier New"/>
+          <w:b/>
+          <w:bCs/>
+          <w:sz w:val="18"/>
+          <w:szCs w:val="18"/>
+        </w:rPr>
+        <w:t>*</w:t>
+      </w:r>
+      <w:r>
+        <w:rPr>
+          <w:rFonts w:ascii="Courier New" w:hAnsi="Courier New"/>
+          <w:b/>
+          <w:bCs/>
+          <w:sz w:val="18"/>
+          <w:szCs w:val="18"/>
+        </w:rPr>
+        <w:t>Path</w:t>
+      </w:r>
+      <w:r>
+        <w:rPr>
+          <w:rFonts w:ascii="Courier New" w:hAnsi="Courier New"/>
+          <w:b/>
+          <w:bCs/>
+          <w:sz w:val="18"/>
+          <w:szCs w:val="18"/>
+        </w:rPr>
+        <w:t>1</w:t>
+      </w:r>
+      <w:r>
+        <w:rPr>
+          <w:rFonts w:ascii="Courier New" w:hAnsi="Courier New"/>
+          <w:b/>
+          <w:bCs/>
+          <w:sz w:val="18"/>
+          <w:szCs w:val="18"/>
+        </w:rPr>
+        <w:t>:  /usr/local/lib/crown/this.</w:t>
+      </w:r>
+      <w:r>
+        <w:rPr>
+          <w:rFonts w:ascii="Courier New" w:hAnsi="Courier New"/>
+          <w:b/>
+          <w:bCs/>
+          <w:sz w:val="18"/>
+          <w:szCs w:val="18"/>
+        </w:rPr>
+        <w:t>msk</w:t>
+      </w:r>
+    </w:p>
+    <w:p>
+      <w:pPr>
+        <w:pStyle w:val="Normal"/>
+        <w:bidi w:val="0"/>
+        <w:jc w:val="left"/>
+        <w:rPr>
+          <w:b/>
+          <w:bCs/>
+          <w:sz w:val="18"/>
+          <w:szCs w:val="18"/>
+        </w:rPr>
+      </w:pPr>
+      <w:r>
+        <w:rPr>
+          <w:rFonts w:ascii="Courier New" w:hAnsi="Courier New"/>
+          <w:b/>
+          <w:bCs/>
+          <w:sz w:val="18"/>
+          <w:szCs w:val="18"/>
+        </w:rPr>
+        <w:t xml:space="preserve"> </w:t>
+      </w:r>
+      <w:r>
+        <w:rPr>
+          <w:rFonts w:ascii="Courier New" w:hAnsi="Courier New"/>
+          <w:b/>
+          <w:bCs/>
+          <w:sz w:val="18"/>
+          <w:szCs w:val="18"/>
+        </w:rPr>
+        <w:t>Path2:  /usr/local/lib/crown/this.h</w:t>
+      </w:r>
+    </w:p>
+    <w:p>
+      <w:pPr>
+        <w:pStyle w:val="Normal"/>
+        <w:bidi w:val="0"/>
+        <w:jc w:val="left"/>
+        <w:rPr>
+          <w:b/>
+          <w:bCs/>
+          <w:sz w:val="18"/>
+          <w:szCs w:val="18"/>
+        </w:rPr>
+      </w:pPr>
+      <w:r>
+        <w:rPr>
+          <w:b/>
+          <w:bCs/>
+          <w:sz w:val="18"/>
+          <w:szCs w:val="18"/>
+        </w:rPr>
+      </w:r>
+    </w:p>
+    <w:p>
+      <w:pPr>
+        <w:pStyle w:val="Normal"/>
+        <w:bidi w:val="0"/>
+        <w:jc w:val="left"/>
+        <w:rPr>
+          <w:rFonts w:ascii="Courier New" w:hAnsi="Courier New"/>
+        </w:rPr>
+      </w:pPr>
+      <w:r>
+        <w:rPr>
+          <w:rFonts w:ascii="Courier New" w:hAnsi="Courier New"/>
+        </w:rPr>
+        <w:t>include “this”</w:t>
+      </w:r>
+    </w:p>
+    <w:p>
+      <w:pPr>
+        <w:pStyle w:val="Normal"/>
+        <w:bidi w:val="0"/>
+        <w:jc w:val="left"/>
+        <w:rPr>
+          <w:rFonts w:ascii="Courier New" w:hAnsi="Courier New"/>
+        </w:rPr>
+      </w:pPr>
+      <w:r>
+        <w:rPr/>
+      </w:r>
+    </w:p>
+    <w:p>
+      <w:pPr>
+        <w:pStyle w:val="Normal"/>
+        <w:bidi w:val="0"/>
+        <w:jc w:val="left"/>
+        <w:rPr>
+          <w:rFonts w:ascii="Courier New" w:hAnsi="Courier New"/>
+        </w:rPr>
+      </w:pPr>
+      <w:r>
+        <w:rPr/>
+      </w:r>
+    </w:p>
+    <w:p>
+      <w:pPr>
+        <w:pStyle w:val="Normal"/>
+        <w:bidi w:val="0"/>
+        <w:jc w:val="left"/>
+        <w:rPr>
+          <w:lang w:val="en-US" w:eastAsia="zh-CN" w:bidi="hi-IN"/>
+        </w:rPr>
+      </w:pPr>
+      <w:r>
+        <w:rPr>
+          <w:rFonts w:ascii="Arial" w:hAnsi="Arial"/>
+          <w:b/>
+          <w:bCs/>
+          <w:lang w:val="en-US" w:eastAsia="zh-CN" w:bidi="hi-IN"/>
+        </w:rPr>
+        <w:t>Call C native functions</w:t>
+      </w:r>
+    </w:p>
+    <w:p>
+      <w:pPr>
+        <w:pStyle w:val="Normal"/>
+        <w:bidi w:val="0"/>
+        <w:jc w:val="left"/>
+        <w:rPr>
+          <w:lang w:val="en-US" w:eastAsia="zh-CN" w:bidi="hi-IN"/>
+        </w:rPr>
+      </w:pPr>
+      <w:r>
+        <w:rPr>
+          <w:rFonts w:ascii="Arial" w:hAnsi="Arial"/>
+          <w:sz w:val="21"/>
+          <w:szCs w:val="21"/>
+          <w:lang w:val="en-US" w:eastAsia="zh-CN" w:bidi="hi-IN"/>
+        </w:rPr>
+        <w:t>Call native C functions without changing anything.</w:t>
+      </w:r>
+    </w:p>
+    <w:p>
+      <w:pPr>
+        <w:pStyle w:val="Normal"/>
+        <w:bidi w:val="0"/>
+        <w:jc w:val="left"/>
+        <w:rPr>
+          <w:lang w:val="en-US" w:eastAsia="zh-CN" w:bidi="hi-IN"/>
+        </w:rPr>
+      </w:pPr>
+      <w:r>
+        <w:rPr>
+          <w:lang w:val="en-US" w:eastAsia="zh-CN" w:bidi="hi-IN"/>
+        </w:rPr>
+      </w:r>
+    </w:p>
+    <w:p>
+      <w:pPr>
+        <w:pStyle w:val="Normal"/>
+        <w:bidi w:val="0"/>
+        <w:jc w:val="left"/>
+        <w:rPr>
+          <w:lang w:val="en-US" w:eastAsia="zh-CN" w:bidi="hi-IN"/>
+        </w:rPr>
+      </w:pPr>
+      <w:r>
+        <w:rPr>
+          <w:rFonts w:ascii="Courier New" w:hAnsi="Courier New"/>
+          <w:lang w:val="en-US" w:eastAsia="zh-CN" w:bidi="hi-IN"/>
+        </w:rPr>
+        <w:t>system(“ls”)</w:t>
+      </w:r>
+    </w:p>
+    <w:p>
+      <w:pPr>
+        <w:pStyle w:val="Normal"/>
+        <w:bidi w:val="0"/>
+        <w:jc w:val="left"/>
+        <w:rPr>
+          <w:lang w:val="en-US" w:eastAsia="zh-CN" w:bidi="hi-IN"/>
+        </w:rPr>
+      </w:pPr>
+      <w:r>
+        <w:rPr>
+          <w:rFonts w:ascii="Courier New" w:hAnsi="Courier New"/>
+          <w:lang w:val="en-US" w:eastAsia="zh-CN" w:bidi="hi-IN"/>
+        </w:rPr>
+        <w:t>system(“pause”)</w:t>
+      </w:r>
+    </w:p>
+    <w:p>
+      <w:pPr>
+        <w:pStyle w:val="Normal"/>
+        <w:bidi w:val="0"/>
+        <w:jc w:val="left"/>
+        <w:rPr>
+          <w:lang w:val="en-US" w:eastAsia="zh-CN" w:bidi="hi-IN"/>
+        </w:rPr>
+      </w:pPr>
+      <w:r>
+        <w:rPr>
+          <w:rFonts w:ascii="Courier New" w:hAnsi="Courier New"/>
+          <w:lang w:val="en-US" w:eastAsia="zh-CN" w:bidi="hi-IN"/>
+        </w:rPr>
+        <w:t>system(“free -h”)</w:t>
+      </w:r>
+    </w:p>
+    <w:p>
+      <w:pPr>
+        <w:pStyle w:val="Normal"/>
+        <w:bidi w:val="0"/>
+        <w:jc w:val="left"/>
+        <w:rPr>
+          <w:lang w:val="en-US" w:eastAsia="zh-CN" w:bidi="hi-IN"/>
+        </w:rPr>
+      </w:pPr>
+      <w:r>
+        <w:rPr/>
+      </w:r>
+    </w:p>
+    <w:p>
+      <w:pPr>
+        <w:pStyle w:val="Normal"/>
+        <w:bidi w:val="0"/>
+        <w:jc w:val="left"/>
+        <w:rPr>
+          <w:lang w:val="en-US" w:eastAsia="zh-CN" w:bidi="hi-IN"/>
+        </w:rPr>
+      </w:pPr>
+      <w:r>
+        <w:rPr/>
+      </w:r>
+    </w:p>
+    <w:p>
+      <w:pPr>
+        <w:pStyle w:val="Normal"/>
+        <w:bidi w:val="0"/>
+        <w:jc w:val="left"/>
+        <w:rPr>
+          <w:lang w:val="en-US" w:eastAsia="zh-CN" w:bidi="hi-IN"/>
+        </w:rPr>
+      </w:pPr>
+      <w:r>
+        <w:rPr>
+          <w:rFonts w:ascii="Arial" w:hAnsi="Arial"/>
+          <w:b/>
+          <w:bCs/>
+          <w:lang w:val="en-US" w:eastAsia="zh-CN" w:bidi="hi-IN"/>
+        </w:rPr>
+        <w:t>Create structures</w:t>
+      </w:r>
+    </w:p>
+    <w:p>
+      <w:pPr>
+        <w:pStyle w:val="Normal"/>
+        <w:bidi w:val="0"/>
+        <w:jc w:val="left"/>
+        <w:rPr>
+          <w:lang w:val="en-US" w:eastAsia="zh-CN" w:bidi="hi-IN"/>
+        </w:rPr>
+      </w:pPr>
+      <w:r>
+        <w:rPr>
+          <w:rFonts w:ascii="Arial" w:hAnsi="Arial"/>
+          <w:sz w:val="21"/>
+          <w:szCs w:val="21"/>
+          <w:lang w:val="en-US" w:eastAsia="zh-CN" w:bidi="hi-IN"/>
+        </w:rPr>
+        <w:t>Create pseudo-classes, then you can</w:t>
+      </w:r>
+    </w:p>
+    <w:p>
+      <w:pPr>
+        <w:pStyle w:val="Normal"/>
+        <w:bidi w:val="0"/>
+        <w:jc w:val="left"/>
+        <w:rPr>
+          <w:lang w:val="en-US" w:eastAsia="zh-CN" w:bidi="hi-IN"/>
+        </w:rPr>
+      </w:pPr>
+      <w:r>
+        <w:rPr>
+          <w:rFonts w:ascii="Arial" w:hAnsi="Arial"/>
+          <w:sz w:val="21"/>
+          <w:szCs w:val="21"/>
+          <w:lang w:val="en-US" w:eastAsia="zh-CN" w:bidi="hi-IN"/>
+        </w:rPr>
+        <w:t>create pseudo-objects from them.</w:t>
+      </w:r>
+    </w:p>
+    <w:p>
+      <w:pPr>
+        <w:pStyle w:val="Normal"/>
+        <w:bidi w:val="0"/>
+        <w:jc w:val="left"/>
+        <w:rPr>
+          <w:rFonts w:ascii="Arial" w:hAnsi="Arial"/>
+          <w:sz w:val="21"/>
+          <w:szCs w:val="21"/>
+          <w:lang w:val="en-US" w:eastAsia="zh-CN" w:bidi="hi-IN"/>
+        </w:rPr>
+      </w:pPr>
+      <w:r>
+        <w:rPr>
+          <w:rFonts w:ascii="Arial" w:hAnsi="Arial"/>
+          <w:sz w:val="21"/>
+          <w:szCs w:val="21"/>
+          <w:lang w:val="en-US" w:eastAsia="zh-CN" w:bidi="hi-IN"/>
+        </w:rPr>
+      </w:r>
+    </w:p>
+    <w:p>
+      <w:pPr>
+        <w:pStyle w:val="Normal"/>
+        <w:bidi w:val="0"/>
+        <w:jc w:val="left"/>
+        <w:rPr>
+          <w:lang w:val="en-US" w:eastAsia="zh-CN" w:bidi="hi-IN"/>
+        </w:rPr>
+      </w:pPr>
+      <w:r>
+        <w:rPr>
+          <w:rFonts w:ascii="Arial" w:hAnsi="Arial"/>
+          <w:sz w:val="21"/>
+          <w:szCs w:val="21"/>
+          <w:lang w:val="en-US" w:eastAsia="zh-CN" w:bidi="hi-IN"/>
+        </w:rPr>
         <w:t>A. Here we are creating the structure</w:t>
       </w:r>
     </w:p>
@@ -14566,6 +15144,32 @@
           <w:lang w:val="en-US" w:eastAsia="zh-CN" w:bidi="hi-IN"/>
         </w:rPr>
         <w:t>endstruct</w:t>
+      </w:r>
+    </w:p>
+    <w:p>
+      <w:pPr>
+        <w:pStyle w:val="Normal"/>
+        <w:bidi w:val="0"/>
+        <w:jc w:val="left"/>
+        <w:rPr>
+          <w:lang w:val="en-US" w:eastAsia="zh-CN" w:bidi="hi-IN"/>
+        </w:rPr>
+      </w:pPr>
+      <w:r>
+        <w:rPr/>
+      </w:r>
+    </w:p>
+    <w:p>
+      <w:pPr>
+        <w:pStyle w:val="Normal"/>
+        <w:bidi w:val="0"/>
+        <w:jc w:val="left"/>
+        <w:rPr>
+          <w:lang w:val="en-US" w:eastAsia="zh-CN" w:bidi="hi-IN"/>
+        </w:rPr>
+      </w:pPr>
+      <w:r>
+        <w:rPr/>
       </w:r>
     </w:p>
     <w:p>

</xml_diff>